<commit_message>
tambah gambar - php quizz
</commit_message>
<xml_diff>
--- a/wpu/crud quiz/hasil.docx
+++ b/wpu/crud quiz/hasil.docx
@@ -330,7 +330,7 @@
                     </pic:cNvPicPr>
                   </pic:nvPicPr>
                   <pic:blipFill>
-                    <a:blip r:embed="rId5">
+                    <a:blip r:embed="rId6">
                       <a:extLst>
                         <a:ext uri="{28A0092B-C50C-407E-A947-70E740481C1C}">
                           <a14:useLocalDpi xmlns:a14="http://schemas.microsoft.com/office/drawing/2010/main" val="0"/>
@@ -376,6 +376,12 @@
         </w:rPr>
         <w:t>Terdapat id sebagai primary key dan auto increment, nama produk, warna, kategori, harga, rilis yang berupa (varchar) dengan length/panjang 255</w:t>
       </w:r>
+      <w:r>
+        <w:rPr>
+          <w:lang w:val="en-US"/>
+        </w:rPr>
+        <w:t xml:space="preserve"> dan juga nama path gambar.</w:t>
+      </w:r>
     </w:p>
     <w:p>
       <w:pPr>
@@ -20588,6 +20594,2273 @@
     </w:p>
     <w:p>
       <w:pPr>
+        <w:spacing w:after="0"/>
+        <w:jc w:val="both"/>
+        <w:rPr>
+          <w:lang w:val="en-US"/>
+        </w:rPr>
+      </w:pPr>
+    </w:p>
+    <w:p>
+      <w:pPr>
+        <w:spacing w:after="0"/>
+        <w:jc w:val="both"/>
+        <w:rPr>
+          <w:lang w:val="en-US"/>
+        </w:rPr>
+      </w:pPr>
+    </w:p>
+    <w:p>
+      <w:pPr>
+        <w:spacing w:after="0"/>
+        <w:jc w:val="both"/>
+        <w:rPr>
+          <w:lang w:val="en-US"/>
+        </w:rPr>
+      </w:pPr>
+    </w:p>
+    <w:p>
+      <w:pPr>
+        <w:spacing w:after="0"/>
+        <w:jc w:val="both"/>
+        <w:rPr>
+          <w:b/>
+          <w:bCs/>
+          <w:lang w:val="en-US"/>
+        </w:rPr>
+      </w:pPr>
+      <w:r>
+        <w:rPr>
+          <w:b/>
+          <w:bCs/>
+          <w:lang w:val="en-US"/>
+        </w:rPr>
+        <w:lastRenderedPageBreak/>
+        <w:t>SISTEM UPLOAD GAMBAR</w:t>
+      </w:r>
+    </w:p>
+    <w:p>
+      <w:pPr>
+        <w:spacing w:after="0"/>
+        <w:jc w:val="both"/>
+        <w:rPr>
+          <w:lang w:val="en-US"/>
+        </w:rPr>
+      </w:pPr>
+      <w:r>
+        <w:rPr>
+          <w:lang w:val="en-US"/>
+        </w:rPr>
+        <w:t xml:space="preserve">Penambahan pada Front End yakni tambahPage.php di bagian form sebagai berikut: </w:t>
+      </w:r>
+    </w:p>
+    <w:p>
+      <w:pPr>
+        <w:shd w:val="clear" w:color="auto" w:fill="1F1F1F"/>
+        <w:spacing w:after="0" w:line="285" w:lineRule="atLeast"/>
+        <w:rPr>
+          <w:rFonts w:ascii="Consolas" w:eastAsia="Times New Roman" w:hAnsi="Consolas" w:cs="Times New Roman"/>
+          <w:color w:val="CCCCCC"/>
+          <w:sz w:val="21"/>
+          <w:szCs w:val="21"/>
+          <w:lang w:eastAsia="id-ID"/>
+          <w14:ligatures w14:val="none"/>
+        </w:rPr>
+      </w:pPr>
+      <w:r>
+        <w:rPr>
+          <w:rFonts w:ascii="Consolas" w:eastAsia="Times New Roman" w:hAnsi="Consolas" w:cs="Times New Roman"/>
+          <w:color w:val="9CDCFE"/>
+          <w:sz w:val="21"/>
+          <w:szCs w:val="21"/>
+          <w:lang w:eastAsia="id-ID"/>
+          <w14:ligatures w14:val="none"/>
+        </w:rPr>
+        <w:t>enctype</w:t>
+      </w:r>
+      <w:r>
+        <w:rPr>
+          <w:rFonts w:ascii="Consolas" w:eastAsia="Times New Roman" w:hAnsi="Consolas" w:cs="Times New Roman"/>
+          <w:color w:val="CCCCCC"/>
+          <w:sz w:val="21"/>
+          <w:szCs w:val="21"/>
+          <w:lang w:eastAsia="id-ID"/>
+          <w14:ligatures w14:val="none"/>
+        </w:rPr>
+        <w:t>=</w:t>
+      </w:r>
+      <w:r>
+        <w:rPr>
+          <w:rFonts w:ascii="Consolas" w:eastAsia="Times New Roman" w:hAnsi="Consolas" w:cs="Times New Roman"/>
+          <w:color w:val="CE9178"/>
+          <w:sz w:val="21"/>
+          <w:szCs w:val="21"/>
+          <w:lang w:eastAsia="id-ID"/>
+          <w14:ligatures w14:val="none"/>
+        </w:rPr>
+        <w:t>"multipart/form-data"</w:t>
+      </w:r>
+    </w:p>
+    <w:p>
+      <w:pPr>
+        <w:spacing w:after="0"/>
+        <w:jc w:val="both"/>
+        <w:rPr>
+          <w:lang w:val="en-US"/>
+        </w:rPr>
+      </w:pPr>
+      <w:r>
+        <w:rPr>
+          <w:lang w:val="en-US"/>
+        </w:rPr>
+        <w:t>Encoding type ini digunakan agar bisa membaca uploadan file dari form page pada halaman tersebut.</w:t>
+      </w:r>
+    </w:p>
+    <w:p>
+      <w:pPr>
+        <w:spacing w:after="0"/>
+        <w:jc w:val="both"/>
+        <w:rPr>
+          <w:lang w:val="en-US"/>
+        </w:rPr>
+      </w:pPr>
+    </w:p>
+    <w:p>
+      <w:pPr>
+        <w:spacing w:after="0"/>
+        <w:jc w:val="both"/>
+        <w:rPr>
+          <w:lang w:val="en-US"/>
+        </w:rPr>
+      </w:pPr>
+      <w:r>
+        <w:rPr>
+          <w:lang w:val="en-US"/>
+        </w:rPr>
+        <w:t>Penambahan input type file dengan name dan id gambar.</w:t>
+      </w:r>
+    </w:p>
+    <w:p>
+      <w:pPr>
+        <w:shd w:val="clear" w:color="auto" w:fill="1F1F1F"/>
+        <w:spacing w:after="0" w:line="285" w:lineRule="atLeast"/>
+        <w:rPr>
+          <w:rFonts w:ascii="Consolas" w:eastAsia="Times New Roman" w:hAnsi="Consolas" w:cs="Times New Roman"/>
+          <w:color w:val="CCCCCC"/>
+          <w:sz w:val="21"/>
+          <w:szCs w:val="21"/>
+          <w:lang w:eastAsia="id-ID"/>
+          <w14:ligatures w14:val="none"/>
+        </w:rPr>
+      </w:pPr>
+      <w:r>
+        <w:rPr>
+          <w:rFonts w:ascii="Consolas" w:eastAsia="Times New Roman" w:hAnsi="Consolas" w:cs="Times New Roman"/>
+          <w:color w:val="CCCCCC"/>
+          <w:sz w:val="21"/>
+          <w:szCs w:val="21"/>
+          <w:lang w:eastAsia="id-ID"/>
+          <w14:ligatures w14:val="none"/>
+        </w:rPr>
+        <w:t xml:space="preserve">            </w:t>
+      </w:r>
+      <w:r>
+        <w:rPr>
+          <w:rFonts w:ascii="Consolas" w:eastAsia="Times New Roman" w:hAnsi="Consolas" w:cs="Times New Roman"/>
+          <w:color w:val="808080"/>
+          <w:sz w:val="21"/>
+          <w:szCs w:val="21"/>
+          <w:lang w:eastAsia="id-ID"/>
+          <w14:ligatures w14:val="none"/>
+        </w:rPr>
+        <w:t>&lt;</w:t>
+      </w:r>
+      <w:r>
+        <w:rPr>
+          <w:rFonts w:ascii="Consolas" w:eastAsia="Times New Roman" w:hAnsi="Consolas" w:cs="Times New Roman"/>
+          <w:color w:val="569CD6"/>
+          <w:sz w:val="21"/>
+          <w:szCs w:val="21"/>
+          <w:lang w:eastAsia="id-ID"/>
+          <w14:ligatures w14:val="none"/>
+        </w:rPr>
+        <w:t>div</w:t>
+      </w:r>
+      <w:r>
+        <w:rPr>
+          <w:rFonts w:ascii="Consolas" w:eastAsia="Times New Roman" w:hAnsi="Consolas" w:cs="Times New Roman"/>
+          <w:color w:val="808080"/>
+          <w:sz w:val="21"/>
+          <w:szCs w:val="21"/>
+          <w:lang w:eastAsia="id-ID"/>
+          <w14:ligatures w14:val="none"/>
+        </w:rPr>
+        <w:t>&gt;</w:t>
+      </w:r>
+    </w:p>
+    <w:p>
+      <w:pPr>
+        <w:shd w:val="clear" w:color="auto" w:fill="1F1F1F"/>
+        <w:spacing w:after="0" w:line="285" w:lineRule="atLeast"/>
+        <w:rPr>
+          <w:rFonts w:ascii="Consolas" w:eastAsia="Times New Roman" w:hAnsi="Consolas" w:cs="Times New Roman"/>
+          <w:color w:val="CCCCCC"/>
+          <w:sz w:val="21"/>
+          <w:szCs w:val="21"/>
+          <w:lang w:eastAsia="id-ID"/>
+          <w14:ligatures w14:val="none"/>
+        </w:rPr>
+      </w:pPr>
+      <w:r>
+        <w:rPr>
+          <w:rFonts w:ascii="Consolas" w:eastAsia="Times New Roman" w:hAnsi="Consolas" w:cs="Times New Roman"/>
+          <w:color w:val="CCCCCC"/>
+          <w:sz w:val="21"/>
+          <w:szCs w:val="21"/>
+          <w:lang w:eastAsia="id-ID"/>
+          <w14:ligatures w14:val="none"/>
+        </w:rPr>
+        <w:t xml:space="preserve">                </w:t>
+      </w:r>
+      <w:r>
+        <w:rPr>
+          <w:rFonts w:ascii="Consolas" w:eastAsia="Times New Roman" w:hAnsi="Consolas" w:cs="Times New Roman"/>
+          <w:color w:val="808080"/>
+          <w:sz w:val="21"/>
+          <w:szCs w:val="21"/>
+          <w:lang w:eastAsia="id-ID"/>
+          <w14:ligatures w14:val="none"/>
+        </w:rPr>
+        <w:t>&lt;</w:t>
+      </w:r>
+      <w:r>
+        <w:rPr>
+          <w:rFonts w:ascii="Consolas" w:eastAsia="Times New Roman" w:hAnsi="Consolas" w:cs="Times New Roman"/>
+          <w:color w:val="569CD6"/>
+          <w:sz w:val="21"/>
+          <w:szCs w:val="21"/>
+          <w:lang w:eastAsia="id-ID"/>
+          <w14:ligatures w14:val="none"/>
+        </w:rPr>
+        <w:t>input</w:t>
+      </w:r>
+      <w:r>
+        <w:rPr>
+          <w:rFonts w:ascii="Consolas" w:eastAsia="Times New Roman" w:hAnsi="Consolas" w:cs="Times New Roman"/>
+          <w:color w:val="CCCCCC"/>
+          <w:sz w:val="21"/>
+          <w:szCs w:val="21"/>
+          <w:lang w:eastAsia="id-ID"/>
+          <w14:ligatures w14:val="none"/>
+        </w:rPr>
+        <w:t xml:space="preserve"> </w:t>
+      </w:r>
+      <w:r>
+        <w:rPr>
+          <w:rFonts w:ascii="Consolas" w:eastAsia="Times New Roman" w:hAnsi="Consolas" w:cs="Times New Roman"/>
+          <w:color w:val="9CDCFE"/>
+          <w:sz w:val="21"/>
+          <w:szCs w:val="21"/>
+          <w:lang w:eastAsia="id-ID"/>
+          <w14:ligatures w14:val="none"/>
+        </w:rPr>
+        <w:t>type</w:t>
+      </w:r>
+      <w:r>
+        <w:rPr>
+          <w:rFonts w:ascii="Consolas" w:eastAsia="Times New Roman" w:hAnsi="Consolas" w:cs="Times New Roman"/>
+          <w:color w:val="CCCCCC"/>
+          <w:sz w:val="21"/>
+          <w:szCs w:val="21"/>
+          <w:lang w:eastAsia="id-ID"/>
+          <w14:ligatures w14:val="none"/>
+        </w:rPr>
+        <w:t>=</w:t>
+      </w:r>
+      <w:r>
+        <w:rPr>
+          <w:rFonts w:ascii="Consolas" w:eastAsia="Times New Roman" w:hAnsi="Consolas" w:cs="Times New Roman"/>
+          <w:color w:val="CE9178"/>
+          <w:sz w:val="21"/>
+          <w:szCs w:val="21"/>
+          <w:lang w:eastAsia="id-ID"/>
+          <w14:ligatures w14:val="none"/>
+        </w:rPr>
+        <w:t>"file"</w:t>
+      </w:r>
+      <w:r>
+        <w:rPr>
+          <w:rFonts w:ascii="Consolas" w:eastAsia="Times New Roman" w:hAnsi="Consolas" w:cs="Times New Roman"/>
+          <w:color w:val="CCCCCC"/>
+          <w:sz w:val="21"/>
+          <w:szCs w:val="21"/>
+          <w:lang w:eastAsia="id-ID"/>
+          <w14:ligatures w14:val="none"/>
+        </w:rPr>
+        <w:t xml:space="preserve"> </w:t>
+      </w:r>
+      <w:r>
+        <w:rPr>
+          <w:rFonts w:ascii="Consolas" w:eastAsia="Times New Roman" w:hAnsi="Consolas" w:cs="Times New Roman"/>
+          <w:color w:val="9CDCFE"/>
+          <w:sz w:val="21"/>
+          <w:szCs w:val="21"/>
+          <w:lang w:eastAsia="id-ID"/>
+          <w14:ligatures w14:val="none"/>
+        </w:rPr>
+        <w:t>name</w:t>
+      </w:r>
+      <w:r>
+        <w:rPr>
+          <w:rFonts w:ascii="Consolas" w:eastAsia="Times New Roman" w:hAnsi="Consolas" w:cs="Times New Roman"/>
+          <w:color w:val="CCCCCC"/>
+          <w:sz w:val="21"/>
+          <w:szCs w:val="21"/>
+          <w:lang w:eastAsia="id-ID"/>
+          <w14:ligatures w14:val="none"/>
+        </w:rPr>
+        <w:t>=</w:t>
+      </w:r>
+      <w:r>
+        <w:rPr>
+          <w:rFonts w:ascii="Consolas" w:eastAsia="Times New Roman" w:hAnsi="Consolas" w:cs="Times New Roman"/>
+          <w:color w:val="CE9178"/>
+          <w:sz w:val="21"/>
+          <w:szCs w:val="21"/>
+          <w:lang w:eastAsia="id-ID"/>
+          <w14:ligatures w14:val="none"/>
+        </w:rPr>
+        <w:t>"gambar"</w:t>
+      </w:r>
+      <w:r>
+        <w:rPr>
+          <w:rFonts w:ascii="Consolas" w:eastAsia="Times New Roman" w:hAnsi="Consolas" w:cs="Times New Roman"/>
+          <w:color w:val="CCCCCC"/>
+          <w:sz w:val="21"/>
+          <w:szCs w:val="21"/>
+          <w:lang w:eastAsia="id-ID"/>
+          <w14:ligatures w14:val="none"/>
+        </w:rPr>
+        <w:t xml:space="preserve"> </w:t>
+      </w:r>
+      <w:r>
+        <w:rPr>
+          <w:rFonts w:ascii="Consolas" w:eastAsia="Times New Roman" w:hAnsi="Consolas" w:cs="Times New Roman"/>
+          <w:color w:val="9CDCFE"/>
+          <w:sz w:val="21"/>
+          <w:szCs w:val="21"/>
+          <w:lang w:eastAsia="id-ID"/>
+          <w14:ligatures w14:val="none"/>
+        </w:rPr>
+        <w:t>id</w:t>
+      </w:r>
+      <w:r>
+        <w:rPr>
+          <w:rFonts w:ascii="Consolas" w:eastAsia="Times New Roman" w:hAnsi="Consolas" w:cs="Times New Roman"/>
+          <w:color w:val="CCCCCC"/>
+          <w:sz w:val="21"/>
+          <w:szCs w:val="21"/>
+          <w:lang w:eastAsia="id-ID"/>
+          <w14:ligatures w14:val="none"/>
+        </w:rPr>
+        <w:t>=</w:t>
+      </w:r>
+      <w:r>
+        <w:rPr>
+          <w:rFonts w:ascii="Consolas" w:eastAsia="Times New Roman" w:hAnsi="Consolas" w:cs="Times New Roman"/>
+          <w:color w:val="CE9178"/>
+          <w:sz w:val="21"/>
+          <w:szCs w:val="21"/>
+          <w:lang w:eastAsia="id-ID"/>
+          <w14:ligatures w14:val="none"/>
+        </w:rPr>
+        <w:t>"gambar"</w:t>
+      </w:r>
+      <w:r>
+        <w:rPr>
+          <w:rFonts w:ascii="Consolas" w:eastAsia="Times New Roman" w:hAnsi="Consolas" w:cs="Times New Roman"/>
+          <w:color w:val="808080"/>
+          <w:sz w:val="21"/>
+          <w:szCs w:val="21"/>
+          <w:lang w:eastAsia="id-ID"/>
+          <w14:ligatures w14:val="none"/>
+        </w:rPr>
+        <w:t>&gt;</w:t>
+      </w:r>
+    </w:p>
+    <w:p>
+      <w:pPr>
+        <w:shd w:val="clear" w:color="auto" w:fill="1F1F1F"/>
+        <w:spacing w:after="0" w:line="285" w:lineRule="atLeast"/>
+        <w:rPr>
+          <w:rFonts w:ascii="Consolas" w:eastAsia="Times New Roman" w:hAnsi="Consolas" w:cs="Times New Roman"/>
+          <w:color w:val="CCCCCC"/>
+          <w:sz w:val="21"/>
+          <w:szCs w:val="21"/>
+          <w:lang w:eastAsia="id-ID"/>
+          <w14:ligatures w14:val="none"/>
+        </w:rPr>
+      </w:pPr>
+      <w:r>
+        <w:rPr>
+          <w:rFonts w:ascii="Consolas" w:eastAsia="Times New Roman" w:hAnsi="Consolas" w:cs="Times New Roman"/>
+          <w:color w:val="CCCCCC"/>
+          <w:sz w:val="21"/>
+          <w:szCs w:val="21"/>
+          <w:lang w:eastAsia="id-ID"/>
+          <w14:ligatures w14:val="none"/>
+        </w:rPr>
+        <w:t xml:space="preserve">            </w:t>
+      </w:r>
+      <w:r>
+        <w:rPr>
+          <w:rFonts w:ascii="Consolas" w:eastAsia="Times New Roman" w:hAnsi="Consolas" w:cs="Times New Roman"/>
+          <w:color w:val="808080"/>
+          <w:sz w:val="21"/>
+          <w:szCs w:val="21"/>
+          <w:lang w:eastAsia="id-ID"/>
+          <w14:ligatures w14:val="none"/>
+        </w:rPr>
+        <w:t>&lt;/</w:t>
+      </w:r>
+      <w:r>
+        <w:rPr>
+          <w:rFonts w:ascii="Consolas" w:eastAsia="Times New Roman" w:hAnsi="Consolas" w:cs="Times New Roman"/>
+          <w:color w:val="569CD6"/>
+          <w:sz w:val="21"/>
+          <w:szCs w:val="21"/>
+          <w:lang w:eastAsia="id-ID"/>
+          <w14:ligatures w14:val="none"/>
+        </w:rPr>
+        <w:t>div</w:t>
+      </w:r>
+      <w:r>
+        <w:rPr>
+          <w:rFonts w:ascii="Consolas" w:eastAsia="Times New Roman" w:hAnsi="Consolas" w:cs="Times New Roman"/>
+          <w:color w:val="808080"/>
+          <w:sz w:val="21"/>
+          <w:szCs w:val="21"/>
+          <w:lang w:eastAsia="id-ID"/>
+          <w14:ligatures w14:val="none"/>
+        </w:rPr>
+        <w:t>&gt;</w:t>
+      </w:r>
+    </w:p>
+    <w:p>
+      <w:pPr>
+        <w:spacing w:after="0"/>
+        <w:jc w:val="both"/>
+        <w:rPr>
+          <w:lang w:val="en-US"/>
+        </w:rPr>
+      </w:pPr>
+    </w:p>
+    <w:p>
+      <w:pPr>
+        <w:spacing w:after="0"/>
+        <w:jc w:val="both"/>
+        <w:rPr>
+          <w:lang w:val="en-US"/>
+        </w:rPr>
+      </w:pPr>
+      <w:r>
+        <w:rPr>
+          <w:lang w:val="en-US"/>
+        </w:rPr>
+        <w:t xml:space="preserve">Penambahan sistem gambar di backend di </w:t>
+      </w:r>
+      <w:r>
+        <w:rPr>
+          <w:b/>
+          <w:bCs/>
+          <w:lang w:val="en-US"/>
+        </w:rPr>
+        <w:t xml:space="preserve">tambah.php </w:t>
+      </w:r>
+    </w:p>
+    <w:p>
+      <w:pPr>
+        <w:shd w:val="clear" w:color="auto" w:fill="1F1F1F"/>
+        <w:spacing w:after="0" w:line="285" w:lineRule="atLeast"/>
+        <w:rPr>
+          <w:rFonts w:ascii="Consolas" w:eastAsia="Times New Roman" w:hAnsi="Consolas" w:cs="Times New Roman"/>
+          <w:color w:val="CCCCCC"/>
+          <w:sz w:val="21"/>
+          <w:szCs w:val="21"/>
+          <w:lang w:eastAsia="id-ID"/>
+          <w14:ligatures w14:val="none"/>
+        </w:rPr>
+      </w:pPr>
+      <w:r>
+        <w:rPr>
+          <w:rFonts w:ascii="Consolas" w:eastAsia="Times New Roman" w:hAnsi="Consolas" w:cs="Times New Roman"/>
+          <w:color w:val="6A9955"/>
+          <w:sz w:val="21"/>
+          <w:szCs w:val="21"/>
+          <w:lang w:eastAsia="id-ID"/>
+          <w14:ligatures w14:val="none"/>
+        </w:rPr>
+        <w:t>// File Uploading sistem</w:t>
+      </w:r>
+    </w:p>
+    <w:p>
+      <w:pPr>
+        <w:shd w:val="clear" w:color="auto" w:fill="1F1F1F"/>
+        <w:spacing w:after="0" w:line="285" w:lineRule="atLeast"/>
+        <w:rPr>
+          <w:rFonts w:ascii="Consolas" w:eastAsia="Times New Roman" w:hAnsi="Consolas" w:cs="Times New Roman"/>
+          <w:color w:val="CCCCCC"/>
+          <w:sz w:val="21"/>
+          <w:szCs w:val="21"/>
+          <w:lang w:eastAsia="id-ID"/>
+          <w14:ligatures w14:val="none"/>
+        </w:rPr>
+      </w:pPr>
+      <w:r>
+        <w:rPr>
+          <w:rFonts w:ascii="Consolas" w:eastAsia="Times New Roman" w:hAnsi="Consolas" w:cs="Times New Roman"/>
+          <w:color w:val="9CDCFE"/>
+          <w:sz w:val="21"/>
+          <w:szCs w:val="21"/>
+          <w:lang w:eastAsia="id-ID"/>
+          <w14:ligatures w14:val="none"/>
+        </w:rPr>
+        <w:t>$namaGambar</w:t>
+      </w:r>
+      <w:r>
+        <w:rPr>
+          <w:rFonts w:ascii="Consolas" w:eastAsia="Times New Roman" w:hAnsi="Consolas" w:cs="Times New Roman"/>
+          <w:color w:val="D4D4D4"/>
+          <w:sz w:val="21"/>
+          <w:szCs w:val="21"/>
+          <w:lang w:eastAsia="id-ID"/>
+          <w14:ligatures w14:val="none"/>
+        </w:rPr>
+        <w:t xml:space="preserve"> = </w:t>
+      </w:r>
+      <w:r>
+        <w:rPr>
+          <w:rFonts w:ascii="Consolas" w:eastAsia="Times New Roman" w:hAnsi="Consolas" w:cs="Times New Roman"/>
+          <w:color w:val="9CDCFE"/>
+          <w:sz w:val="21"/>
+          <w:szCs w:val="21"/>
+          <w:lang w:eastAsia="id-ID"/>
+          <w14:ligatures w14:val="none"/>
+        </w:rPr>
+        <w:t>$_FILES</w:t>
+      </w:r>
+      <w:r>
+        <w:rPr>
+          <w:rFonts w:ascii="Consolas" w:eastAsia="Times New Roman" w:hAnsi="Consolas" w:cs="Times New Roman"/>
+          <w:color w:val="D4D4D4"/>
+          <w:sz w:val="21"/>
+          <w:szCs w:val="21"/>
+          <w:lang w:eastAsia="id-ID"/>
+          <w14:ligatures w14:val="none"/>
+        </w:rPr>
+        <w:t>[</w:t>
+      </w:r>
+      <w:r>
+        <w:rPr>
+          <w:rFonts w:ascii="Consolas" w:eastAsia="Times New Roman" w:hAnsi="Consolas" w:cs="Times New Roman"/>
+          <w:color w:val="CE9178"/>
+          <w:sz w:val="21"/>
+          <w:szCs w:val="21"/>
+          <w:lang w:eastAsia="id-ID"/>
+          <w14:ligatures w14:val="none"/>
+        </w:rPr>
+        <w:t>'gambar'</w:t>
+      </w:r>
+      <w:r>
+        <w:rPr>
+          <w:rFonts w:ascii="Consolas" w:eastAsia="Times New Roman" w:hAnsi="Consolas" w:cs="Times New Roman"/>
+          <w:color w:val="D4D4D4"/>
+          <w:sz w:val="21"/>
+          <w:szCs w:val="21"/>
+          <w:lang w:eastAsia="id-ID"/>
+          <w14:ligatures w14:val="none"/>
+        </w:rPr>
+        <w:t>][</w:t>
+      </w:r>
+      <w:r>
+        <w:rPr>
+          <w:rFonts w:ascii="Consolas" w:eastAsia="Times New Roman" w:hAnsi="Consolas" w:cs="Times New Roman"/>
+          <w:color w:val="CE9178"/>
+          <w:sz w:val="21"/>
+          <w:szCs w:val="21"/>
+          <w:lang w:eastAsia="id-ID"/>
+          <w14:ligatures w14:val="none"/>
+        </w:rPr>
+        <w:t>'name'</w:t>
+      </w:r>
+      <w:r>
+        <w:rPr>
+          <w:rFonts w:ascii="Consolas" w:eastAsia="Times New Roman" w:hAnsi="Consolas" w:cs="Times New Roman"/>
+          <w:color w:val="D4D4D4"/>
+          <w:sz w:val="21"/>
+          <w:szCs w:val="21"/>
+          <w:lang w:eastAsia="id-ID"/>
+          <w14:ligatures w14:val="none"/>
+        </w:rPr>
+        <w:t>];</w:t>
+      </w:r>
+    </w:p>
+    <w:p>
+      <w:pPr>
+        <w:shd w:val="clear" w:color="auto" w:fill="1F1F1F"/>
+        <w:spacing w:after="0" w:line="285" w:lineRule="atLeast"/>
+        <w:rPr>
+          <w:rFonts w:ascii="Consolas" w:eastAsia="Times New Roman" w:hAnsi="Consolas" w:cs="Times New Roman"/>
+          <w:color w:val="CCCCCC"/>
+          <w:sz w:val="21"/>
+          <w:szCs w:val="21"/>
+          <w:lang w:eastAsia="id-ID"/>
+          <w14:ligatures w14:val="none"/>
+        </w:rPr>
+      </w:pPr>
+      <w:r>
+        <w:rPr>
+          <w:rFonts w:ascii="Consolas" w:eastAsia="Times New Roman" w:hAnsi="Consolas" w:cs="Times New Roman"/>
+          <w:color w:val="9CDCFE"/>
+          <w:sz w:val="21"/>
+          <w:szCs w:val="21"/>
+          <w:lang w:eastAsia="id-ID"/>
+          <w14:ligatures w14:val="none"/>
+        </w:rPr>
+        <w:t>$tmpGambar</w:t>
+      </w:r>
+      <w:r>
+        <w:rPr>
+          <w:rFonts w:ascii="Consolas" w:eastAsia="Times New Roman" w:hAnsi="Consolas" w:cs="Times New Roman"/>
+          <w:color w:val="D4D4D4"/>
+          <w:sz w:val="21"/>
+          <w:szCs w:val="21"/>
+          <w:lang w:eastAsia="id-ID"/>
+          <w14:ligatures w14:val="none"/>
+        </w:rPr>
+        <w:t xml:space="preserve"> = </w:t>
+      </w:r>
+      <w:r>
+        <w:rPr>
+          <w:rFonts w:ascii="Consolas" w:eastAsia="Times New Roman" w:hAnsi="Consolas" w:cs="Times New Roman"/>
+          <w:color w:val="9CDCFE"/>
+          <w:sz w:val="21"/>
+          <w:szCs w:val="21"/>
+          <w:lang w:eastAsia="id-ID"/>
+          <w14:ligatures w14:val="none"/>
+        </w:rPr>
+        <w:t>$_FILES</w:t>
+      </w:r>
+      <w:r>
+        <w:rPr>
+          <w:rFonts w:ascii="Consolas" w:eastAsia="Times New Roman" w:hAnsi="Consolas" w:cs="Times New Roman"/>
+          <w:color w:val="D4D4D4"/>
+          <w:sz w:val="21"/>
+          <w:szCs w:val="21"/>
+          <w:lang w:eastAsia="id-ID"/>
+          <w14:ligatures w14:val="none"/>
+        </w:rPr>
+        <w:t>[</w:t>
+      </w:r>
+      <w:r>
+        <w:rPr>
+          <w:rFonts w:ascii="Consolas" w:eastAsia="Times New Roman" w:hAnsi="Consolas" w:cs="Times New Roman"/>
+          <w:color w:val="CE9178"/>
+          <w:sz w:val="21"/>
+          <w:szCs w:val="21"/>
+          <w:lang w:eastAsia="id-ID"/>
+          <w14:ligatures w14:val="none"/>
+        </w:rPr>
+        <w:t>'gambar'</w:t>
+      </w:r>
+      <w:r>
+        <w:rPr>
+          <w:rFonts w:ascii="Consolas" w:eastAsia="Times New Roman" w:hAnsi="Consolas" w:cs="Times New Roman"/>
+          <w:color w:val="D4D4D4"/>
+          <w:sz w:val="21"/>
+          <w:szCs w:val="21"/>
+          <w:lang w:eastAsia="id-ID"/>
+          <w14:ligatures w14:val="none"/>
+        </w:rPr>
+        <w:t>][</w:t>
+      </w:r>
+      <w:r>
+        <w:rPr>
+          <w:rFonts w:ascii="Consolas" w:eastAsia="Times New Roman" w:hAnsi="Consolas" w:cs="Times New Roman"/>
+          <w:color w:val="CE9178"/>
+          <w:sz w:val="21"/>
+          <w:szCs w:val="21"/>
+          <w:lang w:eastAsia="id-ID"/>
+          <w14:ligatures w14:val="none"/>
+        </w:rPr>
+        <w:t>'tmp_name'</w:t>
+      </w:r>
+      <w:r>
+        <w:rPr>
+          <w:rFonts w:ascii="Consolas" w:eastAsia="Times New Roman" w:hAnsi="Consolas" w:cs="Times New Roman"/>
+          <w:color w:val="D4D4D4"/>
+          <w:sz w:val="21"/>
+          <w:szCs w:val="21"/>
+          <w:lang w:eastAsia="id-ID"/>
+          <w14:ligatures w14:val="none"/>
+        </w:rPr>
+        <w:t>];</w:t>
+      </w:r>
+    </w:p>
+    <w:p>
+      <w:pPr>
+        <w:shd w:val="clear" w:color="auto" w:fill="1F1F1F"/>
+        <w:spacing w:after="0" w:line="285" w:lineRule="atLeast"/>
+        <w:rPr>
+          <w:rFonts w:ascii="Consolas" w:eastAsia="Times New Roman" w:hAnsi="Consolas" w:cs="Times New Roman"/>
+          <w:color w:val="CCCCCC"/>
+          <w:sz w:val="21"/>
+          <w:szCs w:val="21"/>
+          <w:lang w:eastAsia="id-ID"/>
+          <w14:ligatures w14:val="none"/>
+        </w:rPr>
+      </w:pPr>
+      <w:r>
+        <w:rPr>
+          <w:rFonts w:ascii="Consolas" w:eastAsia="Times New Roman" w:hAnsi="Consolas" w:cs="Times New Roman"/>
+          <w:color w:val="9CDCFE"/>
+          <w:sz w:val="21"/>
+          <w:szCs w:val="21"/>
+          <w:lang w:eastAsia="id-ID"/>
+          <w14:ligatures w14:val="none"/>
+        </w:rPr>
+        <w:t>$error</w:t>
+      </w:r>
+      <w:r>
+        <w:rPr>
+          <w:rFonts w:ascii="Consolas" w:eastAsia="Times New Roman" w:hAnsi="Consolas" w:cs="Times New Roman"/>
+          <w:color w:val="D4D4D4"/>
+          <w:sz w:val="21"/>
+          <w:szCs w:val="21"/>
+          <w:lang w:eastAsia="id-ID"/>
+          <w14:ligatures w14:val="none"/>
+        </w:rPr>
+        <w:t xml:space="preserve"> = </w:t>
+      </w:r>
+      <w:r>
+        <w:rPr>
+          <w:rFonts w:ascii="Consolas" w:eastAsia="Times New Roman" w:hAnsi="Consolas" w:cs="Times New Roman"/>
+          <w:color w:val="9CDCFE"/>
+          <w:sz w:val="21"/>
+          <w:szCs w:val="21"/>
+          <w:lang w:eastAsia="id-ID"/>
+          <w14:ligatures w14:val="none"/>
+        </w:rPr>
+        <w:t>$_FILES</w:t>
+      </w:r>
+      <w:r>
+        <w:rPr>
+          <w:rFonts w:ascii="Consolas" w:eastAsia="Times New Roman" w:hAnsi="Consolas" w:cs="Times New Roman"/>
+          <w:color w:val="D4D4D4"/>
+          <w:sz w:val="21"/>
+          <w:szCs w:val="21"/>
+          <w:lang w:eastAsia="id-ID"/>
+          <w14:ligatures w14:val="none"/>
+        </w:rPr>
+        <w:t>[</w:t>
+      </w:r>
+      <w:r>
+        <w:rPr>
+          <w:rFonts w:ascii="Consolas" w:eastAsia="Times New Roman" w:hAnsi="Consolas" w:cs="Times New Roman"/>
+          <w:color w:val="CE9178"/>
+          <w:sz w:val="21"/>
+          <w:szCs w:val="21"/>
+          <w:lang w:eastAsia="id-ID"/>
+          <w14:ligatures w14:val="none"/>
+        </w:rPr>
+        <w:t>'gambar'</w:t>
+      </w:r>
+      <w:r>
+        <w:rPr>
+          <w:rFonts w:ascii="Consolas" w:eastAsia="Times New Roman" w:hAnsi="Consolas" w:cs="Times New Roman"/>
+          <w:color w:val="D4D4D4"/>
+          <w:sz w:val="21"/>
+          <w:szCs w:val="21"/>
+          <w:lang w:eastAsia="id-ID"/>
+          <w14:ligatures w14:val="none"/>
+        </w:rPr>
+        <w:t>][</w:t>
+      </w:r>
+      <w:r>
+        <w:rPr>
+          <w:rFonts w:ascii="Consolas" w:eastAsia="Times New Roman" w:hAnsi="Consolas" w:cs="Times New Roman"/>
+          <w:color w:val="CE9178"/>
+          <w:sz w:val="21"/>
+          <w:szCs w:val="21"/>
+          <w:lang w:eastAsia="id-ID"/>
+          <w14:ligatures w14:val="none"/>
+        </w:rPr>
+        <w:t>'error'</w:t>
+      </w:r>
+      <w:r>
+        <w:rPr>
+          <w:rFonts w:ascii="Consolas" w:eastAsia="Times New Roman" w:hAnsi="Consolas" w:cs="Times New Roman"/>
+          <w:color w:val="D4D4D4"/>
+          <w:sz w:val="21"/>
+          <w:szCs w:val="21"/>
+          <w:lang w:eastAsia="id-ID"/>
+          <w14:ligatures w14:val="none"/>
+        </w:rPr>
+        <w:t>];</w:t>
+      </w:r>
+    </w:p>
+    <w:p>
+      <w:pPr>
+        <w:shd w:val="clear" w:color="auto" w:fill="1F1F1F"/>
+        <w:spacing w:after="0" w:line="285" w:lineRule="atLeast"/>
+        <w:rPr>
+          <w:rFonts w:ascii="Consolas" w:eastAsia="Times New Roman" w:hAnsi="Consolas" w:cs="Times New Roman"/>
+          <w:color w:val="CCCCCC"/>
+          <w:sz w:val="21"/>
+          <w:szCs w:val="21"/>
+          <w:lang w:eastAsia="id-ID"/>
+          <w14:ligatures w14:val="none"/>
+        </w:rPr>
+      </w:pPr>
+    </w:p>
+    <w:p>
+      <w:pPr>
+        <w:shd w:val="clear" w:color="auto" w:fill="1F1F1F"/>
+        <w:spacing w:after="0" w:line="285" w:lineRule="atLeast"/>
+        <w:rPr>
+          <w:rFonts w:ascii="Consolas" w:eastAsia="Times New Roman" w:hAnsi="Consolas" w:cs="Times New Roman"/>
+          <w:color w:val="CCCCCC"/>
+          <w:sz w:val="21"/>
+          <w:szCs w:val="21"/>
+          <w:lang w:eastAsia="id-ID"/>
+          <w14:ligatures w14:val="none"/>
+        </w:rPr>
+      </w:pPr>
+      <w:r>
+        <w:rPr>
+          <w:rFonts w:ascii="Consolas" w:eastAsia="Times New Roman" w:hAnsi="Consolas" w:cs="Times New Roman"/>
+          <w:color w:val="6A9955"/>
+          <w:sz w:val="21"/>
+          <w:szCs w:val="21"/>
+          <w:lang w:eastAsia="id-ID"/>
+          <w14:ligatures w14:val="none"/>
+        </w:rPr>
+        <w:t>// Pengecekan files jika tidak ada file</w:t>
+      </w:r>
+    </w:p>
+    <w:p>
+      <w:pPr>
+        <w:shd w:val="clear" w:color="auto" w:fill="1F1F1F"/>
+        <w:spacing w:after="0" w:line="285" w:lineRule="atLeast"/>
+        <w:rPr>
+          <w:rFonts w:ascii="Consolas" w:eastAsia="Times New Roman" w:hAnsi="Consolas" w:cs="Times New Roman"/>
+          <w:color w:val="CCCCCC"/>
+          <w:sz w:val="21"/>
+          <w:szCs w:val="21"/>
+          <w:lang w:eastAsia="id-ID"/>
+          <w14:ligatures w14:val="none"/>
+        </w:rPr>
+      </w:pPr>
+      <w:r>
+        <w:rPr>
+          <w:rFonts w:ascii="Consolas" w:eastAsia="Times New Roman" w:hAnsi="Consolas" w:cs="Times New Roman"/>
+          <w:color w:val="C586C0"/>
+          <w:sz w:val="21"/>
+          <w:szCs w:val="21"/>
+          <w:lang w:eastAsia="id-ID"/>
+          <w14:ligatures w14:val="none"/>
+        </w:rPr>
+        <w:t>if</w:t>
+      </w:r>
+      <w:r>
+        <w:rPr>
+          <w:rFonts w:ascii="Consolas" w:eastAsia="Times New Roman" w:hAnsi="Consolas" w:cs="Times New Roman"/>
+          <w:color w:val="D4D4D4"/>
+          <w:sz w:val="21"/>
+          <w:szCs w:val="21"/>
+          <w:lang w:eastAsia="id-ID"/>
+          <w14:ligatures w14:val="none"/>
+        </w:rPr>
+        <w:t>(</w:t>
+      </w:r>
+      <w:r>
+        <w:rPr>
+          <w:rFonts w:ascii="Consolas" w:eastAsia="Times New Roman" w:hAnsi="Consolas" w:cs="Times New Roman"/>
+          <w:color w:val="9CDCFE"/>
+          <w:sz w:val="21"/>
+          <w:szCs w:val="21"/>
+          <w:lang w:eastAsia="id-ID"/>
+          <w14:ligatures w14:val="none"/>
+        </w:rPr>
+        <w:t>$error</w:t>
+      </w:r>
+      <w:r>
+        <w:rPr>
+          <w:rFonts w:ascii="Consolas" w:eastAsia="Times New Roman" w:hAnsi="Consolas" w:cs="Times New Roman"/>
+          <w:color w:val="D4D4D4"/>
+          <w:sz w:val="21"/>
+          <w:szCs w:val="21"/>
+          <w:lang w:eastAsia="id-ID"/>
+          <w14:ligatures w14:val="none"/>
+        </w:rPr>
+        <w:t xml:space="preserve"> === </w:t>
+      </w:r>
+      <w:r>
+        <w:rPr>
+          <w:rFonts w:ascii="Consolas" w:eastAsia="Times New Roman" w:hAnsi="Consolas" w:cs="Times New Roman"/>
+          <w:color w:val="B5CEA8"/>
+          <w:sz w:val="21"/>
+          <w:szCs w:val="21"/>
+          <w:lang w:eastAsia="id-ID"/>
+          <w14:ligatures w14:val="none"/>
+        </w:rPr>
+        <w:t>4</w:t>
+      </w:r>
+      <w:r>
+        <w:rPr>
+          <w:rFonts w:ascii="Consolas" w:eastAsia="Times New Roman" w:hAnsi="Consolas" w:cs="Times New Roman"/>
+          <w:color w:val="D4D4D4"/>
+          <w:sz w:val="21"/>
+          <w:szCs w:val="21"/>
+          <w:lang w:eastAsia="id-ID"/>
+          <w14:ligatures w14:val="none"/>
+        </w:rPr>
+        <w:t>){</w:t>
+      </w:r>
+    </w:p>
+    <w:p>
+      <w:pPr>
+        <w:shd w:val="clear" w:color="auto" w:fill="1F1F1F"/>
+        <w:spacing w:after="0" w:line="285" w:lineRule="atLeast"/>
+        <w:rPr>
+          <w:rFonts w:ascii="Consolas" w:eastAsia="Times New Roman" w:hAnsi="Consolas" w:cs="Times New Roman"/>
+          <w:color w:val="CCCCCC"/>
+          <w:sz w:val="21"/>
+          <w:szCs w:val="21"/>
+          <w:lang w:eastAsia="id-ID"/>
+          <w14:ligatures w14:val="none"/>
+        </w:rPr>
+      </w:pPr>
+      <w:r>
+        <w:rPr>
+          <w:rFonts w:ascii="Consolas" w:eastAsia="Times New Roman" w:hAnsi="Consolas" w:cs="Times New Roman"/>
+          <w:color w:val="D4D4D4"/>
+          <w:sz w:val="21"/>
+          <w:szCs w:val="21"/>
+          <w:lang w:eastAsia="id-ID"/>
+          <w14:ligatures w14:val="none"/>
+        </w:rPr>
+        <w:t xml:space="preserve">    </w:t>
+      </w:r>
+      <w:r>
+        <w:rPr>
+          <w:rFonts w:ascii="Consolas" w:eastAsia="Times New Roman" w:hAnsi="Consolas" w:cs="Times New Roman"/>
+          <w:color w:val="DCDCAA"/>
+          <w:sz w:val="21"/>
+          <w:szCs w:val="21"/>
+          <w:lang w:eastAsia="id-ID"/>
+          <w14:ligatures w14:val="none"/>
+        </w:rPr>
+        <w:t>echo</w:t>
+      </w:r>
+      <w:r>
+        <w:rPr>
+          <w:rFonts w:ascii="Consolas" w:eastAsia="Times New Roman" w:hAnsi="Consolas" w:cs="Times New Roman"/>
+          <w:color w:val="D4D4D4"/>
+          <w:sz w:val="21"/>
+          <w:szCs w:val="21"/>
+          <w:lang w:eastAsia="id-ID"/>
+          <w14:ligatures w14:val="none"/>
+        </w:rPr>
+        <w:t xml:space="preserve"> </w:t>
+      </w:r>
+      <w:r>
+        <w:rPr>
+          <w:rFonts w:ascii="Consolas" w:eastAsia="Times New Roman" w:hAnsi="Consolas" w:cs="Times New Roman"/>
+          <w:color w:val="CE9178"/>
+          <w:sz w:val="21"/>
+          <w:szCs w:val="21"/>
+          <w:lang w:eastAsia="id-ID"/>
+          <w14:ligatures w14:val="none"/>
+        </w:rPr>
+        <w:t>"</w:t>
+      </w:r>
+    </w:p>
+    <w:p>
+      <w:pPr>
+        <w:shd w:val="clear" w:color="auto" w:fill="1F1F1F"/>
+        <w:spacing w:after="0" w:line="285" w:lineRule="atLeast"/>
+        <w:rPr>
+          <w:rFonts w:ascii="Consolas" w:eastAsia="Times New Roman" w:hAnsi="Consolas" w:cs="Times New Roman"/>
+          <w:color w:val="CCCCCC"/>
+          <w:sz w:val="21"/>
+          <w:szCs w:val="21"/>
+          <w:lang w:eastAsia="id-ID"/>
+          <w14:ligatures w14:val="none"/>
+        </w:rPr>
+      </w:pPr>
+      <w:r>
+        <w:rPr>
+          <w:rFonts w:ascii="Consolas" w:eastAsia="Times New Roman" w:hAnsi="Consolas" w:cs="Times New Roman"/>
+          <w:color w:val="CE9178"/>
+          <w:sz w:val="21"/>
+          <w:szCs w:val="21"/>
+          <w:lang w:eastAsia="id-ID"/>
+          <w14:ligatures w14:val="none"/>
+        </w:rPr>
+        <w:t>    &lt;script&gt;</w:t>
+      </w:r>
+    </w:p>
+    <w:p>
+      <w:pPr>
+        <w:shd w:val="clear" w:color="auto" w:fill="1F1F1F"/>
+        <w:spacing w:after="0" w:line="285" w:lineRule="atLeast"/>
+        <w:rPr>
+          <w:rFonts w:ascii="Consolas" w:eastAsia="Times New Roman" w:hAnsi="Consolas" w:cs="Times New Roman"/>
+          <w:color w:val="CCCCCC"/>
+          <w:sz w:val="21"/>
+          <w:szCs w:val="21"/>
+          <w:lang w:eastAsia="id-ID"/>
+          <w14:ligatures w14:val="none"/>
+        </w:rPr>
+      </w:pPr>
+      <w:r>
+        <w:rPr>
+          <w:rFonts w:ascii="Consolas" w:eastAsia="Times New Roman" w:hAnsi="Consolas" w:cs="Times New Roman"/>
+          <w:color w:val="CE9178"/>
+          <w:sz w:val="21"/>
+          <w:szCs w:val="21"/>
+          <w:lang w:eastAsia="id-ID"/>
+          <w14:ligatures w14:val="none"/>
+        </w:rPr>
+        <w:t>        alert('Upload dulu gambarnya');</w:t>
+      </w:r>
+    </w:p>
+    <w:p>
+      <w:pPr>
+        <w:shd w:val="clear" w:color="auto" w:fill="1F1F1F"/>
+        <w:spacing w:after="0" w:line="285" w:lineRule="atLeast"/>
+        <w:rPr>
+          <w:rFonts w:ascii="Consolas" w:eastAsia="Times New Roman" w:hAnsi="Consolas" w:cs="Times New Roman"/>
+          <w:color w:val="CCCCCC"/>
+          <w:sz w:val="21"/>
+          <w:szCs w:val="21"/>
+          <w:lang w:eastAsia="id-ID"/>
+          <w14:ligatures w14:val="none"/>
+        </w:rPr>
+      </w:pPr>
+      <w:r>
+        <w:rPr>
+          <w:rFonts w:ascii="Consolas" w:eastAsia="Times New Roman" w:hAnsi="Consolas" w:cs="Times New Roman"/>
+          <w:color w:val="CE9178"/>
+          <w:sz w:val="21"/>
+          <w:szCs w:val="21"/>
+          <w:lang w:eastAsia="id-ID"/>
+          <w14:ligatures w14:val="none"/>
+        </w:rPr>
+        <w:t>        window.location.href = '../frontend/tambahPage.php';</w:t>
+      </w:r>
+    </w:p>
+    <w:p>
+      <w:pPr>
+        <w:shd w:val="clear" w:color="auto" w:fill="1F1F1F"/>
+        <w:spacing w:after="0" w:line="285" w:lineRule="atLeast"/>
+        <w:rPr>
+          <w:rFonts w:ascii="Consolas" w:eastAsia="Times New Roman" w:hAnsi="Consolas" w:cs="Times New Roman"/>
+          <w:color w:val="CCCCCC"/>
+          <w:sz w:val="21"/>
+          <w:szCs w:val="21"/>
+          <w:lang w:eastAsia="id-ID"/>
+          <w14:ligatures w14:val="none"/>
+        </w:rPr>
+      </w:pPr>
+      <w:r>
+        <w:rPr>
+          <w:rFonts w:ascii="Consolas" w:eastAsia="Times New Roman" w:hAnsi="Consolas" w:cs="Times New Roman"/>
+          <w:color w:val="CE9178"/>
+          <w:sz w:val="21"/>
+          <w:szCs w:val="21"/>
+          <w:lang w:eastAsia="id-ID"/>
+          <w14:ligatures w14:val="none"/>
+        </w:rPr>
+        <w:t>    &lt;/script&gt;</w:t>
+      </w:r>
+    </w:p>
+    <w:p>
+      <w:pPr>
+        <w:shd w:val="clear" w:color="auto" w:fill="1F1F1F"/>
+        <w:spacing w:after="0" w:line="285" w:lineRule="atLeast"/>
+        <w:rPr>
+          <w:rFonts w:ascii="Consolas" w:eastAsia="Times New Roman" w:hAnsi="Consolas" w:cs="Times New Roman"/>
+          <w:color w:val="CCCCCC"/>
+          <w:sz w:val="21"/>
+          <w:szCs w:val="21"/>
+          <w:lang w:eastAsia="id-ID"/>
+          <w14:ligatures w14:val="none"/>
+        </w:rPr>
+      </w:pPr>
+      <w:r>
+        <w:rPr>
+          <w:rFonts w:ascii="Consolas" w:eastAsia="Times New Roman" w:hAnsi="Consolas" w:cs="Times New Roman"/>
+          <w:color w:val="CE9178"/>
+          <w:sz w:val="21"/>
+          <w:szCs w:val="21"/>
+          <w:lang w:eastAsia="id-ID"/>
+          <w14:ligatures w14:val="none"/>
+        </w:rPr>
+        <w:t>    "</w:t>
+      </w:r>
+      <w:r>
+        <w:rPr>
+          <w:rFonts w:ascii="Consolas" w:eastAsia="Times New Roman" w:hAnsi="Consolas" w:cs="Times New Roman"/>
+          <w:color w:val="D4D4D4"/>
+          <w:sz w:val="21"/>
+          <w:szCs w:val="21"/>
+          <w:lang w:eastAsia="id-ID"/>
+          <w14:ligatures w14:val="none"/>
+        </w:rPr>
+        <w:t>;</w:t>
+      </w:r>
+    </w:p>
+    <w:p>
+      <w:pPr>
+        <w:shd w:val="clear" w:color="auto" w:fill="1F1F1F"/>
+        <w:spacing w:after="0" w:line="285" w:lineRule="atLeast"/>
+        <w:rPr>
+          <w:rFonts w:ascii="Consolas" w:eastAsia="Times New Roman" w:hAnsi="Consolas" w:cs="Times New Roman"/>
+          <w:color w:val="CCCCCC"/>
+          <w:sz w:val="21"/>
+          <w:szCs w:val="21"/>
+          <w:lang w:eastAsia="id-ID"/>
+          <w14:ligatures w14:val="none"/>
+        </w:rPr>
+      </w:pPr>
+      <w:r>
+        <w:rPr>
+          <w:rFonts w:ascii="Consolas" w:eastAsia="Times New Roman" w:hAnsi="Consolas" w:cs="Times New Roman"/>
+          <w:color w:val="D4D4D4"/>
+          <w:sz w:val="21"/>
+          <w:szCs w:val="21"/>
+          <w:lang w:eastAsia="id-ID"/>
+          <w14:ligatures w14:val="none"/>
+        </w:rPr>
+        <w:t xml:space="preserve">    </w:t>
+      </w:r>
+      <w:r>
+        <w:rPr>
+          <w:rFonts w:ascii="Consolas" w:eastAsia="Times New Roman" w:hAnsi="Consolas" w:cs="Times New Roman"/>
+          <w:color w:val="C586C0"/>
+          <w:sz w:val="21"/>
+          <w:szCs w:val="21"/>
+          <w:lang w:eastAsia="id-ID"/>
+          <w14:ligatures w14:val="none"/>
+        </w:rPr>
+        <w:t>return</w:t>
+      </w:r>
+      <w:r>
+        <w:rPr>
+          <w:rFonts w:ascii="Consolas" w:eastAsia="Times New Roman" w:hAnsi="Consolas" w:cs="Times New Roman"/>
+          <w:color w:val="D4D4D4"/>
+          <w:sz w:val="21"/>
+          <w:szCs w:val="21"/>
+          <w:lang w:eastAsia="id-ID"/>
+          <w14:ligatures w14:val="none"/>
+        </w:rPr>
+        <w:t xml:space="preserve"> </w:t>
+      </w:r>
+      <w:r>
+        <w:rPr>
+          <w:rFonts w:ascii="Consolas" w:eastAsia="Times New Roman" w:hAnsi="Consolas" w:cs="Times New Roman"/>
+          <w:color w:val="569CD6"/>
+          <w:sz w:val="21"/>
+          <w:szCs w:val="21"/>
+          <w:lang w:eastAsia="id-ID"/>
+          <w14:ligatures w14:val="none"/>
+        </w:rPr>
+        <w:t>false</w:t>
+      </w:r>
+      <w:r>
+        <w:rPr>
+          <w:rFonts w:ascii="Consolas" w:eastAsia="Times New Roman" w:hAnsi="Consolas" w:cs="Times New Roman"/>
+          <w:color w:val="D4D4D4"/>
+          <w:sz w:val="21"/>
+          <w:szCs w:val="21"/>
+          <w:lang w:eastAsia="id-ID"/>
+          <w14:ligatures w14:val="none"/>
+        </w:rPr>
+        <w:t>;</w:t>
+      </w:r>
+    </w:p>
+    <w:p>
+      <w:pPr>
+        <w:shd w:val="clear" w:color="auto" w:fill="1F1F1F"/>
+        <w:spacing w:after="0" w:line="285" w:lineRule="atLeast"/>
+        <w:rPr>
+          <w:rFonts w:ascii="Consolas" w:eastAsia="Times New Roman" w:hAnsi="Consolas" w:cs="Times New Roman"/>
+          <w:color w:val="CCCCCC"/>
+          <w:sz w:val="21"/>
+          <w:szCs w:val="21"/>
+          <w:lang w:eastAsia="id-ID"/>
+          <w14:ligatures w14:val="none"/>
+        </w:rPr>
+      </w:pPr>
+      <w:r>
+        <w:rPr>
+          <w:rFonts w:ascii="Consolas" w:eastAsia="Times New Roman" w:hAnsi="Consolas" w:cs="Times New Roman"/>
+          <w:color w:val="D4D4D4"/>
+          <w:sz w:val="21"/>
+          <w:szCs w:val="21"/>
+          <w:lang w:eastAsia="id-ID"/>
+          <w14:ligatures w14:val="none"/>
+        </w:rPr>
+        <w:t>}</w:t>
+      </w:r>
+    </w:p>
+    <w:p>
+      <w:pPr>
+        <w:shd w:val="clear" w:color="auto" w:fill="1F1F1F"/>
+        <w:spacing w:after="0" w:line="285" w:lineRule="atLeast"/>
+        <w:rPr>
+          <w:rFonts w:ascii="Consolas" w:eastAsia="Times New Roman" w:hAnsi="Consolas" w:cs="Times New Roman"/>
+          <w:color w:val="CCCCCC"/>
+          <w:sz w:val="21"/>
+          <w:szCs w:val="21"/>
+          <w:lang w:eastAsia="id-ID"/>
+          <w14:ligatures w14:val="none"/>
+        </w:rPr>
+      </w:pPr>
+    </w:p>
+    <w:p>
+      <w:pPr>
+        <w:shd w:val="clear" w:color="auto" w:fill="1F1F1F"/>
+        <w:spacing w:after="0" w:line="285" w:lineRule="atLeast"/>
+        <w:rPr>
+          <w:rFonts w:ascii="Consolas" w:eastAsia="Times New Roman" w:hAnsi="Consolas" w:cs="Times New Roman"/>
+          <w:color w:val="CCCCCC"/>
+          <w:sz w:val="21"/>
+          <w:szCs w:val="21"/>
+          <w:lang w:eastAsia="id-ID"/>
+          <w14:ligatures w14:val="none"/>
+        </w:rPr>
+      </w:pPr>
+      <w:r>
+        <w:rPr>
+          <w:rFonts w:ascii="Consolas" w:eastAsia="Times New Roman" w:hAnsi="Consolas" w:cs="Times New Roman"/>
+          <w:color w:val="6A9955"/>
+          <w:sz w:val="21"/>
+          <w:szCs w:val="21"/>
+          <w:lang w:eastAsia="id-ID"/>
+          <w14:ligatures w14:val="none"/>
+        </w:rPr>
+        <w:t>// Pengecekan ekstensi gambar</w:t>
+      </w:r>
+    </w:p>
+    <w:p>
+      <w:pPr>
+        <w:shd w:val="clear" w:color="auto" w:fill="1F1F1F"/>
+        <w:spacing w:after="0" w:line="285" w:lineRule="atLeast"/>
+        <w:rPr>
+          <w:rFonts w:ascii="Consolas" w:eastAsia="Times New Roman" w:hAnsi="Consolas" w:cs="Times New Roman"/>
+          <w:color w:val="CCCCCC"/>
+          <w:sz w:val="21"/>
+          <w:szCs w:val="21"/>
+          <w:lang w:eastAsia="id-ID"/>
+          <w14:ligatures w14:val="none"/>
+        </w:rPr>
+      </w:pPr>
+      <w:r>
+        <w:rPr>
+          <w:rFonts w:ascii="Consolas" w:eastAsia="Times New Roman" w:hAnsi="Consolas" w:cs="Times New Roman"/>
+          <w:color w:val="9CDCFE"/>
+          <w:sz w:val="21"/>
+          <w:szCs w:val="21"/>
+          <w:lang w:eastAsia="id-ID"/>
+          <w14:ligatures w14:val="none"/>
+        </w:rPr>
+        <w:t>$ekstensiDibolehkan</w:t>
+      </w:r>
+      <w:r>
+        <w:rPr>
+          <w:rFonts w:ascii="Consolas" w:eastAsia="Times New Roman" w:hAnsi="Consolas" w:cs="Times New Roman"/>
+          <w:color w:val="D4D4D4"/>
+          <w:sz w:val="21"/>
+          <w:szCs w:val="21"/>
+          <w:lang w:eastAsia="id-ID"/>
+          <w14:ligatures w14:val="none"/>
+        </w:rPr>
+        <w:t xml:space="preserve"> = [</w:t>
+      </w:r>
+      <w:r>
+        <w:rPr>
+          <w:rFonts w:ascii="Consolas" w:eastAsia="Times New Roman" w:hAnsi="Consolas" w:cs="Times New Roman"/>
+          <w:color w:val="CE9178"/>
+          <w:sz w:val="21"/>
+          <w:szCs w:val="21"/>
+          <w:lang w:eastAsia="id-ID"/>
+          <w14:ligatures w14:val="none"/>
+        </w:rPr>
+        <w:t>"png"</w:t>
+      </w:r>
+      <w:r>
+        <w:rPr>
+          <w:rFonts w:ascii="Consolas" w:eastAsia="Times New Roman" w:hAnsi="Consolas" w:cs="Times New Roman"/>
+          <w:color w:val="D4D4D4"/>
+          <w:sz w:val="21"/>
+          <w:szCs w:val="21"/>
+          <w:lang w:eastAsia="id-ID"/>
+          <w14:ligatures w14:val="none"/>
+        </w:rPr>
+        <w:t xml:space="preserve">, </w:t>
+      </w:r>
+      <w:r>
+        <w:rPr>
+          <w:rFonts w:ascii="Consolas" w:eastAsia="Times New Roman" w:hAnsi="Consolas" w:cs="Times New Roman"/>
+          <w:color w:val="CE9178"/>
+          <w:sz w:val="21"/>
+          <w:szCs w:val="21"/>
+          <w:lang w:eastAsia="id-ID"/>
+          <w14:ligatures w14:val="none"/>
+        </w:rPr>
+        <w:t>"jpg"</w:t>
+      </w:r>
+      <w:r>
+        <w:rPr>
+          <w:rFonts w:ascii="Consolas" w:eastAsia="Times New Roman" w:hAnsi="Consolas" w:cs="Times New Roman"/>
+          <w:color w:val="D4D4D4"/>
+          <w:sz w:val="21"/>
+          <w:szCs w:val="21"/>
+          <w:lang w:eastAsia="id-ID"/>
+          <w14:ligatures w14:val="none"/>
+        </w:rPr>
+        <w:t xml:space="preserve">, </w:t>
+      </w:r>
+      <w:r>
+        <w:rPr>
+          <w:rFonts w:ascii="Consolas" w:eastAsia="Times New Roman" w:hAnsi="Consolas" w:cs="Times New Roman"/>
+          <w:color w:val="CE9178"/>
+          <w:sz w:val="21"/>
+          <w:szCs w:val="21"/>
+          <w:lang w:eastAsia="id-ID"/>
+          <w14:ligatures w14:val="none"/>
+        </w:rPr>
+        <w:t>"jpeg"</w:t>
+      </w:r>
+      <w:r>
+        <w:rPr>
+          <w:rFonts w:ascii="Consolas" w:eastAsia="Times New Roman" w:hAnsi="Consolas" w:cs="Times New Roman"/>
+          <w:color w:val="D4D4D4"/>
+          <w:sz w:val="21"/>
+          <w:szCs w:val="21"/>
+          <w:lang w:eastAsia="id-ID"/>
+          <w14:ligatures w14:val="none"/>
+        </w:rPr>
+        <w:t>];</w:t>
+      </w:r>
+    </w:p>
+    <w:p>
+      <w:pPr>
+        <w:shd w:val="clear" w:color="auto" w:fill="1F1F1F"/>
+        <w:spacing w:after="0" w:line="285" w:lineRule="atLeast"/>
+        <w:rPr>
+          <w:rFonts w:ascii="Consolas" w:eastAsia="Times New Roman" w:hAnsi="Consolas" w:cs="Times New Roman"/>
+          <w:color w:val="CCCCCC"/>
+          <w:sz w:val="21"/>
+          <w:szCs w:val="21"/>
+          <w:lang w:eastAsia="id-ID"/>
+          <w14:ligatures w14:val="none"/>
+        </w:rPr>
+      </w:pPr>
+      <w:r>
+        <w:rPr>
+          <w:rFonts w:ascii="Consolas" w:eastAsia="Times New Roman" w:hAnsi="Consolas" w:cs="Times New Roman"/>
+          <w:color w:val="9CDCFE"/>
+          <w:sz w:val="21"/>
+          <w:szCs w:val="21"/>
+          <w:lang w:eastAsia="id-ID"/>
+          <w14:ligatures w14:val="none"/>
+        </w:rPr>
+        <w:t>$ekstensiGambar</w:t>
+      </w:r>
+      <w:r>
+        <w:rPr>
+          <w:rFonts w:ascii="Consolas" w:eastAsia="Times New Roman" w:hAnsi="Consolas" w:cs="Times New Roman"/>
+          <w:color w:val="D4D4D4"/>
+          <w:sz w:val="21"/>
+          <w:szCs w:val="21"/>
+          <w:lang w:eastAsia="id-ID"/>
+          <w14:ligatures w14:val="none"/>
+        </w:rPr>
+        <w:t xml:space="preserve"> = </w:t>
+      </w:r>
+      <w:r>
+        <w:rPr>
+          <w:rFonts w:ascii="Consolas" w:eastAsia="Times New Roman" w:hAnsi="Consolas" w:cs="Times New Roman"/>
+          <w:color w:val="DCDCAA"/>
+          <w:sz w:val="21"/>
+          <w:szCs w:val="21"/>
+          <w:lang w:eastAsia="id-ID"/>
+          <w14:ligatures w14:val="none"/>
+        </w:rPr>
+        <w:t>explode</w:t>
+      </w:r>
+      <w:r>
+        <w:rPr>
+          <w:rFonts w:ascii="Consolas" w:eastAsia="Times New Roman" w:hAnsi="Consolas" w:cs="Times New Roman"/>
+          <w:color w:val="D4D4D4"/>
+          <w:sz w:val="21"/>
+          <w:szCs w:val="21"/>
+          <w:lang w:eastAsia="id-ID"/>
+          <w14:ligatures w14:val="none"/>
+        </w:rPr>
+        <w:t>(</w:t>
+      </w:r>
+      <w:r>
+        <w:rPr>
+          <w:rFonts w:ascii="Consolas" w:eastAsia="Times New Roman" w:hAnsi="Consolas" w:cs="Times New Roman"/>
+          <w:color w:val="CE9178"/>
+          <w:sz w:val="21"/>
+          <w:szCs w:val="21"/>
+          <w:lang w:eastAsia="id-ID"/>
+          <w14:ligatures w14:val="none"/>
+        </w:rPr>
+        <w:t>"."</w:t>
+      </w:r>
+      <w:r>
+        <w:rPr>
+          <w:rFonts w:ascii="Consolas" w:eastAsia="Times New Roman" w:hAnsi="Consolas" w:cs="Times New Roman"/>
+          <w:color w:val="D4D4D4"/>
+          <w:sz w:val="21"/>
+          <w:szCs w:val="21"/>
+          <w:lang w:eastAsia="id-ID"/>
+          <w14:ligatures w14:val="none"/>
+        </w:rPr>
+        <w:t xml:space="preserve">, </w:t>
+      </w:r>
+      <w:r>
+        <w:rPr>
+          <w:rFonts w:ascii="Consolas" w:eastAsia="Times New Roman" w:hAnsi="Consolas" w:cs="Times New Roman"/>
+          <w:color w:val="9CDCFE"/>
+          <w:sz w:val="21"/>
+          <w:szCs w:val="21"/>
+          <w:lang w:eastAsia="id-ID"/>
+          <w14:ligatures w14:val="none"/>
+        </w:rPr>
+        <w:t>$namaGambar</w:t>
+      </w:r>
+      <w:r>
+        <w:rPr>
+          <w:rFonts w:ascii="Consolas" w:eastAsia="Times New Roman" w:hAnsi="Consolas" w:cs="Times New Roman"/>
+          <w:color w:val="D4D4D4"/>
+          <w:sz w:val="21"/>
+          <w:szCs w:val="21"/>
+          <w:lang w:eastAsia="id-ID"/>
+          <w14:ligatures w14:val="none"/>
+        </w:rPr>
+        <w:t>);</w:t>
+      </w:r>
+    </w:p>
+    <w:p>
+      <w:pPr>
+        <w:shd w:val="clear" w:color="auto" w:fill="1F1F1F"/>
+        <w:spacing w:after="0" w:line="285" w:lineRule="atLeast"/>
+        <w:rPr>
+          <w:rFonts w:ascii="Consolas" w:eastAsia="Times New Roman" w:hAnsi="Consolas" w:cs="Times New Roman"/>
+          <w:color w:val="CCCCCC"/>
+          <w:sz w:val="21"/>
+          <w:szCs w:val="21"/>
+          <w:lang w:eastAsia="id-ID"/>
+          <w14:ligatures w14:val="none"/>
+        </w:rPr>
+      </w:pPr>
+      <w:r>
+        <w:rPr>
+          <w:rFonts w:ascii="Consolas" w:eastAsia="Times New Roman" w:hAnsi="Consolas" w:cs="Times New Roman"/>
+          <w:color w:val="9CDCFE"/>
+          <w:sz w:val="21"/>
+          <w:szCs w:val="21"/>
+          <w:lang w:eastAsia="id-ID"/>
+          <w14:ligatures w14:val="none"/>
+        </w:rPr>
+        <w:t>$ekstensiGambar</w:t>
+      </w:r>
+      <w:r>
+        <w:rPr>
+          <w:rFonts w:ascii="Consolas" w:eastAsia="Times New Roman" w:hAnsi="Consolas" w:cs="Times New Roman"/>
+          <w:color w:val="D4D4D4"/>
+          <w:sz w:val="21"/>
+          <w:szCs w:val="21"/>
+          <w:lang w:eastAsia="id-ID"/>
+          <w14:ligatures w14:val="none"/>
+        </w:rPr>
+        <w:t xml:space="preserve"> = </w:t>
+      </w:r>
+      <w:r>
+        <w:rPr>
+          <w:rFonts w:ascii="Consolas" w:eastAsia="Times New Roman" w:hAnsi="Consolas" w:cs="Times New Roman"/>
+          <w:color w:val="DCDCAA"/>
+          <w:sz w:val="21"/>
+          <w:szCs w:val="21"/>
+          <w:lang w:eastAsia="id-ID"/>
+          <w14:ligatures w14:val="none"/>
+        </w:rPr>
+        <w:t>strtolower</w:t>
+      </w:r>
+      <w:r>
+        <w:rPr>
+          <w:rFonts w:ascii="Consolas" w:eastAsia="Times New Roman" w:hAnsi="Consolas" w:cs="Times New Roman"/>
+          <w:color w:val="D4D4D4"/>
+          <w:sz w:val="21"/>
+          <w:szCs w:val="21"/>
+          <w:lang w:eastAsia="id-ID"/>
+          <w14:ligatures w14:val="none"/>
+        </w:rPr>
+        <w:t>(</w:t>
+      </w:r>
+      <w:r>
+        <w:rPr>
+          <w:rFonts w:ascii="Consolas" w:eastAsia="Times New Roman" w:hAnsi="Consolas" w:cs="Times New Roman"/>
+          <w:color w:val="DCDCAA"/>
+          <w:sz w:val="21"/>
+          <w:szCs w:val="21"/>
+          <w:lang w:eastAsia="id-ID"/>
+          <w14:ligatures w14:val="none"/>
+        </w:rPr>
+        <w:t>end</w:t>
+      </w:r>
+      <w:r>
+        <w:rPr>
+          <w:rFonts w:ascii="Consolas" w:eastAsia="Times New Roman" w:hAnsi="Consolas" w:cs="Times New Roman"/>
+          <w:color w:val="D4D4D4"/>
+          <w:sz w:val="21"/>
+          <w:szCs w:val="21"/>
+          <w:lang w:eastAsia="id-ID"/>
+          <w14:ligatures w14:val="none"/>
+        </w:rPr>
+        <w:t>(</w:t>
+      </w:r>
+      <w:r>
+        <w:rPr>
+          <w:rFonts w:ascii="Consolas" w:eastAsia="Times New Roman" w:hAnsi="Consolas" w:cs="Times New Roman"/>
+          <w:color w:val="9CDCFE"/>
+          <w:sz w:val="21"/>
+          <w:szCs w:val="21"/>
+          <w:lang w:eastAsia="id-ID"/>
+          <w14:ligatures w14:val="none"/>
+        </w:rPr>
+        <w:t>$ekstensiGambar</w:t>
+      </w:r>
+      <w:r>
+        <w:rPr>
+          <w:rFonts w:ascii="Consolas" w:eastAsia="Times New Roman" w:hAnsi="Consolas" w:cs="Times New Roman"/>
+          <w:color w:val="D4D4D4"/>
+          <w:sz w:val="21"/>
+          <w:szCs w:val="21"/>
+          <w:lang w:eastAsia="id-ID"/>
+          <w14:ligatures w14:val="none"/>
+        </w:rPr>
+        <w:t>));</w:t>
+      </w:r>
+    </w:p>
+    <w:p>
+      <w:pPr>
+        <w:shd w:val="clear" w:color="auto" w:fill="1F1F1F"/>
+        <w:spacing w:after="0" w:line="285" w:lineRule="atLeast"/>
+        <w:rPr>
+          <w:rFonts w:ascii="Consolas" w:eastAsia="Times New Roman" w:hAnsi="Consolas" w:cs="Times New Roman"/>
+          <w:color w:val="CCCCCC"/>
+          <w:sz w:val="21"/>
+          <w:szCs w:val="21"/>
+          <w:lang w:eastAsia="id-ID"/>
+          <w14:ligatures w14:val="none"/>
+        </w:rPr>
+      </w:pPr>
+      <w:r>
+        <w:rPr>
+          <w:rFonts w:ascii="Consolas" w:eastAsia="Times New Roman" w:hAnsi="Consolas" w:cs="Times New Roman"/>
+          <w:color w:val="C586C0"/>
+          <w:sz w:val="21"/>
+          <w:szCs w:val="21"/>
+          <w:lang w:eastAsia="id-ID"/>
+          <w14:ligatures w14:val="none"/>
+        </w:rPr>
+        <w:t>if</w:t>
+      </w:r>
+      <w:r>
+        <w:rPr>
+          <w:rFonts w:ascii="Consolas" w:eastAsia="Times New Roman" w:hAnsi="Consolas" w:cs="Times New Roman"/>
+          <w:color w:val="D4D4D4"/>
+          <w:sz w:val="21"/>
+          <w:szCs w:val="21"/>
+          <w:lang w:eastAsia="id-ID"/>
+          <w14:ligatures w14:val="none"/>
+        </w:rPr>
+        <w:t xml:space="preserve"> (!</w:t>
+      </w:r>
+      <w:r>
+        <w:rPr>
+          <w:rFonts w:ascii="Consolas" w:eastAsia="Times New Roman" w:hAnsi="Consolas" w:cs="Times New Roman"/>
+          <w:color w:val="DCDCAA"/>
+          <w:sz w:val="21"/>
+          <w:szCs w:val="21"/>
+          <w:lang w:eastAsia="id-ID"/>
+          <w14:ligatures w14:val="none"/>
+        </w:rPr>
+        <w:t>in_array</w:t>
+      </w:r>
+      <w:r>
+        <w:rPr>
+          <w:rFonts w:ascii="Consolas" w:eastAsia="Times New Roman" w:hAnsi="Consolas" w:cs="Times New Roman"/>
+          <w:color w:val="D4D4D4"/>
+          <w:sz w:val="21"/>
+          <w:szCs w:val="21"/>
+          <w:lang w:eastAsia="id-ID"/>
+          <w14:ligatures w14:val="none"/>
+        </w:rPr>
+        <w:t>(</w:t>
+      </w:r>
+      <w:r>
+        <w:rPr>
+          <w:rFonts w:ascii="Consolas" w:eastAsia="Times New Roman" w:hAnsi="Consolas" w:cs="Times New Roman"/>
+          <w:color w:val="9CDCFE"/>
+          <w:sz w:val="21"/>
+          <w:szCs w:val="21"/>
+          <w:lang w:eastAsia="id-ID"/>
+          <w14:ligatures w14:val="none"/>
+        </w:rPr>
+        <w:t>$ekstensiGambar</w:t>
+      </w:r>
+      <w:r>
+        <w:rPr>
+          <w:rFonts w:ascii="Consolas" w:eastAsia="Times New Roman" w:hAnsi="Consolas" w:cs="Times New Roman"/>
+          <w:color w:val="D4D4D4"/>
+          <w:sz w:val="21"/>
+          <w:szCs w:val="21"/>
+          <w:lang w:eastAsia="id-ID"/>
+          <w14:ligatures w14:val="none"/>
+        </w:rPr>
+        <w:t xml:space="preserve">, </w:t>
+      </w:r>
+      <w:r>
+        <w:rPr>
+          <w:rFonts w:ascii="Consolas" w:eastAsia="Times New Roman" w:hAnsi="Consolas" w:cs="Times New Roman"/>
+          <w:color w:val="9CDCFE"/>
+          <w:sz w:val="21"/>
+          <w:szCs w:val="21"/>
+          <w:lang w:eastAsia="id-ID"/>
+          <w14:ligatures w14:val="none"/>
+        </w:rPr>
+        <w:t>$ekstensiDibolehkan</w:t>
+      </w:r>
+      <w:r>
+        <w:rPr>
+          <w:rFonts w:ascii="Consolas" w:eastAsia="Times New Roman" w:hAnsi="Consolas" w:cs="Times New Roman"/>
+          <w:color w:val="D4D4D4"/>
+          <w:sz w:val="21"/>
+          <w:szCs w:val="21"/>
+          <w:lang w:eastAsia="id-ID"/>
+          <w14:ligatures w14:val="none"/>
+        </w:rPr>
+        <w:t>)){</w:t>
+      </w:r>
+    </w:p>
+    <w:p>
+      <w:pPr>
+        <w:shd w:val="clear" w:color="auto" w:fill="1F1F1F"/>
+        <w:spacing w:after="0" w:line="285" w:lineRule="atLeast"/>
+        <w:rPr>
+          <w:rFonts w:ascii="Consolas" w:eastAsia="Times New Roman" w:hAnsi="Consolas" w:cs="Times New Roman"/>
+          <w:color w:val="CCCCCC"/>
+          <w:sz w:val="21"/>
+          <w:szCs w:val="21"/>
+          <w:lang w:eastAsia="id-ID"/>
+          <w14:ligatures w14:val="none"/>
+        </w:rPr>
+      </w:pPr>
+      <w:r>
+        <w:rPr>
+          <w:rFonts w:ascii="Consolas" w:eastAsia="Times New Roman" w:hAnsi="Consolas" w:cs="Times New Roman"/>
+          <w:color w:val="D4D4D4"/>
+          <w:sz w:val="21"/>
+          <w:szCs w:val="21"/>
+          <w:lang w:eastAsia="id-ID"/>
+          <w14:ligatures w14:val="none"/>
+        </w:rPr>
+        <w:t xml:space="preserve">    </w:t>
+      </w:r>
+      <w:r>
+        <w:rPr>
+          <w:rFonts w:ascii="Consolas" w:eastAsia="Times New Roman" w:hAnsi="Consolas" w:cs="Times New Roman"/>
+          <w:color w:val="DCDCAA"/>
+          <w:sz w:val="21"/>
+          <w:szCs w:val="21"/>
+          <w:lang w:eastAsia="id-ID"/>
+          <w14:ligatures w14:val="none"/>
+        </w:rPr>
+        <w:t>echo</w:t>
+      </w:r>
+      <w:r>
+        <w:rPr>
+          <w:rFonts w:ascii="Consolas" w:eastAsia="Times New Roman" w:hAnsi="Consolas" w:cs="Times New Roman"/>
+          <w:color w:val="D4D4D4"/>
+          <w:sz w:val="21"/>
+          <w:szCs w:val="21"/>
+          <w:lang w:eastAsia="id-ID"/>
+          <w14:ligatures w14:val="none"/>
+        </w:rPr>
+        <w:t xml:space="preserve"> </w:t>
+      </w:r>
+      <w:r>
+        <w:rPr>
+          <w:rFonts w:ascii="Consolas" w:eastAsia="Times New Roman" w:hAnsi="Consolas" w:cs="Times New Roman"/>
+          <w:color w:val="CE9178"/>
+          <w:sz w:val="21"/>
+          <w:szCs w:val="21"/>
+          <w:lang w:eastAsia="id-ID"/>
+          <w14:ligatures w14:val="none"/>
+        </w:rPr>
+        <w:t>"</w:t>
+      </w:r>
+    </w:p>
+    <w:p>
+      <w:pPr>
+        <w:shd w:val="clear" w:color="auto" w:fill="1F1F1F"/>
+        <w:spacing w:after="0" w:line="285" w:lineRule="atLeast"/>
+        <w:rPr>
+          <w:rFonts w:ascii="Consolas" w:eastAsia="Times New Roman" w:hAnsi="Consolas" w:cs="Times New Roman"/>
+          <w:color w:val="CCCCCC"/>
+          <w:sz w:val="21"/>
+          <w:szCs w:val="21"/>
+          <w:lang w:eastAsia="id-ID"/>
+          <w14:ligatures w14:val="none"/>
+        </w:rPr>
+      </w:pPr>
+      <w:r>
+        <w:rPr>
+          <w:rFonts w:ascii="Consolas" w:eastAsia="Times New Roman" w:hAnsi="Consolas" w:cs="Times New Roman"/>
+          <w:color w:val="CE9178"/>
+          <w:sz w:val="21"/>
+          <w:szCs w:val="21"/>
+          <w:lang w:eastAsia="id-ID"/>
+          <w14:ligatures w14:val="none"/>
+        </w:rPr>
+        <w:t>    &lt;script&gt;</w:t>
+      </w:r>
+    </w:p>
+    <w:p>
+      <w:pPr>
+        <w:shd w:val="clear" w:color="auto" w:fill="1F1F1F"/>
+        <w:spacing w:after="0" w:line="285" w:lineRule="atLeast"/>
+        <w:rPr>
+          <w:rFonts w:ascii="Consolas" w:eastAsia="Times New Roman" w:hAnsi="Consolas" w:cs="Times New Roman"/>
+          <w:color w:val="CCCCCC"/>
+          <w:sz w:val="21"/>
+          <w:szCs w:val="21"/>
+          <w:lang w:eastAsia="id-ID"/>
+          <w14:ligatures w14:val="none"/>
+        </w:rPr>
+      </w:pPr>
+      <w:r>
+        <w:rPr>
+          <w:rFonts w:ascii="Consolas" w:eastAsia="Times New Roman" w:hAnsi="Consolas" w:cs="Times New Roman"/>
+          <w:color w:val="CE9178"/>
+          <w:sz w:val="21"/>
+          <w:szCs w:val="21"/>
+          <w:lang w:eastAsia="id-ID"/>
+          <w14:ligatures w14:val="none"/>
+        </w:rPr>
+        <w:t>        alert('eror ekstensi gambar, note : ini bukan gambar!');</w:t>
+      </w:r>
+    </w:p>
+    <w:p>
+      <w:pPr>
+        <w:shd w:val="clear" w:color="auto" w:fill="1F1F1F"/>
+        <w:spacing w:after="0" w:line="285" w:lineRule="atLeast"/>
+        <w:rPr>
+          <w:rFonts w:ascii="Consolas" w:eastAsia="Times New Roman" w:hAnsi="Consolas" w:cs="Times New Roman"/>
+          <w:color w:val="CCCCCC"/>
+          <w:sz w:val="21"/>
+          <w:szCs w:val="21"/>
+          <w:lang w:eastAsia="id-ID"/>
+          <w14:ligatures w14:val="none"/>
+        </w:rPr>
+      </w:pPr>
+      <w:r>
+        <w:rPr>
+          <w:rFonts w:ascii="Consolas" w:eastAsia="Times New Roman" w:hAnsi="Consolas" w:cs="Times New Roman"/>
+          <w:color w:val="CE9178"/>
+          <w:sz w:val="21"/>
+          <w:szCs w:val="21"/>
+          <w:lang w:eastAsia="id-ID"/>
+          <w14:ligatures w14:val="none"/>
+        </w:rPr>
+        <w:t>        window.location.href = '../frontend/tambahPage.php';</w:t>
+      </w:r>
+    </w:p>
+    <w:p>
+      <w:pPr>
+        <w:shd w:val="clear" w:color="auto" w:fill="1F1F1F"/>
+        <w:spacing w:after="0" w:line="285" w:lineRule="atLeast"/>
+        <w:rPr>
+          <w:rFonts w:ascii="Consolas" w:eastAsia="Times New Roman" w:hAnsi="Consolas" w:cs="Times New Roman"/>
+          <w:color w:val="CCCCCC"/>
+          <w:sz w:val="21"/>
+          <w:szCs w:val="21"/>
+          <w:lang w:eastAsia="id-ID"/>
+          <w14:ligatures w14:val="none"/>
+        </w:rPr>
+      </w:pPr>
+      <w:r>
+        <w:rPr>
+          <w:rFonts w:ascii="Consolas" w:eastAsia="Times New Roman" w:hAnsi="Consolas" w:cs="Times New Roman"/>
+          <w:color w:val="CE9178"/>
+          <w:sz w:val="21"/>
+          <w:szCs w:val="21"/>
+          <w:lang w:eastAsia="id-ID"/>
+          <w14:ligatures w14:val="none"/>
+        </w:rPr>
+        <w:t>    &lt;/script&gt;</w:t>
+      </w:r>
+    </w:p>
+    <w:p>
+      <w:pPr>
+        <w:shd w:val="clear" w:color="auto" w:fill="1F1F1F"/>
+        <w:spacing w:after="0" w:line="285" w:lineRule="atLeast"/>
+        <w:rPr>
+          <w:rFonts w:ascii="Consolas" w:eastAsia="Times New Roman" w:hAnsi="Consolas" w:cs="Times New Roman"/>
+          <w:color w:val="CCCCCC"/>
+          <w:sz w:val="21"/>
+          <w:szCs w:val="21"/>
+          <w:lang w:eastAsia="id-ID"/>
+          <w14:ligatures w14:val="none"/>
+        </w:rPr>
+      </w:pPr>
+      <w:r>
+        <w:rPr>
+          <w:rFonts w:ascii="Consolas" w:eastAsia="Times New Roman" w:hAnsi="Consolas" w:cs="Times New Roman"/>
+          <w:color w:val="CE9178"/>
+          <w:sz w:val="21"/>
+          <w:szCs w:val="21"/>
+          <w:lang w:eastAsia="id-ID"/>
+          <w14:ligatures w14:val="none"/>
+        </w:rPr>
+        <w:t>    "</w:t>
+      </w:r>
+      <w:r>
+        <w:rPr>
+          <w:rFonts w:ascii="Consolas" w:eastAsia="Times New Roman" w:hAnsi="Consolas" w:cs="Times New Roman"/>
+          <w:color w:val="D4D4D4"/>
+          <w:sz w:val="21"/>
+          <w:szCs w:val="21"/>
+          <w:lang w:eastAsia="id-ID"/>
+          <w14:ligatures w14:val="none"/>
+        </w:rPr>
+        <w:t>;</w:t>
+      </w:r>
+    </w:p>
+    <w:p>
+      <w:pPr>
+        <w:shd w:val="clear" w:color="auto" w:fill="1F1F1F"/>
+        <w:spacing w:after="0" w:line="285" w:lineRule="atLeast"/>
+        <w:rPr>
+          <w:rFonts w:ascii="Consolas" w:eastAsia="Times New Roman" w:hAnsi="Consolas" w:cs="Times New Roman"/>
+          <w:color w:val="CCCCCC"/>
+          <w:sz w:val="21"/>
+          <w:szCs w:val="21"/>
+          <w:lang w:eastAsia="id-ID"/>
+          <w14:ligatures w14:val="none"/>
+        </w:rPr>
+      </w:pPr>
+      <w:r>
+        <w:rPr>
+          <w:rFonts w:ascii="Consolas" w:eastAsia="Times New Roman" w:hAnsi="Consolas" w:cs="Times New Roman"/>
+          <w:color w:val="D4D4D4"/>
+          <w:sz w:val="21"/>
+          <w:szCs w:val="21"/>
+          <w:lang w:eastAsia="id-ID"/>
+          <w14:ligatures w14:val="none"/>
+        </w:rPr>
+        <w:t xml:space="preserve">    </w:t>
+      </w:r>
+      <w:r>
+        <w:rPr>
+          <w:rFonts w:ascii="Consolas" w:eastAsia="Times New Roman" w:hAnsi="Consolas" w:cs="Times New Roman"/>
+          <w:color w:val="C586C0"/>
+          <w:sz w:val="21"/>
+          <w:szCs w:val="21"/>
+          <w:lang w:eastAsia="id-ID"/>
+          <w14:ligatures w14:val="none"/>
+        </w:rPr>
+        <w:t>return</w:t>
+      </w:r>
+      <w:r>
+        <w:rPr>
+          <w:rFonts w:ascii="Consolas" w:eastAsia="Times New Roman" w:hAnsi="Consolas" w:cs="Times New Roman"/>
+          <w:color w:val="D4D4D4"/>
+          <w:sz w:val="21"/>
+          <w:szCs w:val="21"/>
+          <w:lang w:eastAsia="id-ID"/>
+          <w14:ligatures w14:val="none"/>
+        </w:rPr>
+        <w:t xml:space="preserve"> </w:t>
+      </w:r>
+      <w:r>
+        <w:rPr>
+          <w:rFonts w:ascii="Consolas" w:eastAsia="Times New Roman" w:hAnsi="Consolas" w:cs="Times New Roman"/>
+          <w:color w:val="569CD6"/>
+          <w:sz w:val="21"/>
+          <w:szCs w:val="21"/>
+          <w:lang w:eastAsia="id-ID"/>
+          <w14:ligatures w14:val="none"/>
+        </w:rPr>
+        <w:t>false</w:t>
+      </w:r>
+      <w:r>
+        <w:rPr>
+          <w:rFonts w:ascii="Consolas" w:eastAsia="Times New Roman" w:hAnsi="Consolas" w:cs="Times New Roman"/>
+          <w:color w:val="D4D4D4"/>
+          <w:sz w:val="21"/>
+          <w:szCs w:val="21"/>
+          <w:lang w:eastAsia="id-ID"/>
+          <w14:ligatures w14:val="none"/>
+        </w:rPr>
+        <w:t>;</w:t>
+      </w:r>
+    </w:p>
+    <w:p>
+      <w:pPr>
+        <w:shd w:val="clear" w:color="auto" w:fill="1F1F1F"/>
+        <w:spacing w:after="0" w:line="285" w:lineRule="atLeast"/>
+        <w:rPr>
+          <w:rFonts w:ascii="Consolas" w:eastAsia="Times New Roman" w:hAnsi="Consolas" w:cs="Times New Roman"/>
+          <w:color w:val="CCCCCC"/>
+          <w:sz w:val="21"/>
+          <w:szCs w:val="21"/>
+          <w:lang w:eastAsia="id-ID"/>
+          <w14:ligatures w14:val="none"/>
+        </w:rPr>
+      </w:pPr>
+      <w:r>
+        <w:rPr>
+          <w:rFonts w:ascii="Consolas" w:eastAsia="Times New Roman" w:hAnsi="Consolas" w:cs="Times New Roman"/>
+          <w:color w:val="D4D4D4"/>
+          <w:sz w:val="21"/>
+          <w:szCs w:val="21"/>
+          <w:lang w:eastAsia="id-ID"/>
+          <w14:ligatures w14:val="none"/>
+        </w:rPr>
+        <w:t>}</w:t>
+      </w:r>
+    </w:p>
+    <w:p>
+      <w:pPr>
+        <w:shd w:val="clear" w:color="auto" w:fill="1F1F1F"/>
+        <w:spacing w:after="0" w:line="285" w:lineRule="atLeast"/>
+        <w:rPr>
+          <w:rFonts w:ascii="Consolas" w:eastAsia="Times New Roman" w:hAnsi="Consolas" w:cs="Times New Roman"/>
+          <w:color w:val="CCCCCC"/>
+          <w:sz w:val="21"/>
+          <w:szCs w:val="21"/>
+          <w:lang w:eastAsia="id-ID"/>
+          <w14:ligatures w14:val="none"/>
+        </w:rPr>
+      </w:pPr>
+    </w:p>
+    <w:p>
+      <w:pPr>
+        <w:shd w:val="clear" w:color="auto" w:fill="1F1F1F"/>
+        <w:spacing w:after="0" w:line="285" w:lineRule="atLeast"/>
+        <w:rPr>
+          <w:rFonts w:ascii="Consolas" w:eastAsia="Times New Roman" w:hAnsi="Consolas" w:cs="Times New Roman"/>
+          <w:color w:val="CCCCCC"/>
+          <w:sz w:val="21"/>
+          <w:szCs w:val="21"/>
+          <w:lang w:eastAsia="id-ID"/>
+          <w14:ligatures w14:val="none"/>
+        </w:rPr>
+      </w:pPr>
+      <w:r>
+        <w:rPr>
+          <w:rFonts w:ascii="Consolas" w:eastAsia="Times New Roman" w:hAnsi="Consolas" w:cs="Times New Roman"/>
+          <w:color w:val="DCDCAA"/>
+          <w:sz w:val="21"/>
+          <w:szCs w:val="21"/>
+          <w:lang w:eastAsia="id-ID"/>
+          <w14:ligatures w14:val="none"/>
+        </w:rPr>
+        <w:t>move_uploaded_file</w:t>
+      </w:r>
+      <w:r>
+        <w:rPr>
+          <w:rFonts w:ascii="Consolas" w:eastAsia="Times New Roman" w:hAnsi="Consolas" w:cs="Times New Roman"/>
+          <w:color w:val="D4D4D4"/>
+          <w:sz w:val="21"/>
+          <w:szCs w:val="21"/>
+          <w:lang w:eastAsia="id-ID"/>
+          <w14:ligatures w14:val="none"/>
+        </w:rPr>
+        <w:t>(</w:t>
+      </w:r>
+      <w:r>
+        <w:rPr>
+          <w:rFonts w:ascii="Consolas" w:eastAsia="Times New Roman" w:hAnsi="Consolas" w:cs="Times New Roman"/>
+          <w:color w:val="9CDCFE"/>
+          <w:sz w:val="21"/>
+          <w:szCs w:val="21"/>
+          <w:lang w:eastAsia="id-ID"/>
+          <w14:ligatures w14:val="none"/>
+        </w:rPr>
+        <w:t>$tmpGambar</w:t>
+      </w:r>
+      <w:r>
+        <w:rPr>
+          <w:rFonts w:ascii="Consolas" w:eastAsia="Times New Roman" w:hAnsi="Consolas" w:cs="Times New Roman"/>
+          <w:color w:val="D4D4D4"/>
+          <w:sz w:val="21"/>
+          <w:szCs w:val="21"/>
+          <w:lang w:eastAsia="id-ID"/>
+          <w14:ligatures w14:val="none"/>
+        </w:rPr>
+        <w:t xml:space="preserve">, </w:t>
+      </w:r>
+      <w:r>
+        <w:rPr>
+          <w:rFonts w:ascii="Consolas" w:eastAsia="Times New Roman" w:hAnsi="Consolas" w:cs="Times New Roman"/>
+          <w:color w:val="CE9178"/>
+          <w:sz w:val="21"/>
+          <w:szCs w:val="21"/>
+          <w:lang w:eastAsia="id-ID"/>
+          <w14:ligatures w14:val="none"/>
+        </w:rPr>
+        <w:t>"../img/"</w:t>
+      </w:r>
+      <w:r>
+        <w:rPr>
+          <w:rFonts w:ascii="Consolas" w:eastAsia="Times New Roman" w:hAnsi="Consolas" w:cs="Times New Roman"/>
+          <w:color w:val="D4D4D4"/>
+          <w:sz w:val="21"/>
+          <w:szCs w:val="21"/>
+          <w:lang w:eastAsia="id-ID"/>
+          <w14:ligatures w14:val="none"/>
+        </w:rPr>
+        <w:t xml:space="preserve"> . </w:t>
+      </w:r>
+      <w:r>
+        <w:rPr>
+          <w:rFonts w:ascii="Consolas" w:eastAsia="Times New Roman" w:hAnsi="Consolas" w:cs="Times New Roman"/>
+          <w:color w:val="9CDCFE"/>
+          <w:sz w:val="21"/>
+          <w:szCs w:val="21"/>
+          <w:lang w:eastAsia="id-ID"/>
+          <w14:ligatures w14:val="none"/>
+        </w:rPr>
+        <w:t>$namaGambar</w:t>
+      </w:r>
+      <w:r>
+        <w:rPr>
+          <w:rFonts w:ascii="Consolas" w:eastAsia="Times New Roman" w:hAnsi="Consolas" w:cs="Times New Roman"/>
+          <w:color w:val="D4D4D4"/>
+          <w:sz w:val="21"/>
+          <w:szCs w:val="21"/>
+          <w:lang w:eastAsia="id-ID"/>
+          <w14:ligatures w14:val="none"/>
+        </w:rPr>
+        <w:t>);</w:t>
+      </w:r>
+    </w:p>
+    <w:p>
+      <w:pPr>
+        <w:spacing w:after="0"/>
+        <w:jc w:val="both"/>
+        <w:rPr>
+          <w:lang w:val="en-US"/>
+        </w:rPr>
+      </w:pPr>
+      <w:r>
+        <w:rPr>
+          <w:lang w:val="en-US"/>
+        </w:rPr>
+        <w:t>Pada kode tersebut terdapat:</w:t>
+      </w:r>
+    </w:p>
+    <w:p>
+      <w:pPr>
+        <w:pStyle w:val="ListParagraph"/>
+        <w:numPr>
+          <w:ilvl w:val="0"/>
+          <w:numId w:val="12"/>
+        </w:numPr>
+        <w:spacing w:after="0"/>
+        <w:ind w:left="284" w:hanging="284"/>
+        <w:jc w:val="both"/>
+        <w:rPr>
+          <w:lang w:val="en-US"/>
+        </w:rPr>
+      </w:pPr>
+      <w:r>
+        <w:rPr>
+          <w:lang w:val="en-US"/>
+        </w:rPr>
+        <w:t>Pengembian data $_FILES dengan array assoiatif gambar yang memiliki array lagi di dalamnya seperti name,tmp_name, erorr (array multidimensi), data-data tersebut disimpan ke suatu variabel.</w:t>
+      </w:r>
+    </w:p>
+    <w:p>
+      <w:pPr>
+        <w:pStyle w:val="ListParagraph"/>
+        <w:numPr>
+          <w:ilvl w:val="0"/>
+          <w:numId w:val="12"/>
+        </w:numPr>
+        <w:spacing w:after="0"/>
+        <w:ind w:left="284" w:hanging="284"/>
+        <w:jc w:val="both"/>
+        <w:rPr>
+          <w:lang w:val="en-US"/>
+        </w:rPr>
+      </w:pPr>
+      <w:r>
+        <w:rPr>
+          <w:lang w:val="en-US"/>
+        </w:rPr>
+        <w:lastRenderedPageBreak/>
+        <w:t>Pengecekan error 4 , yakni value yang berfungsi untuk mengecek apakah user sudah mengungah file? Jika belum maka akan alert, dan kode berikutnya di hentikan alias return false atau pun bisa menggunakan die.</w:t>
+      </w:r>
+    </w:p>
+    <w:p>
+      <w:pPr>
+        <w:pStyle w:val="ListParagraph"/>
+        <w:numPr>
+          <w:ilvl w:val="0"/>
+          <w:numId w:val="12"/>
+        </w:numPr>
+        <w:spacing w:after="0"/>
+        <w:ind w:left="284" w:hanging="284"/>
+        <w:jc w:val="both"/>
+        <w:rPr>
+          <w:lang w:val="en-US"/>
+        </w:rPr>
+      </w:pPr>
+      <w:r>
+        <w:rPr>
+          <w:lang w:val="en-US"/>
+        </w:rPr>
+        <w:t>Beriisi variabel yang berisi array seperti png, jpg, jpeg yang berbentuk string</w:t>
+      </w:r>
+      <w:r>
+        <w:rPr>
+          <w:lang w:val="en-US"/>
+        </w:rPr>
+        <w:t>.</w:t>
+      </w:r>
+    </w:p>
+    <w:p>
+      <w:pPr>
+        <w:pStyle w:val="ListParagraph"/>
+        <w:numPr>
+          <w:ilvl w:val="0"/>
+          <w:numId w:val="12"/>
+        </w:numPr>
+        <w:spacing w:after="0"/>
+        <w:ind w:left="284" w:hanging="284"/>
+        <w:jc w:val="both"/>
+        <w:rPr>
+          <w:lang w:val="en-US"/>
+        </w:rPr>
+      </w:pPr>
+      <w:r>
+        <w:rPr>
+          <w:lang w:val="en-US"/>
+        </w:rPr>
+        <w:t>Memecah nama gambar menjadi beberapa bagian dengan patokan “.” , Contoh : [“Manusia”,  “Jpg”]</w:t>
+      </w:r>
+    </w:p>
+    <w:p>
+      <w:pPr>
+        <w:pStyle w:val="ListParagraph"/>
+        <w:numPr>
+          <w:ilvl w:val="0"/>
+          <w:numId w:val="12"/>
+        </w:numPr>
+        <w:spacing w:after="0"/>
+        <w:ind w:left="284" w:hanging="284"/>
+        <w:jc w:val="both"/>
+        <w:rPr>
+          <w:lang w:val="en-US"/>
+        </w:rPr>
+      </w:pPr>
+      <w:r>
+        <w:rPr>
+          <w:lang w:val="en-US"/>
+        </w:rPr>
+        <w:t>Merubah semua huruf menjadi huruf kecil dan mengambil data paling belakang dari array yang tadi contoh : jpg.</w:t>
+      </w:r>
+    </w:p>
+    <w:p>
+      <w:pPr>
+        <w:pStyle w:val="ListParagraph"/>
+        <w:numPr>
+          <w:ilvl w:val="0"/>
+          <w:numId w:val="12"/>
+        </w:numPr>
+        <w:spacing w:after="0"/>
+        <w:ind w:left="284" w:hanging="284"/>
+        <w:jc w:val="both"/>
+        <w:rPr>
+          <w:lang w:val="en-US"/>
+        </w:rPr>
+      </w:pPr>
+      <w:r>
+        <w:rPr>
+          <w:lang w:val="en-US"/>
+        </w:rPr>
+        <w:t xml:space="preserve">Mengecek apakah array yang tadi (manusia.jpg yg diambil jpg) itu ada di sekumpulan array $ekstensiDibolehkan ?, Dikarenakan ada tanda “!” yang berarti not berarti ngecek jika </w:t>
+      </w:r>
+      <w:r>
+        <w:rPr>
+          <w:b/>
+          <w:bCs/>
+          <w:lang w:val="en-US"/>
+        </w:rPr>
+        <w:t xml:space="preserve">tidak ada. </w:t>
+      </w:r>
+      <w:r>
+        <w:rPr>
+          <w:lang w:val="en-US"/>
+        </w:rPr>
+        <w:t>Jika ada maka kode insert akan di jalankan.</w:t>
+      </w:r>
+    </w:p>
+    <w:p>
+      <w:pPr>
+        <w:pStyle w:val="ListParagraph"/>
+        <w:numPr>
+          <w:ilvl w:val="0"/>
+          <w:numId w:val="12"/>
+        </w:numPr>
+        <w:spacing w:after="0"/>
+        <w:ind w:left="284" w:hanging="284"/>
+        <w:jc w:val="both"/>
+        <w:rPr>
+          <w:lang w:val="en-US"/>
+        </w:rPr>
+      </w:pPr>
+      <w:r>
+        <w:rPr>
+          <w:lang w:val="en-US"/>
+        </w:rPr>
+        <w:t>Memindahkan file sementara alias $tmpGambar ke folder ../img/ dengan nama gambar.</w:t>
+      </w:r>
+    </w:p>
+    <w:p>
+      <w:pPr>
+        <w:spacing w:after="0"/>
+        <w:jc w:val="both"/>
+        <w:rPr>
+          <w:lang w:val="en-US"/>
+        </w:rPr>
+      </w:pPr>
+    </w:p>
+    <w:p>
+      <w:pPr>
         <w:pStyle w:val="ListParagraph"/>
         <w:spacing w:after="0"/>
         <w:jc w:val="both"/>
@@ -20608,41 +22881,13 @@
     </w:p>
     <w:p>
       <w:pPr>
-        <w:pStyle w:val="ListParagraph"/>
         <w:spacing w:after="0"/>
         <w:jc w:val="both"/>
         <w:rPr>
-          <w:lang w:val="en-US"/>
-        </w:rPr>
-      </w:pPr>
-    </w:p>
-    <w:p>
-      <w:pPr>
-        <w:pStyle w:val="ListParagraph"/>
-        <w:spacing w:after="0"/>
-        <w:jc w:val="both"/>
-        <w:rPr>
-          <w:lang w:val="en-US"/>
-        </w:rPr>
-      </w:pPr>
-    </w:p>
-    <w:p>
-      <w:pPr>
-        <w:pStyle w:val="ListParagraph"/>
-        <w:spacing w:after="0"/>
-        <w:jc w:val="both"/>
-        <w:rPr>
           <w:caps/>
           <w:lang w:val="en-US"/>
         </w:rPr>
       </w:pPr>
-      <w:r>
-        <w:rPr>
-          <w:caps/>
-          <w:lang w:val="en-US"/>
-        </w:rPr>
-        <w:t>ACC 100 …</w:t>
-      </w:r>
     </w:p>
     <w:sectPr>
       <w:pgSz w:w="11906" w:h="16838"/>
@@ -20657,9 +22902,9 @@
 <file path=word/numbering.xml><?xml version="1.0" encoding="utf-8"?>
 <w:numbering xmlns:wpc="http://schemas.microsoft.com/office/word/2010/wordprocessingCanvas" xmlns:cx="http://schemas.microsoft.com/office/drawing/2014/chartex" xmlns:cx1="http://schemas.microsoft.com/office/drawing/2015/9/8/chartex" xmlns:cx2="http://schemas.microsoft.com/office/drawing/2015/10/21/chartex" xmlns:cx3="http://schemas.microsoft.com/office/drawing/2016/5/9/chartex" xmlns:cx4="http://schemas.microsoft.com/office/drawing/2016/5/10/chartex" xmlns:cx5="http://schemas.microsoft.com/office/drawing/2016/5/11/chartex" xmlns:cx6="http://schemas.microsoft.com/office/drawing/2016/5/12/chartex" xmlns:cx7="http://schemas.microsoft.com/office/drawing/2016/5/13/chartex" xmlns:cx8="http://schemas.microsoft.com/office/drawing/2016/5/14/chartex" xmlns:mc="http://schemas.openxmlformats.org/markup-compatibility/2006" xmlns:aink="http://schemas.microsoft.com/office/drawing/2016/ink" xmlns:am3d="http://schemas.microsoft.com/office/drawing/2017/model3d" xmlns:o="urn:schemas-microsoft-com:office:office" xmlns:oel="http://schemas.microsoft.com/office/2019/extlst" xmlns:r="http://schemas.openxmlformats.org/officeDocument/2006/relationships" xmlns:m="http://schemas.openxmlformats.org/officeDocument/2006/math" xmlns:v="urn:schemas-microsoft-com:vml" xmlns:wp14="http://schemas.microsoft.com/office/word/2010/wordprocessingDrawing" xmlns:wp="http://schemas.openxmlformats.org/drawingml/2006/wordprocessingDrawing" xmlns:w10="urn:schemas-microsoft-com:office:word" xmlns:w="http://schemas.openxmlformats.org/wordprocessingml/2006/main" xmlns:w14="http://schemas.microsoft.com/office/word/2010/wordml" xmlns:w15="http://schemas.microsoft.com/office/word/2012/wordml" xmlns:w16cex="http://schemas.microsoft.com/office/word/2018/wordml/cex" xmlns:w16cid="http://schemas.microsoft.com/office/word/2016/wordml/cid" xmlns:w16="http://schemas.microsoft.com/office/word/2018/wordml" xmlns:w16du="http://schemas.microsoft.com/office/word/2023/wordml/word16du" xmlns:w16sdtdh="http://schemas.microsoft.com/office/word/2020/wordml/sdtdatahash" xmlns:w16se="http://schemas.microsoft.com/office/word/2015/wordml/symex" xmlns:wpg="http://schemas.microsoft.com/office/word/2010/wordprocessingGroup" xmlns:wpi="http://schemas.microsoft.com/office/word/2010/wordprocessingInk" xmlns:wne="http://schemas.microsoft.com/office/word/2006/wordml" xmlns:wps="http://schemas.microsoft.com/office/word/2010/wordprocessingShape" mc:Ignorable="w14 w15 w16se w16cid w16 w16cex w16sdtdh wp14">
   <w:abstractNum w:abstractNumId="0" w15:restartNumberingAfterBreak="0">
-    <w:nsid w:val="28591A33"/>
+    <w:nsid w:val="12ED3200"/>
     <w:multiLevelType w:val="hybridMultilevel"/>
-    <w:tmpl w:val="DC8C6EB0"/>
+    <w:tmpl w:val="E4BEEABC"/>
     <w:lvl w:ilvl="0" w:tplc="0421000F">
       <w:start w:val="1"/>
       <w:numFmt w:val="decimal"/>
@@ -20746,9 +22991,9 @@
     </w:lvl>
   </w:abstractNum>
   <w:abstractNum w:abstractNumId="1" w15:restartNumberingAfterBreak="0">
-    <w:nsid w:val="2F336B59"/>
+    <w:nsid w:val="28591A33"/>
     <w:multiLevelType w:val="hybridMultilevel"/>
-    <w:tmpl w:val="AB4C1772"/>
+    <w:tmpl w:val="DC8C6EB0"/>
     <w:lvl w:ilvl="0" w:tplc="0421000F">
       <w:start w:val="1"/>
       <w:numFmt w:val="decimal"/>
@@ -20835,6 +23080,95 @@
     </w:lvl>
   </w:abstractNum>
   <w:abstractNum w:abstractNumId="2" w15:restartNumberingAfterBreak="0">
+    <w:nsid w:val="2F336B59"/>
+    <w:multiLevelType w:val="hybridMultilevel"/>
+    <w:tmpl w:val="AB4C1772"/>
+    <w:lvl w:ilvl="0" w:tplc="0421000F">
+      <w:start w:val="1"/>
+      <w:numFmt w:val="decimal"/>
+      <w:lvlText w:val="%1."/>
+      <w:lvlJc w:val="left"/>
+      <w:pPr>
+        <w:ind w:left="720" w:hanging="360"/>
+      </w:pPr>
+      <w:rPr>
+        <w:rFonts w:hint="default"/>
+      </w:rPr>
+    </w:lvl>
+    <w:lvl w:ilvl="1" w:tplc="04210019" w:tentative="1">
+      <w:start w:val="1"/>
+      <w:numFmt w:val="lowerLetter"/>
+      <w:lvlText w:val="%2."/>
+      <w:lvlJc w:val="left"/>
+      <w:pPr>
+        <w:ind w:left="1440" w:hanging="360"/>
+      </w:pPr>
+    </w:lvl>
+    <w:lvl w:ilvl="2" w:tplc="0421001B" w:tentative="1">
+      <w:start w:val="1"/>
+      <w:numFmt w:val="lowerRoman"/>
+      <w:lvlText w:val="%3."/>
+      <w:lvlJc w:val="right"/>
+      <w:pPr>
+        <w:ind w:left="2160" w:hanging="180"/>
+      </w:pPr>
+    </w:lvl>
+    <w:lvl w:ilvl="3" w:tplc="0421000F" w:tentative="1">
+      <w:start w:val="1"/>
+      <w:numFmt w:val="decimal"/>
+      <w:lvlText w:val="%4."/>
+      <w:lvlJc w:val="left"/>
+      <w:pPr>
+        <w:ind w:left="2880" w:hanging="360"/>
+      </w:pPr>
+    </w:lvl>
+    <w:lvl w:ilvl="4" w:tplc="04210019" w:tentative="1">
+      <w:start w:val="1"/>
+      <w:numFmt w:val="lowerLetter"/>
+      <w:lvlText w:val="%5."/>
+      <w:lvlJc w:val="left"/>
+      <w:pPr>
+        <w:ind w:left="3600" w:hanging="360"/>
+      </w:pPr>
+    </w:lvl>
+    <w:lvl w:ilvl="5" w:tplc="0421001B" w:tentative="1">
+      <w:start w:val="1"/>
+      <w:numFmt w:val="lowerRoman"/>
+      <w:lvlText w:val="%6."/>
+      <w:lvlJc w:val="right"/>
+      <w:pPr>
+        <w:ind w:left="4320" w:hanging="180"/>
+      </w:pPr>
+    </w:lvl>
+    <w:lvl w:ilvl="6" w:tplc="0421000F" w:tentative="1">
+      <w:start w:val="1"/>
+      <w:numFmt w:val="decimal"/>
+      <w:lvlText w:val="%7."/>
+      <w:lvlJc w:val="left"/>
+      <w:pPr>
+        <w:ind w:left="5040" w:hanging="360"/>
+      </w:pPr>
+    </w:lvl>
+    <w:lvl w:ilvl="7" w:tplc="04210019" w:tentative="1">
+      <w:start w:val="1"/>
+      <w:numFmt w:val="lowerLetter"/>
+      <w:lvlText w:val="%8."/>
+      <w:lvlJc w:val="left"/>
+      <w:pPr>
+        <w:ind w:left="5760" w:hanging="360"/>
+      </w:pPr>
+    </w:lvl>
+    <w:lvl w:ilvl="8" w:tplc="0421001B" w:tentative="1">
+      <w:start w:val="1"/>
+      <w:numFmt w:val="lowerRoman"/>
+      <w:lvlText w:val="%9."/>
+      <w:lvlJc w:val="right"/>
+      <w:pPr>
+        <w:ind w:left="6480" w:hanging="180"/>
+      </w:pPr>
+    </w:lvl>
+  </w:abstractNum>
+  <w:abstractNum w:abstractNumId="3" w15:restartNumberingAfterBreak="0">
     <w:nsid w:val="30601830"/>
     <w:multiLevelType w:val="hybridMultilevel"/>
     <w:tmpl w:val="DC9E3532"/>
@@ -20923,7 +23257,7 @@
       </w:pPr>
     </w:lvl>
   </w:abstractNum>
-  <w:abstractNum w:abstractNumId="3" w15:restartNumberingAfterBreak="0">
+  <w:abstractNum w:abstractNumId="4" w15:restartNumberingAfterBreak="0">
     <w:nsid w:val="306D09A4"/>
     <w:multiLevelType w:val="hybridMultilevel"/>
     <w:tmpl w:val="FD401030"/>
@@ -21012,7 +23346,7 @@
       </w:pPr>
     </w:lvl>
   </w:abstractNum>
-  <w:abstractNum w:abstractNumId="4" w15:restartNumberingAfterBreak="0">
+  <w:abstractNum w:abstractNumId="5" w15:restartNumberingAfterBreak="0">
     <w:nsid w:val="3B4B6651"/>
     <w:multiLevelType w:val="hybridMultilevel"/>
     <w:tmpl w:val="FB323DC0"/>
@@ -21101,7 +23435,7 @@
       </w:pPr>
     </w:lvl>
   </w:abstractNum>
-  <w:abstractNum w:abstractNumId="5" w15:restartNumberingAfterBreak="0">
+  <w:abstractNum w:abstractNumId="6" w15:restartNumberingAfterBreak="0">
     <w:nsid w:val="4E083E33"/>
     <w:multiLevelType w:val="hybridMultilevel"/>
     <w:tmpl w:val="31004A06"/>
@@ -21190,7 +23524,7 @@
       </w:pPr>
     </w:lvl>
   </w:abstractNum>
-  <w:abstractNum w:abstractNumId="6" w15:restartNumberingAfterBreak="0">
+  <w:abstractNum w:abstractNumId="7" w15:restartNumberingAfterBreak="0">
     <w:nsid w:val="563D2C01"/>
     <w:multiLevelType w:val="hybridMultilevel"/>
     <w:tmpl w:val="6CFA362C"/>
@@ -21279,7 +23613,7 @@
       </w:pPr>
     </w:lvl>
   </w:abstractNum>
-  <w:abstractNum w:abstractNumId="7" w15:restartNumberingAfterBreak="0">
+  <w:abstractNum w:abstractNumId="8" w15:restartNumberingAfterBreak="0">
     <w:nsid w:val="60AC696E"/>
     <w:multiLevelType w:val="hybridMultilevel"/>
     <w:tmpl w:val="91AC109A"/>
@@ -21368,7 +23702,7 @@
       </w:pPr>
     </w:lvl>
   </w:abstractNum>
-  <w:abstractNum w:abstractNumId="8" w15:restartNumberingAfterBreak="0">
+  <w:abstractNum w:abstractNumId="9" w15:restartNumberingAfterBreak="0">
     <w:nsid w:val="6B4E5C27"/>
     <w:multiLevelType w:val="hybridMultilevel"/>
     <w:tmpl w:val="84DC80FA"/>
@@ -21457,7 +23791,7 @@
       </w:pPr>
     </w:lvl>
   </w:abstractNum>
-  <w:abstractNum w:abstractNumId="9" w15:restartNumberingAfterBreak="0">
+  <w:abstractNum w:abstractNumId="10" w15:restartNumberingAfterBreak="0">
     <w:nsid w:val="6E212F81"/>
     <w:multiLevelType w:val="hybridMultilevel"/>
     <w:tmpl w:val="55B8D962"/>
@@ -21546,7 +23880,7 @@
       </w:pPr>
     </w:lvl>
   </w:abstractNum>
-  <w:abstractNum w:abstractNumId="10" w15:restartNumberingAfterBreak="0">
+  <w:abstractNum w:abstractNumId="11" w15:restartNumberingAfterBreak="0">
     <w:nsid w:val="77C04F74"/>
     <w:multiLevelType w:val="hybridMultilevel"/>
     <w:tmpl w:val="DFF68CEA"/>
@@ -21636,37 +23970,40 @@
     </w:lvl>
   </w:abstractNum>
   <w:num w:numId="1" w16cid:durableId="2026127686">
+    <w:abstractNumId w:val="2"/>
+  </w:num>
+  <w:num w:numId="2" w16cid:durableId="216089123">
     <w:abstractNumId w:val="1"/>
   </w:num>
-  <w:num w:numId="2" w16cid:durableId="216089123">
-    <w:abstractNumId w:val="0"/>
+  <w:num w:numId="3" w16cid:durableId="1579943710">
+    <w:abstractNumId w:val="7"/>
   </w:num>
-  <w:num w:numId="3" w16cid:durableId="1579943710">
+  <w:num w:numId="4" w16cid:durableId="740254025">
+    <w:abstractNumId w:val="11"/>
+  </w:num>
+  <w:num w:numId="5" w16cid:durableId="227500508">
+    <w:abstractNumId w:val="4"/>
+  </w:num>
+  <w:num w:numId="6" w16cid:durableId="896942242">
+    <w:abstractNumId w:val="9"/>
+  </w:num>
+  <w:num w:numId="7" w16cid:durableId="1048802266">
+    <w:abstractNumId w:val="8"/>
+  </w:num>
+  <w:num w:numId="8" w16cid:durableId="91049922">
     <w:abstractNumId w:val="6"/>
   </w:num>
-  <w:num w:numId="4" w16cid:durableId="740254025">
+  <w:num w:numId="9" w16cid:durableId="340015697">
+    <w:abstractNumId w:val="3"/>
+  </w:num>
+  <w:num w:numId="10" w16cid:durableId="1800372125">
+    <w:abstractNumId w:val="5"/>
+  </w:num>
+  <w:num w:numId="11" w16cid:durableId="404956296">
     <w:abstractNumId w:val="10"/>
   </w:num>
-  <w:num w:numId="5" w16cid:durableId="227500508">
-    <w:abstractNumId w:val="3"/>
-  </w:num>
-  <w:num w:numId="6" w16cid:durableId="896942242">
-    <w:abstractNumId w:val="8"/>
-  </w:num>
-  <w:num w:numId="7" w16cid:durableId="1048802266">
-    <w:abstractNumId w:val="7"/>
-  </w:num>
-  <w:num w:numId="8" w16cid:durableId="91049922">
-    <w:abstractNumId w:val="5"/>
-  </w:num>
-  <w:num w:numId="9" w16cid:durableId="340015697">
-    <w:abstractNumId w:val="2"/>
-  </w:num>
-  <w:num w:numId="10" w16cid:durableId="1800372125">
-    <w:abstractNumId w:val="4"/>
-  </w:num>
-  <w:num w:numId="11" w16cid:durableId="404956296">
-    <w:abstractNumId w:val="9"/>
+  <w:num w:numId="12" w16cid:durableId="1546864750">
+    <w:abstractNumId w:val="0"/>
   </w:num>
 </w:numbering>
 </file>
@@ -22406,4 +24743,16 @@
     </a:ext>
   </a:extLst>
 </a:theme>
+</file>
+
+<file path=customXml/item1.xml><?xml version="1.0" encoding="utf-8"?>
+<b:Sources xmlns:b="http://schemas.openxmlformats.org/officeDocument/2006/bibliography" xmlns="http://schemas.openxmlformats.org/officeDocument/2006/bibliography" SelectedStyle="\APASixthEditionOfficeOnline.xsl" StyleName="APA" Version="6"/>
+</file>
+
+<file path=customXml/itemProps1.xml><?xml version="1.0" encoding="utf-8"?>
+<ds:datastoreItem xmlns:ds="http://schemas.openxmlformats.org/officeDocument/2006/customXml" ds:itemID="{DBE635FC-7FF8-4881-9477-36DE54A3B4D2}">
+  <ds:schemaRefs>
+    <ds:schemaRef ds:uri="http://schemas.openxmlformats.org/officeDocument/2006/bibliography"/>
+  </ds:schemaRefs>
+</ds:datastoreItem>
 </file>
</xml_diff>

<commit_message>
hapus gambar - php quizz
</commit_message>
<xml_diff>
--- a/wpu/crud quiz/hasil.docx
+++ b/wpu/crud quiz/hasil.docx
@@ -22861,6 +22861,2876 @@
     </w:p>
     <w:p>
       <w:pPr>
+        <w:spacing w:after="0"/>
+        <w:jc w:val="both"/>
+        <w:rPr>
+          <w:b/>
+          <w:bCs/>
+          <w:lang w:val="en-US"/>
+        </w:rPr>
+      </w:pPr>
+      <w:r>
+        <w:rPr>
+          <w:b/>
+          <w:bCs/>
+          <w:lang w:val="en-US"/>
+        </w:rPr>
+        <w:t>SISTEM UBAH GAMBAR</w:t>
+      </w:r>
+    </w:p>
+    <w:p>
+      <w:pPr>
+        <w:pStyle w:val="ListParagraph"/>
+        <w:numPr>
+          <w:ilvl w:val="0"/>
+          <w:numId w:val="13"/>
+        </w:numPr>
+        <w:spacing w:after="0"/>
+        <w:ind w:left="284" w:hanging="284"/>
+        <w:jc w:val="both"/>
+        <w:rPr>
+          <w:b/>
+          <w:bCs/>
+          <w:lang w:val="en-US"/>
+        </w:rPr>
+      </w:pPr>
+      <w:r>
+        <w:rPr>
+          <w:b/>
+          <w:bCs/>
+          <w:lang w:val="en-US"/>
+        </w:rPr>
+        <w:t>Mencari data gambar sebelum di update</w:t>
+      </w:r>
+    </w:p>
+    <w:p>
+      <w:pPr>
+        <w:shd w:val="clear" w:color="auto" w:fill="1F1F1F"/>
+        <w:spacing w:after="0" w:line="285" w:lineRule="atLeast"/>
+        <w:rPr>
+          <w:rFonts w:ascii="Consolas" w:eastAsia="Times New Roman" w:hAnsi="Consolas" w:cs="Times New Roman"/>
+          <w:color w:val="CCCCCC"/>
+          <w:sz w:val="21"/>
+          <w:szCs w:val="21"/>
+          <w:lang w:eastAsia="id-ID"/>
+          <w14:ligatures w14:val="none"/>
+        </w:rPr>
+      </w:pPr>
+      <w:r>
+        <w:rPr>
+          <w:rFonts w:ascii="Consolas" w:eastAsia="Times New Roman" w:hAnsi="Consolas" w:cs="Times New Roman"/>
+          <w:color w:val="9CDCFE"/>
+          <w:sz w:val="21"/>
+          <w:szCs w:val="21"/>
+          <w:lang w:eastAsia="id-ID"/>
+          <w14:ligatures w14:val="none"/>
+        </w:rPr>
+        <w:t>$sqlGambarLama</w:t>
+      </w:r>
+      <w:r>
+        <w:rPr>
+          <w:rFonts w:ascii="Consolas" w:eastAsia="Times New Roman" w:hAnsi="Consolas" w:cs="Times New Roman"/>
+          <w:color w:val="D4D4D4"/>
+          <w:sz w:val="21"/>
+          <w:szCs w:val="21"/>
+          <w:lang w:eastAsia="id-ID"/>
+          <w14:ligatures w14:val="none"/>
+        </w:rPr>
+        <w:t xml:space="preserve"> = </w:t>
+      </w:r>
+      <w:r>
+        <w:rPr>
+          <w:rFonts w:ascii="Consolas" w:eastAsia="Times New Roman" w:hAnsi="Consolas" w:cs="Times New Roman"/>
+          <w:color w:val="DCDCAA"/>
+          <w:sz w:val="21"/>
+          <w:szCs w:val="21"/>
+          <w:lang w:eastAsia="id-ID"/>
+          <w14:ligatures w14:val="none"/>
+        </w:rPr>
+        <w:t>mysqli_query</w:t>
+      </w:r>
+      <w:r>
+        <w:rPr>
+          <w:rFonts w:ascii="Consolas" w:eastAsia="Times New Roman" w:hAnsi="Consolas" w:cs="Times New Roman"/>
+          <w:color w:val="D4D4D4"/>
+          <w:sz w:val="21"/>
+          <w:szCs w:val="21"/>
+          <w:lang w:eastAsia="id-ID"/>
+          <w14:ligatures w14:val="none"/>
+        </w:rPr>
+        <w:t>(</w:t>
+      </w:r>
+      <w:r>
+        <w:rPr>
+          <w:rFonts w:ascii="Consolas" w:eastAsia="Times New Roman" w:hAnsi="Consolas" w:cs="Times New Roman"/>
+          <w:color w:val="9CDCFE"/>
+          <w:sz w:val="21"/>
+          <w:szCs w:val="21"/>
+          <w:lang w:eastAsia="id-ID"/>
+          <w14:ligatures w14:val="none"/>
+        </w:rPr>
+        <w:t>$koneksi</w:t>
+      </w:r>
+      <w:r>
+        <w:rPr>
+          <w:rFonts w:ascii="Consolas" w:eastAsia="Times New Roman" w:hAnsi="Consolas" w:cs="Times New Roman"/>
+          <w:color w:val="D4D4D4"/>
+          <w:sz w:val="21"/>
+          <w:szCs w:val="21"/>
+          <w:lang w:eastAsia="id-ID"/>
+          <w14:ligatures w14:val="none"/>
+        </w:rPr>
+        <w:t xml:space="preserve">, </w:t>
+      </w:r>
+      <w:r>
+        <w:rPr>
+          <w:rFonts w:ascii="Consolas" w:eastAsia="Times New Roman" w:hAnsi="Consolas" w:cs="Times New Roman"/>
+          <w:color w:val="CE9178"/>
+          <w:sz w:val="21"/>
+          <w:szCs w:val="21"/>
+          <w:lang w:eastAsia="id-ID"/>
+          <w14:ligatures w14:val="none"/>
+        </w:rPr>
+        <w:t>"</w:t>
+      </w:r>
+      <w:r>
+        <w:rPr>
+          <w:rFonts w:ascii="Consolas" w:eastAsia="Times New Roman" w:hAnsi="Consolas" w:cs="Times New Roman"/>
+          <w:color w:val="569CD6"/>
+          <w:sz w:val="21"/>
+          <w:szCs w:val="21"/>
+          <w:lang w:eastAsia="id-ID"/>
+          <w14:ligatures w14:val="none"/>
+        </w:rPr>
+        <w:t>SELECT</w:t>
+      </w:r>
+      <w:r>
+        <w:rPr>
+          <w:rFonts w:ascii="Consolas" w:eastAsia="Times New Roman" w:hAnsi="Consolas" w:cs="Times New Roman"/>
+          <w:color w:val="CE9178"/>
+          <w:sz w:val="21"/>
+          <w:szCs w:val="21"/>
+          <w:lang w:eastAsia="id-ID"/>
+          <w14:ligatures w14:val="none"/>
+        </w:rPr>
+        <w:t xml:space="preserve"> gambar </w:t>
+      </w:r>
+      <w:r>
+        <w:rPr>
+          <w:rFonts w:ascii="Consolas" w:eastAsia="Times New Roman" w:hAnsi="Consolas" w:cs="Times New Roman"/>
+          <w:color w:val="569CD6"/>
+          <w:sz w:val="21"/>
+          <w:szCs w:val="21"/>
+          <w:lang w:eastAsia="id-ID"/>
+          <w14:ligatures w14:val="none"/>
+        </w:rPr>
+        <w:t>FROM</w:t>
+      </w:r>
+      <w:r>
+        <w:rPr>
+          <w:rFonts w:ascii="Consolas" w:eastAsia="Times New Roman" w:hAnsi="Consolas" w:cs="Times New Roman"/>
+          <w:color w:val="CE9178"/>
+          <w:sz w:val="21"/>
+          <w:szCs w:val="21"/>
+          <w:lang w:eastAsia="id-ID"/>
+          <w14:ligatures w14:val="none"/>
+        </w:rPr>
+        <w:t xml:space="preserve"> stok </w:t>
+      </w:r>
+      <w:r>
+        <w:rPr>
+          <w:rFonts w:ascii="Consolas" w:eastAsia="Times New Roman" w:hAnsi="Consolas" w:cs="Times New Roman"/>
+          <w:color w:val="569CD6"/>
+          <w:sz w:val="21"/>
+          <w:szCs w:val="21"/>
+          <w:lang w:eastAsia="id-ID"/>
+          <w14:ligatures w14:val="none"/>
+        </w:rPr>
+        <w:t>WHERE</w:t>
+      </w:r>
+      <w:r>
+        <w:rPr>
+          <w:rFonts w:ascii="Consolas" w:eastAsia="Times New Roman" w:hAnsi="Consolas" w:cs="Times New Roman"/>
+          <w:color w:val="CE9178"/>
+          <w:sz w:val="21"/>
+          <w:szCs w:val="21"/>
+          <w:lang w:eastAsia="id-ID"/>
+          <w14:ligatures w14:val="none"/>
+        </w:rPr>
+        <w:t xml:space="preserve"> id </w:t>
+      </w:r>
+      <w:r>
+        <w:rPr>
+          <w:rFonts w:ascii="Consolas" w:eastAsia="Times New Roman" w:hAnsi="Consolas" w:cs="Times New Roman"/>
+          <w:color w:val="D4D4D4"/>
+          <w:sz w:val="21"/>
+          <w:szCs w:val="21"/>
+          <w:lang w:eastAsia="id-ID"/>
+          <w14:ligatures w14:val="none"/>
+        </w:rPr>
+        <w:t>=</w:t>
+      </w:r>
+      <w:r>
+        <w:rPr>
+          <w:rFonts w:ascii="Consolas" w:eastAsia="Times New Roman" w:hAnsi="Consolas" w:cs="Times New Roman"/>
+          <w:color w:val="CE9178"/>
+          <w:sz w:val="21"/>
+          <w:szCs w:val="21"/>
+          <w:lang w:eastAsia="id-ID"/>
+          <w14:ligatures w14:val="none"/>
+        </w:rPr>
+        <w:t xml:space="preserve"> '</w:t>
+      </w:r>
+      <w:r>
+        <w:rPr>
+          <w:rFonts w:ascii="Consolas" w:eastAsia="Times New Roman" w:hAnsi="Consolas" w:cs="Times New Roman"/>
+          <w:color w:val="9CDCFE"/>
+          <w:sz w:val="21"/>
+          <w:szCs w:val="21"/>
+          <w:lang w:eastAsia="id-ID"/>
+          <w14:ligatures w14:val="none"/>
+        </w:rPr>
+        <w:t>$id</w:t>
+      </w:r>
+      <w:r>
+        <w:rPr>
+          <w:rFonts w:ascii="Consolas" w:eastAsia="Times New Roman" w:hAnsi="Consolas" w:cs="Times New Roman"/>
+          <w:color w:val="CE9178"/>
+          <w:sz w:val="21"/>
+          <w:szCs w:val="21"/>
+          <w:lang w:eastAsia="id-ID"/>
+          <w14:ligatures w14:val="none"/>
+        </w:rPr>
+        <w:t>'"</w:t>
+      </w:r>
+      <w:r>
+        <w:rPr>
+          <w:rFonts w:ascii="Consolas" w:eastAsia="Times New Roman" w:hAnsi="Consolas" w:cs="Times New Roman"/>
+          <w:color w:val="D4D4D4"/>
+          <w:sz w:val="21"/>
+          <w:szCs w:val="21"/>
+          <w:lang w:eastAsia="id-ID"/>
+          <w14:ligatures w14:val="none"/>
+        </w:rPr>
+        <w:t>);</w:t>
+      </w:r>
+    </w:p>
+    <w:p>
+      <w:pPr>
+        <w:shd w:val="clear" w:color="auto" w:fill="1F1F1F"/>
+        <w:spacing w:after="0" w:line="285" w:lineRule="atLeast"/>
+        <w:rPr>
+          <w:rFonts w:ascii="Consolas" w:eastAsia="Times New Roman" w:hAnsi="Consolas" w:cs="Times New Roman"/>
+          <w:color w:val="CCCCCC"/>
+          <w:sz w:val="21"/>
+          <w:szCs w:val="21"/>
+          <w:lang w:eastAsia="id-ID"/>
+          <w14:ligatures w14:val="none"/>
+        </w:rPr>
+      </w:pPr>
+      <w:r>
+        <w:rPr>
+          <w:rFonts w:ascii="Consolas" w:eastAsia="Times New Roman" w:hAnsi="Consolas" w:cs="Times New Roman"/>
+          <w:color w:val="9CDCFE"/>
+          <w:sz w:val="21"/>
+          <w:szCs w:val="21"/>
+          <w:lang w:eastAsia="id-ID"/>
+          <w14:ligatures w14:val="none"/>
+        </w:rPr>
+        <w:t>$dataLama</w:t>
+      </w:r>
+      <w:r>
+        <w:rPr>
+          <w:rFonts w:ascii="Consolas" w:eastAsia="Times New Roman" w:hAnsi="Consolas" w:cs="Times New Roman"/>
+          <w:color w:val="D4D4D4"/>
+          <w:sz w:val="21"/>
+          <w:szCs w:val="21"/>
+          <w:lang w:eastAsia="id-ID"/>
+          <w14:ligatures w14:val="none"/>
+        </w:rPr>
+        <w:t xml:space="preserve"> = </w:t>
+      </w:r>
+      <w:r>
+        <w:rPr>
+          <w:rFonts w:ascii="Consolas" w:eastAsia="Times New Roman" w:hAnsi="Consolas" w:cs="Times New Roman"/>
+          <w:color w:val="DCDCAA"/>
+          <w:sz w:val="21"/>
+          <w:szCs w:val="21"/>
+          <w:lang w:eastAsia="id-ID"/>
+          <w14:ligatures w14:val="none"/>
+        </w:rPr>
+        <w:t>mysqli_fetch_assoc</w:t>
+      </w:r>
+      <w:r>
+        <w:rPr>
+          <w:rFonts w:ascii="Consolas" w:eastAsia="Times New Roman" w:hAnsi="Consolas" w:cs="Times New Roman"/>
+          <w:color w:val="D4D4D4"/>
+          <w:sz w:val="21"/>
+          <w:szCs w:val="21"/>
+          <w:lang w:eastAsia="id-ID"/>
+          <w14:ligatures w14:val="none"/>
+        </w:rPr>
+        <w:t>(</w:t>
+      </w:r>
+      <w:r>
+        <w:rPr>
+          <w:rFonts w:ascii="Consolas" w:eastAsia="Times New Roman" w:hAnsi="Consolas" w:cs="Times New Roman"/>
+          <w:color w:val="9CDCFE"/>
+          <w:sz w:val="21"/>
+          <w:szCs w:val="21"/>
+          <w:lang w:eastAsia="id-ID"/>
+          <w14:ligatures w14:val="none"/>
+        </w:rPr>
+        <w:t>$sqlGambarLama</w:t>
+      </w:r>
+      <w:r>
+        <w:rPr>
+          <w:rFonts w:ascii="Consolas" w:eastAsia="Times New Roman" w:hAnsi="Consolas" w:cs="Times New Roman"/>
+          <w:color w:val="D4D4D4"/>
+          <w:sz w:val="21"/>
+          <w:szCs w:val="21"/>
+          <w:lang w:eastAsia="id-ID"/>
+          <w14:ligatures w14:val="none"/>
+        </w:rPr>
+        <w:t>);</w:t>
+      </w:r>
+    </w:p>
+    <w:p>
+      <w:pPr>
+        <w:shd w:val="clear" w:color="auto" w:fill="1F1F1F"/>
+        <w:spacing w:after="0" w:line="285" w:lineRule="atLeast"/>
+        <w:rPr>
+          <w:rFonts w:ascii="Consolas" w:eastAsia="Times New Roman" w:hAnsi="Consolas" w:cs="Times New Roman"/>
+          <w:color w:val="CCCCCC"/>
+          <w:sz w:val="21"/>
+          <w:szCs w:val="21"/>
+          <w:lang w:eastAsia="id-ID"/>
+          <w14:ligatures w14:val="none"/>
+        </w:rPr>
+      </w:pPr>
+      <w:r>
+        <w:rPr>
+          <w:rFonts w:ascii="Consolas" w:eastAsia="Times New Roman" w:hAnsi="Consolas" w:cs="Times New Roman"/>
+          <w:color w:val="9CDCFE"/>
+          <w:sz w:val="21"/>
+          <w:szCs w:val="21"/>
+          <w:lang w:eastAsia="id-ID"/>
+          <w14:ligatures w14:val="none"/>
+        </w:rPr>
+        <w:t>$gambarLama</w:t>
+      </w:r>
+      <w:r>
+        <w:rPr>
+          <w:rFonts w:ascii="Consolas" w:eastAsia="Times New Roman" w:hAnsi="Consolas" w:cs="Times New Roman"/>
+          <w:color w:val="D4D4D4"/>
+          <w:sz w:val="21"/>
+          <w:szCs w:val="21"/>
+          <w:lang w:eastAsia="id-ID"/>
+          <w14:ligatures w14:val="none"/>
+        </w:rPr>
+        <w:t xml:space="preserve"> = </w:t>
+      </w:r>
+      <w:r>
+        <w:rPr>
+          <w:rFonts w:ascii="Consolas" w:eastAsia="Times New Roman" w:hAnsi="Consolas" w:cs="Times New Roman"/>
+          <w:color w:val="9CDCFE"/>
+          <w:sz w:val="21"/>
+          <w:szCs w:val="21"/>
+          <w:lang w:eastAsia="id-ID"/>
+          <w14:ligatures w14:val="none"/>
+        </w:rPr>
+        <w:t>$dataLama</w:t>
+      </w:r>
+      <w:r>
+        <w:rPr>
+          <w:rFonts w:ascii="Consolas" w:eastAsia="Times New Roman" w:hAnsi="Consolas" w:cs="Times New Roman"/>
+          <w:color w:val="D4D4D4"/>
+          <w:sz w:val="21"/>
+          <w:szCs w:val="21"/>
+          <w:lang w:eastAsia="id-ID"/>
+          <w14:ligatures w14:val="none"/>
+        </w:rPr>
+        <w:t>[</w:t>
+      </w:r>
+      <w:r>
+        <w:rPr>
+          <w:rFonts w:ascii="Consolas" w:eastAsia="Times New Roman" w:hAnsi="Consolas" w:cs="Times New Roman"/>
+          <w:color w:val="CE9178"/>
+          <w:sz w:val="21"/>
+          <w:szCs w:val="21"/>
+          <w:lang w:eastAsia="id-ID"/>
+          <w14:ligatures w14:val="none"/>
+        </w:rPr>
+        <w:t>'gambar'</w:t>
+      </w:r>
+      <w:r>
+        <w:rPr>
+          <w:rFonts w:ascii="Consolas" w:eastAsia="Times New Roman" w:hAnsi="Consolas" w:cs="Times New Roman"/>
+          <w:color w:val="D4D4D4"/>
+          <w:sz w:val="21"/>
+          <w:szCs w:val="21"/>
+          <w:lang w:eastAsia="id-ID"/>
+          <w14:ligatures w14:val="none"/>
+        </w:rPr>
+        <w:t xml:space="preserve">]; </w:t>
+      </w:r>
+    </w:p>
+    <w:p>
+      <w:pPr>
+        <w:pStyle w:val="ListParagraph"/>
+        <w:numPr>
+          <w:ilvl w:val="0"/>
+          <w:numId w:val="14"/>
+        </w:numPr>
+        <w:spacing w:after="0"/>
+        <w:ind w:left="284" w:hanging="284"/>
+        <w:jc w:val="both"/>
+        <w:rPr>
+          <w:lang w:val="en-US"/>
+        </w:rPr>
+      </w:pPr>
+      <w:r>
+        <w:rPr>
+          <w:lang w:val="en-US"/>
+        </w:rPr>
+        <w:t>Kita mencari gambar yang ada di tabel stok di database bedasarkan id dari $_POST</w:t>
+      </w:r>
+    </w:p>
+    <w:p>
+      <w:pPr>
+        <w:pStyle w:val="ListParagraph"/>
+        <w:numPr>
+          <w:ilvl w:val="0"/>
+          <w:numId w:val="14"/>
+        </w:numPr>
+        <w:spacing w:after="0"/>
+        <w:ind w:left="284" w:hanging="284"/>
+        <w:jc w:val="both"/>
+        <w:rPr>
+          <w:lang w:val="en-US"/>
+        </w:rPr>
+      </w:pPr>
+      <w:r>
+        <w:rPr>
+          <w:lang w:val="en-US"/>
+        </w:rPr>
+        <w:t>Eksekusi perintah di bungkusui variabel data lama</w:t>
+      </w:r>
+    </w:p>
+    <w:p>
+      <w:pPr>
+        <w:pStyle w:val="ListParagraph"/>
+        <w:numPr>
+          <w:ilvl w:val="0"/>
+          <w:numId w:val="14"/>
+        </w:numPr>
+        <w:spacing w:after="0"/>
+        <w:ind w:left="284" w:hanging="284"/>
+        <w:jc w:val="both"/>
+        <w:rPr>
+          <w:lang w:val="en-US"/>
+        </w:rPr>
+      </w:pPr>
+      <w:r>
+        <w:rPr>
+          <w:lang w:val="en-US"/>
+        </w:rPr>
+        <w:t>dataLama skearang sudah asosiatif, ambil lah data bedasarkan kolom gambar. Ini akan dibungkus dengan variabel gambar lama</w:t>
+      </w:r>
+    </w:p>
+    <w:p>
+      <w:pPr>
+        <w:spacing w:after="0"/>
+        <w:jc w:val="both"/>
+        <w:rPr>
+          <w:lang w:val="en-US"/>
+        </w:rPr>
+      </w:pPr>
+    </w:p>
+    <w:p>
+      <w:pPr>
+        <w:pStyle w:val="ListParagraph"/>
+        <w:numPr>
+          <w:ilvl w:val="0"/>
+          <w:numId w:val="13"/>
+        </w:numPr>
+        <w:spacing w:after="0"/>
+        <w:ind w:left="284" w:hanging="284"/>
+        <w:jc w:val="both"/>
+        <w:rPr>
+          <w:b/>
+          <w:bCs/>
+          <w:lang w:val="en-US"/>
+        </w:rPr>
+      </w:pPr>
+      <w:r>
+        <w:rPr>
+          <w:b/>
+          <w:bCs/>
+          <w:lang w:val="en-US"/>
+        </w:rPr>
+        <w:t>Pengecekan apakah user memang ingin meng update data atau hanya teks?</w:t>
+      </w:r>
+    </w:p>
+    <w:p>
+      <w:pPr>
+        <w:shd w:val="clear" w:color="auto" w:fill="1F1F1F"/>
+        <w:spacing w:after="0" w:line="285" w:lineRule="atLeast"/>
+        <w:rPr>
+          <w:rFonts w:ascii="Consolas" w:eastAsia="Times New Roman" w:hAnsi="Consolas" w:cs="Times New Roman"/>
+          <w:color w:val="CCCCCC"/>
+          <w:sz w:val="21"/>
+          <w:szCs w:val="21"/>
+          <w:lang w:eastAsia="id-ID"/>
+          <w14:ligatures w14:val="none"/>
+        </w:rPr>
+      </w:pPr>
+      <w:r>
+        <w:rPr>
+          <w:rFonts w:ascii="Consolas" w:eastAsia="Times New Roman" w:hAnsi="Consolas" w:cs="Times New Roman"/>
+          <w:color w:val="9CDCFE"/>
+          <w:sz w:val="21"/>
+          <w:szCs w:val="21"/>
+          <w:lang w:eastAsia="id-ID"/>
+          <w14:ligatures w14:val="none"/>
+        </w:rPr>
+        <w:t>$error</w:t>
+      </w:r>
+      <w:r>
+        <w:rPr>
+          <w:rFonts w:ascii="Consolas" w:eastAsia="Times New Roman" w:hAnsi="Consolas" w:cs="Times New Roman"/>
+          <w:color w:val="D4D4D4"/>
+          <w:sz w:val="21"/>
+          <w:szCs w:val="21"/>
+          <w:lang w:eastAsia="id-ID"/>
+          <w14:ligatures w14:val="none"/>
+        </w:rPr>
+        <w:t xml:space="preserve"> = </w:t>
+      </w:r>
+      <w:r>
+        <w:rPr>
+          <w:rFonts w:ascii="Consolas" w:eastAsia="Times New Roman" w:hAnsi="Consolas" w:cs="Times New Roman"/>
+          <w:color w:val="9CDCFE"/>
+          <w:sz w:val="21"/>
+          <w:szCs w:val="21"/>
+          <w:lang w:eastAsia="id-ID"/>
+          <w14:ligatures w14:val="none"/>
+        </w:rPr>
+        <w:t>$_FILES</w:t>
+      </w:r>
+      <w:r>
+        <w:rPr>
+          <w:rFonts w:ascii="Consolas" w:eastAsia="Times New Roman" w:hAnsi="Consolas" w:cs="Times New Roman"/>
+          <w:color w:val="D4D4D4"/>
+          <w:sz w:val="21"/>
+          <w:szCs w:val="21"/>
+          <w:lang w:eastAsia="id-ID"/>
+          <w14:ligatures w14:val="none"/>
+        </w:rPr>
+        <w:t>[</w:t>
+      </w:r>
+      <w:r>
+        <w:rPr>
+          <w:rFonts w:ascii="Consolas" w:eastAsia="Times New Roman" w:hAnsi="Consolas" w:cs="Times New Roman"/>
+          <w:color w:val="CE9178"/>
+          <w:sz w:val="21"/>
+          <w:szCs w:val="21"/>
+          <w:lang w:eastAsia="id-ID"/>
+          <w14:ligatures w14:val="none"/>
+        </w:rPr>
+        <w:t>'gambar'</w:t>
+      </w:r>
+      <w:r>
+        <w:rPr>
+          <w:rFonts w:ascii="Consolas" w:eastAsia="Times New Roman" w:hAnsi="Consolas" w:cs="Times New Roman"/>
+          <w:color w:val="D4D4D4"/>
+          <w:sz w:val="21"/>
+          <w:szCs w:val="21"/>
+          <w:lang w:eastAsia="id-ID"/>
+          <w14:ligatures w14:val="none"/>
+        </w:rPr>
+        <w:t>][</w:t>
+      </w:r>
+      <w:r>
+        <w:rPr>
+          <w:rFonts w:ascii="Consolas" w:eastAsia="Times New Roman" w:hAnsi="Consolas" w:cs="Times New Roman"/>
+          <w:color w:val="CE9178"/>
+          <w:sz w:val="21"/>
+          <w:szCs w:val="21"/>
+          <w:lang w:eastAsia="id-ID"/>
+          <w14:ligatures w14:val="none"/>
+        </w:rPr>
+        <w:t>'error'</w:t>
+      </w:r>
+      <w:r>
+        <w:rPr>
+          <w:rFonts w:ascii="Consolas" w:eastAsia="Times New Roman" w:hAnsi="Consolas" w:cs="Times New Roman"/>
+          <w:color w:val="D4D4D4"/>
+          <w:sz w:val="21"/>
+          <w:szCs w:val="21"/>
+          <w:lang w:eastAsia="id-ID"/>
+          <w14:ligatures w14:val="none"/>
+        </w:rPr>
+        <w:t>];</w:t>
+      </w:r>
+    </w:p>
+    <w:p>
+      <w:pPr>
+        <w:shd w:val="clear" w:color="auto" w:fill="1F1F1F"/>
+        <w:spacing w:after="0" w:line="285" w:lineRule="atLeast"/>
+        <w:rPr>
+          <w:rFonts w:ascii="Consolas" w:eastAsia="Times New Roman" w:hAnsi="Consolas" w:cs="Times New Roman"/>
+          <w:color w:val="CCCCCC"/>
+          <w:sz w:val="21"/>
+          <w:szCs w:val="21"/>
+          <w:lang w:eastAsia="id-ID"/>
+          <w14:ligatures w14:val="none"/>
+        </w:rPr>
+      </w:pPr>
+      <w:r>
+        <w:rPr>
+          <w:rFonts w:ascii="Consolas" w:eastAsia="Times New Roman" w:hAnsi="Consolas" w:cs="Times New Roman"/>
+          <w:color w:val="C586C0"/>
+          <w:sz w:val="21"/>
+          <w:szCs w:val="21"/>
+          <w:lang w:eastAsia="id-ID"/>
+          <w14:ligatures w14:val="none"/>
+        </w:rPr>
+        <w:t>if</w:t>
+      </w:r>
+      <w:r>
+        <w:rPr>
+          <w:rFonts w:ascii="Consolas" w:eastAsia="Times New Roman" w:hAnsi="Consolas" w:cs="Times New Roman"/>
+          <w:color w:val="D4D4D4"/>
+          <w:sz w:val="21"/>
+          <w:szCs w:val="21"/>
+          <w:lang w:eastAsia="id-ID"/>
+          <w14:ligatures w14:val="none"/>
+        </w:rPr>
+        <w:t>(</w:t>
+      </w:r>
+      <w:r>
+        <w:rPr>
+          <w:rFonts w:ascii="Consolas" w:eastAsia="Times New Roman" w:hAnsi="Consolas" w:cs="Times New Roman"/>
+          <w:color w:val="9CDCFE"/>
+          <w:sz w:val="21"/>
+          <w:szCs w:val="21"/>
+          <w:lang w:eastAsia="id-ID"/>
+          <w14:ligatures w14:val="none"/>
+        </w:rPr>
+        <w:t>$error</w:t>
+      </w:r>
+      <w:r>
+        <w:rPr>
+          <w:rFonts w:ascii="Consolas" w:eastAsia="Times New Roman" w:hAnsi="Consolas" w:cs="Times New Roman"/>
+          <w:color w:val="D4D4D4"/>
+          <w:sz w:val="21"/>
+          <w:szCs w:val="21"/>
+          <w:lang w:eastAsia="id-ID"/>
+          <w14:ligatures w14:val="none"/>
+        </w:rPr>
+        <w:t xml:space="preserve"> === </w:t>
+      </w:r>
+      <w:r>
+        <w:rPr>
+          <w:rFonts w:ascii="Consolas" w:eastAsia="Times New Roman" w:hAnsi="Consolas" w:cs="Times New Roman"/>
+          <w:color w:val="B5CEA8"/>
+          <w:sz w:val="21"/>
+          <w:szCs w:val="21"/>
+          <w:lang w:eastAsia="id-ID"/>
+          <w14:ligatures w14:val="none"/>
+        </w:rPr>
+        <w:t>4</w:t>
+      </w:r>
+      <w:r>
+        <w:rPr>
+          <w:rFonts w:ascii="Consolas" w:eastAsia="Times New Roman" w:hAnsi="Consolas" w:cs="Times New Roman"/>
+          <w:color w:val="D4D4D4"/>
+          <w:sz w:val="21"/>
+          <w:szCs w:val="21"/>
+          <w:lang w:eastAsia="id-ID"/>
+          <w14:ligatures w14:val="none"/>
+        </w:rPr>
+        <w:t>){</w:t>
+      </w:r>
+    </w:p>
+    <w:p>
+      <w:pPr>
+        <w:shd w:val="clear" w:color="auto" w:fill="1F1F1F"/>
+        <w:spacing w:after="0" w:line="285" w:lineRule="atLeast"/>
+        <w:rPr>
+          <w:rFonts w:ascii="Consolas" w:eastAsia="Times New Roman" w:hAnsi="Consolas" w:cs="Times New Roman"/>
+          <w:color w:val="CCCCCC"/>
+          <w:sz w:val="21"/>
+          <w:szCs w:val="21"/>
+          <w:lang w:eastAsia="id-ID"/>
+          <w14:ligatures w14:val="none"/>
+        </w:rPr>
+      </w:pPr>
+      <w:r>
+        <w:rPr>
+          <w:rFonts w:ascii="Consolas" w:eastAsia="Times New Roman" w:hAnsi="Consolas" w:cs="Times New Roman"/>
+          <w:color w:val="D4D4D4"/>
+          <w:sz w:val="21"/>
+          <w:szCs w:val="21"/>
+          <w:lang w:eastAsia="id-ID"/>
+          <w14:ligatures w14:val="none"/>
+        </w:rPr>
+        <w:t xml:space="preserve">    </w:t>
+      </w:r>
+      <w:r>
+        <w:rPr>
+          <w:rFonts w:ascii="Consolas" w:eastAsia="Times New Roman" w:hAnsi="Consolas" w:cs="Times New Roman"/>
+          <w:color w:val="9CDCFE"/>
+          <w:sz w:val="21"/>
+          <w:szCs w:val="21"/>
+          <w:lang w:eastAsia="id-ID"/>
+          <w14:ligatures w14:val="none"/>
+        </w:rPr>
+        <w:t>$namaFile</w:t>
+      </w:r>
+      <w:r>
+        <w:rPr>
+          <w:rFonts w:ascii="Consolas" w:eastAsia="Times New Roman" w:hAnsi="Consolas" w:cs="Times New Roman"/>
+          <w:color w:val="D4D4D4"/>
+          <w:sz w:val="21"/>
+          <w:szCs w:val="21"/>
+          <w:lang w:eastAsia="id-ID"/>
+          <w14:ligatures w14:val="none"/>
+        </w:rPr>
+        <w:t xml:space="preserve"> = </w:t>
+      </w:r>
+      <w:r>
+        <w:rPr>
+          <w:rFonts w:ascii="Consolas" w:eastAsia="Times New Roman" w:hAnsi="Consolas" w:cs="Times New Roman"/>
+          <w:color w:val="9CDCFE"/>
+          <w:sz w:val="21"/>
+          <w:szCs w:val="21"/>
+          <w:lang w:eastAsia="id-ID"/>
+          <w14:ligatures w14:val="none"/>
+        </w:rPr>
+        <w:t>$gambarLama</w:t>
+      </w:r>
+      <w:r>
+        <w:rPr>
+          <w:rFonts w:ascii="Consolas" w:eastAsia="Times New Roman" w:hAnsi="Consolas" w:cs="Times New Roman"/>
+          <w:color w:val="D4D4D4"/>
+          <w:sz w:val="21"/>
+          <w:szCs w:val="21"/>
+          <w:lang w:eastAsia="id-ID"/>
+          <w14:ligatures w14:val="none"/>
+        </w:rPr>
+        <w:t>;</w:t>
+      </w:r>
+    </w:p>
+    <w:p>
+      <w:pPr>
+        <w:shd w:val="clear" w:color="auto" w:fill="1F1F1F"/>
+        <w:spacing w:after="0" w:line="285" w:lineRule="atLeast"/>
+        <w:rPr>
+          <w:rFonts w:ascii="Consolas" w:eastAsia="Times New Roman" w:hAnsi="Consolas" w:cs="Times New Roman"/>
+          <w:color w:val="CCCCCC"/>
+          <w:sz w:val="21"/>
+          <w:szCs w:val="21"/>
+          <w:lang w:eastAsia="id-ID"/>
+          <w14:ligatures w14:val="none"/>
+        </w:rPr>
+      </w:pPr>
+    </w:p>
+    <w:p>
+      <w:pPr>
+        <w:shd w:val="clear" w:color="auto" w:fill="1F1F1F"/>
+        <w:spacing w:after="0" w:line="285" w:lineRule="atLeast"/>
+        <w:rPr>
+          <w:rFonts w:ascii="Consolas" w:eastAsia="Times New Roman" w:hAnsi="Consolas" w:cs="Times New Roman"/>
+          <w:color w:val="CCCCCC"/>
+          <w:sz w:val="21"/>
+          <w:szCs w:val="21"/>
+          <w:lang w:eastAsia="id-ID"/>
+          <w14:ligatures w14:val="none"/>
+        </w:rPr>
+      </w:pPr>
+      <w:r>
+        <w:rPr>
+          <w:rFonts w:ascii="Consolas" w:eastAsia="Times New Roman" w:hAnsi="Consolas" w:cs="Times New Roman"/>
+          <w:color w:val="D4D4D4"/>
+          <w:sz w:val="21"/>
+          <w:szCs w:val="21"/>
+          <w:lang w:eastAsia="id-ID"/>
+          <w14:ligatures w14:val="none"/>
+        </w:rPr>
+        <w:t>}</w:t>
+      </w:r>
+    </w:p>
+    <w:p>
+      <w:pPr>
+        <w:spacing w:after="0"/>
+        <w:jc w:val="both"/>
+        <w:rPr>
+          <w:lang w:val="en-US"/>
+        </w:rPr>
+      </w:pPr>
+      <w:r>
+        <w:rPr>
+          <w:lang w:val="en-US"/>
+        </w:rPr>
+        <w:t>Mengecek apakah tidak ada gambar yang di uplado? Jika tidak maka pakai saja gambar lama sebagai acuan upload.</w:t>
+      </w:r>
+    </w:p>
+    <w:p>
+      <w:pPr>
+        <w:spacing w:after="0"/>
+        <w:jc w:val="both"/>
+        <w:rPr>
+          <w:lang w:val="en-US"/>
+        </w:rPr>
+      </w:pPr>
+    </w:p>
+    <w:p>
+      <w:pPr>
+        <w:pStyle w:val="ListParagraph"/>
+        <w:numPr>
+          <w:ilvl w:val="0"/>
+          <w:numId w:val="13"/>
+        </w:numPr>
+        <w:spacing w:after="0"/>
+        <w:ind w:left="284" w:hanging="284"/>
+        <w:jc w:val="both"/>
+        <w:rPr>
+          <w:b/>
+          <w:bCs/>
+          <w:lang w:val="en-US"/>
+        </w:rPr>
+      </w:pPr>
+      <w:r>
+        <w:rPr>
+          <w:b/>
+          <w:bCs/>
+          <w:lang w:val="en-US"/>
+        </w:rPr>
+        <w:t>Proses pengupdatean data</w:t>
+      </w:r>
+    </w:p>
+    <w:p>
+      <w:pPr>
+        <w:shd w:val="clear" w:color="auto" w:fill="1F1F1F"/>
+        <w:spacing w:after="0" w:line="285" w:lineRule="atLeast"/>
+        <w:rPr>
+          <w:rFonts w:ascii="Consolas" w:eastAsia="Times New Roman" w:hAnsi="Consolas" w:cs="Times New Roman"/>
+          <w:color w:val="CCCCCC"/>
+          <w:sz w:val="21"/>
+          <w:szCs w:val="21"/>
+          <w:lang w:eastAsia="id-ID"/>
+          <w14:ligatures w14:val="none"/>
+        </w:rPr>
+      </w:pPr>
+      <w:r>
+        <w:rPr>
+          <w:rFonts w:ascii="Consolas" w:eastAsia="Times New Roman" w:hAnsi="Consolas" w:cs="Times New Roman"/>
+          <w:color w:val="C586C0"/>
+          <w:sz w:val="21"/>
+          <w:szCs w:val="21"/>
+          <w:lang w:val="en-US" w:eastAsia="id-ID"/>
+          <w14:ligatures w14:val="none"/>
+        </w:rPr>
+        <w:t>e</w:t>
+      </w:r>
+      <w:r>
+        <w:rPr>
+          <w:rFonts w:ascii="Consolas" w:eastAsia="Times New Roman" w:hAnsi="Consolas" w:cs="Times New Roman"/>
+          <w:color w:val="C586C0"/>
+          <w:sz w:val="21"/>
+          <w:szCs w:val="21"/>
+          <w:lang w:eastAsia="id-ID"/>
+          <w14:ligatures w14:val="none"/>
+        </w:rPr>
+        <w:t>lse</w:t>
+      </w:r>
+      <w:r>
+        <w:rPr>
+          <w:rFonts w:ascii="Consolas" w:eastAsia="Times New Roman" w:hAnsi="Consolas" w:cs="Times New Roman"/>
+          <w:color w:val="D4D4D4"/>
+          <w:sz w:val="21"/>
+          <w:szCs w:val="21"/>
+          <w:lang w:eastAsia="id-ID"/>
+          <w14:ligatures w14:val="none"/>
+        </w:rPr>
+        <w:t xml:space="preserve"> {</w:t>
+      </w:r>
+    </w:p>
+    <w:p>
+      <w:pPr>
+        <w:shd w:val="clear" w:color="auto" w:fill="1F1F1F"/>
+        <w:spacing w:after="0" w:line="285" w:lineRule="atLeast"/>
+        <w:rPr>
+          <w:rFonts w:ascii="Consolas" w:eastAsia="Times New Roman" w:hAnsi="Consolas" w:cs="Times New Roman"/>
+          <w:color w:val="CCCCCC"/>
+          <w:sz w:val="21"/>
+          <w:szCs w:val="21"/>
+          <w:lang w:eastAsia="id-ID"/>
+          <w14:ligatures w14:val="none"/>
+        </w:rPr>
+      </w:pPr>
+      <w:r>
+        <w:rPr>
+          <w:rFonts w:ascii="Consolas" w:eastAsia="Times New Roman" w:hAnsi="Consolas" w:cs="Times New Roman"/>
+          <w:color w:val="D4D4D4"/>
+          <w:sz w:val="21"/>
+          <w:szCs w:val="21"/>
+          <w:lang w:eastAsia="id-ID"/>
+          <w14:ligatures w14:val="none"/>
+        </w:rPr>
+        <w:t xml:space="preserve">    </w:t>
+      </w:r>
+      <w:r>
+        <w:rPr>
+          <w:rFonts w:ascii="Consolas" w:eastAsia="Times New Roman" w:hAnsi="Consolas" w:cs="Times New Roman"/>
+          <w:color w:val="9CDCFE"/>
+          <w:sz w:val="21"/>
+          <w:szCs w:val="21"/>
+          <w:lang w:eastAsia="id-ID"/>
+          <w14:ligatures w14:val="none"/>
+        </w:rPr>
+        <w:t>$namaGambar</w:t>
+      </w:r>
+      <w:r>
+        <w:rPr>
+          <w:rFonts w:ascii="Consolas" w:eastAsia="Times New Roman" w:hAnsi="Consolas" w:cs="Times New Roman"/>
+          <w:color w:val="D4D4D4"/>
+          <w:sz w:val="21"/>
+          <w:szCs w:val="21"/>
+          <w:lang w:eastAsia="id-ID"/>
+          <w14:ligatures w14:val="none"/>
+        </w:rPr>
+        <w:t xml:space="preserve"> = </w:t>
+      </w:r>
+      <w:r>
+        <w:rPr>
+          <w:rFonts w:ascii="Consolas" w:eastAsia="Times New Roman" w:hAnsi="Consolas" w:cs="Times New Roman"/>
+          <w:color w:val="9CDCFE"/>
+          <w:sz w:val="21"/>
+          <w:szCs w:val="21"/>
+          <w:lang w:eastAsia="id-ID"/>
+          <w14:ligatures w14:val="none"/>
+        </w:rPr>
+        <w:t>$_FILES</w:t>
+      </w:r>
+      <w:r>
+        <w:rPr>
+          <w:rFonts w:ascii="Consolas" w:eastAsia="Times New Roman" w:hAnsi="Consolas" w:cs="Times New Roman"/>
+          <w:color w:val="D4D4D4"/>
+          <w:sz w:val="21"/>
+          <w:szCs w:val="21"/>
+          <w:lang w:eastAsia="id-ID"/>
+          <w14:ligatures w14:val="none"/>
+        </w:rPr>
+        <w:t>[</w:t>
+      </w:r>
+      <w:r>
+        <w:rPr>
+          <w:rFonts w:ascii="Consolas" w:eastAsia="Times New Roman" w:hAnsi="Consolas" w:cs="Times New Roman"/>
+          <w:color w:val="CE9178"/>
+          <w:sz w:val="21"/>
+          <w:szCs w:val="21"/>
+          <w:lang w:eastAsia="id-ID"/>
+          <w14:ligatures w14:val="none"/>
+        </w:rPr>
+        <w:t>'gambar'</w:t>
+      </w:r>
+      <w:r>
+        <w:rPr>
+          <w:rFonts w:ascii="Consolas" w:eastAsia="Times New Roman" w:hAnsi="Consolas" w:cs="Times New Roman"/>
+          <w:color w:val="D4D4D4"/>
+          <w:sz w:val="21"/>
+          <w:szCs w:val="21"/>
+          <w:lang w:eastAsia="id-ID"/>
+          <w14:ligatures w14:val="none"/>
+        </w:rPr>
+        <w:t>][</w:t>
+      </w:r>
+      <w:r>
+        <w:rPr>
+          <w:rFonts w:ascii="Consolas" w:eastAsia="Times New Roman" w:hAnsi="Consolas" w:cs="Times New Roman"/>
+          <w:color w:val="CE9178"/>
+          <w:sz w:val="21"/>
+          <w:szCs w:val="21"/>
+          <w:lang w:eastAsia="id-ID"/>
+          <w14:ligatures w14:val="none"/>
+        </w:rPr>
+        <w:t>'name'</w:t>
+      </w:r>
+      <w:r>
+        <w:rPr>
+          <w:rFonts w:ascii="Consolas" w:eastAsia="Times New Roman" w:hAnsi="Consolas" w:cs="Times New Roman"/>
+          <w:color w:val="D4D4D4"/>
+          <w:sz w:val="21"/>
+          <w:szCs w:val="21"/>
+          <w:lang w:eastAsia="id-ID"/>
+          <w14:ligatures w14:val="none"/>
+        </w:rPr>
+        <w:t>];</w:t>
+      </w:r>
+    </w:p>
+    <w:p>
+      <w:pPr>
+        <w:shd w:val="clear" w:color="auto" w:fill="1F1F1F"/>
+        <w:spacing w:after="0" w:line="285" w:lineRule="atLeast"/>
+        <w:rPr>
+          <w:rFonts w:ascii="Consolas" w:eastAsia="Times New Roman" w:hAnsi="Consolas" w:cs="Times New Roman"/>
+          <w:color w:val="CCCCCC"/>
+          <w:sz w:val="21"/>
+          <w:szCs w:val="21"/>
+          <w:lang w:eastAsia="id-ID"/>
+          <w14:ligatures w14:val="none"/>
+        </w:rPr>
+      </w:pPr>
+      <w:r>
+        <w:rPr>
+          <w:rFonts w:ascii="Consolas" w:eastAsia="Times New Roman" w:hAnsi="Consolas" w:cs="Times New Roman"/>
+          <w:color w:val="D4D4D4"/>
+          <w:sz w:val="21"/>
+          <w:szCs w:val="21"/>
+          <w:lang w:eastAsia="id-ID"/>
+          <w14:ligatures w14:val="none"/>
+        </w:rPr>
+        <w:t xml:space="preserve">    </w:t>
+      </w:r>
+      <w:r>
+        <w:rPr>
+          <w:rFonts w:ascii="Consolas" w:eastAsia="Times New Roman" w:hAnsi="Consolas" w:cs="Times New Roman"/>
+          <w:color w:val="9CDCFE"/>
+          <w:sz w:val="21"/>
+          <w:szCs w:val="21"/>
+          <w:lang w:eastAsia="id-ID"/>
+          <w14:ligatures w14:val="none"/>
+        </w:rPr>
+        <w:t>$tmpGambar</w:t>
+      </w:r>
+      <w:r>
+        <w:rPr>
+          <w:rFonts w:ascii="Consolas" w:eastAsia="Times New Roman" w:hAnsi="Consolas" w:cs="Times New Roman"/>
+          <w:color w:val="D4D4D4"/>
+          <w:sz w:val="21"/>
+          <w:szCs w:val="21"/>
+          <w:lang w:eastAsia="id-ID"/>
+          <w14:ligatures w14:val="none"/>
+        </w:rPr>
+        <w:t xml:space="preserve"> = </w:t>
+      </w:r>
+      <w:r>
+        <w:rPr>
+          <w:rFonts w:ascii="Consolas" w:eastAsia="Times New Roman" w:hAnsi="Consolas" w:cs="Times New Roman"/>
+          <w:color w:val="9CDCFE"/>
+          <w:sz w:val="21"/>
+          <w:szCs w:val="21"/>
+          <w:lang w:eastAsia="id-ID"/>
+          <w14:ligatures w14:val="none"/>
+        </w:rPr>
+        <w:t>$_FILES</w:t>
+      </w:r>
+      <w:r>
+        <w:rPr>
+          <w:rFonts w:ascii="Consolas" w:eastAsia="Times New Roman" w:hAnsi="Consolas" w:cs="Times New Roman"/>
+          <w:color w:val="D4D4D4"/>
+          <w:sz w:val="21"/>
+          <w:szCs w:val="21"/>
+          <w:lang w:eastAsia="id-ID"/>
+          <w14:ligatures w14:val="none"/>
+        </w:rPr>
+        <w:t>[</w:t>
+      </w:r>
+      <w:r>
+        <w:rPr>
+          <w:rFonts w:ascii="Consolas" w:eastAsia="Times New Roman" w:hAnsi="Consolas" w:cs="Times New Roman"/>
+          <w:color w:val="CE9178"/>
+          <w:sz w:val="21"/>
+          <w:szCs w:val="21"/>
+          <w:lang w:eastAsia="id-ID"/>
+          <w14:ligatures w14:val="none"/>
+        </w:rPr>
+        <w:t>'gambar'</w:t>
+      </w:r>
+      <w:r>
+        <w:rPr>
+          <w:rFonts w:ascii="Consolas" w:eastAsia="Times New Roman" w:hAnsi="Consolas" w:cs="Times New Roman"/>
+          <w:color w:val="D4D4D4"/>
+          <w:sz w:val="21"/>
+          <w:szCs w:val="21"/>
+          <w:lang w:eastAsia="id-ID"/>
+          <w14:ligatures w14:val="none"/>
+        </w:rPr>
+        <w:t>][</w:t>
+      </w:r>
+      <w:r>
+        <w:rPr>
+          <w:rFonts w:ascii="Consolas" w:eastAsia="Times New Roman" w:hAnsi="Consolas" w:cs="Times New Roman"/>
+          <w:color w:val="CE9178"/>
+          <w:sz w:val="21"/>
+          <w:szCs w:val="21"/>
+          <w:lang w:eastAsia="id-ID"/>
+          <w14:ligatures w14:val="none"/>
+        </w:rPr>
+        <w:t>'tmp_name'</w:t>
+      </w:r>
+      <w:r>
+        <w:rPr>
+          <w:rFonts w:ascii="Consolas" w:eastAsia="Times New Roman" w:hAnsi="Consolas" w:cs="Times New Roman"/>
+          <w:color w:val="D4D4D4"/>
+          <w:sz w:val="21"/>
+          <w:szCs w:val="21"/>
+          <w:lang w:eastAsia="id-ID"/>
+          <w14:ligatures w14:val="none"/>
+        </w:rPr>
+        <w:t>];</w:t>
+      </w:r>
+    </w:p>
+    <w:p>
+      <w:pPr>
+        <w:shd w:val="clear" w:color="auto" w:fill="1F1F1F"/>
+        <w:spacing w:after="0" w:line="285" w:lineRule="atLeast"/>
+        <w:rPr>
+          <w:rFonts w:ascii="Consolas" w:eastAsia="Times New Roman" w:hAnsi="Consolas" w:cs="Times New Roman"/>
+          <w:color w:val="CCCCCC"/>
+          <w:sz w:val="21"/>
+          <w:szCs w:val="21"/>
+          <w:lang w:eastAsia="id-ID"/>
+          <w14:ligatures w14:val="none"/>
+        </w:rPr>
+      </w:pPr>
+      <w:r>
+        <w:rPr>
+          <w:rFonts w:ascii="Consolas" w:eastAsia="Times New Roman" w:hAnsi="Consolas" w:cs="Times New Roman"/>
+          <w:color w:val="D4D4D4"/>
+          <w:sz w:val="21"/>
+          <w:szCs w:val="21"/>
+          <w:lang w:eastAsia="id-ID"/>
+          <w14:ligatures w14:val="none"/>
+        </w:rPr>
+        <w:t xml:space="preserve">    </w:t>
+      </w:r>
+      <w:r>
+        <w:rPr>
+          <w:rFonts w:ascii="Consolas" w:eastAsia="Times New Roman" w:hAnsi="Consolas" w:cs="Times New Roman"/>
+          <w:color w:val="9CDCFE"/>
+          <w:sz w:val="21"/>
+          <w:szCs w:val="21"/>
+          <w:lang w:eastAsia="id-ID"/>
+          <w14:ligatures w14:val="none"/>
+        </w:rPr>
+        <w:t>$size</w:t>
+      </w:r>
+      <w:r>
+        <w:rPr>
+          <w:rFonts w:ascii="Consolas" w:eastAsia="Times New Roman" w:hAnsi="Consolas" w:cs="Times New Roman"/>
+          <w:color w:val="D4D4D4"/>
+          <w:sz w:val="21"/>
+          <w:szCs w:val="21"/>
+          <w:lang w:eastAsia="id-ID"/>
+          <w14:ligatures w14:val="none"/>
+        </w:rPr>
+        <w:t xml:space="preserve"> = </w:t>
+      </w:r>
+      <w:r>
+        <w:rPr>
+          <w:rFonts w:ascii="Consolas" w:eastAsia="Times New Roman" w:hAnsi="Consolas" w:cs="Times New Roman"/>
+          <w:color w:val="9CDCFE"/>
+          <w:sz w:val="21"/>
+          <w:szCs w:val="21"/>
+          <w:lang w:eastAsia="id-ID"/>
+          <w14:ligatures w14:val="none"/>
+        </w:rPr>
+        <w:t>$_FILES</w:t>
+      </w:r>
+      <w:r>
+        <w:rPr>
+          <w:rFonts w:ascii="Consolas" w:eastAsia="Times New Roman" w:hAnsi="Consolas" w:cs="Times New Roman"/>
+          <w:color w:val="D4D4D4"/>
+          <w:sz w:val="21"/>
+          <w:szCs w:val="21"/>
+          <w:lang w:eastAsia="id-ID"/>
+          <w14:ligatures w14:val="none"/>
+        </w:rPr>
+        <w:t>[</w:t>
+      </w:r>
+      <w:r>
+        <w:rPr>
+          <w:rFonts w:ascii="Consolas" w:eastAsia="Times New Roman" w:hAnsi="Consolas" w:cs="Times New Roman"/>
+          <w:color w:val="CE9178"/>
+          <w:sz w:val="21"/>
+          <w:szCs w:val="21"/>
+          <w:lang w:eastAsia="id-ID"/>
+          <w14:ligatures w14:val="none"/>
+        </w:rPr>
+        <w:t>'gambar'</w:t>
+      </w:r>
+      <w:r>
+        <w:rPr>
+          <w:rFonts w:ascii="Consolas" w:eastAsia="Times New Roman" w:hAnsi="Consolas" w:cs="Times New Roman"/>
+          <w:color w:val="D4D4D4"/>
+          <w:sz w:val="21"/>
+          <w:szCs w:val="21"/>
+          <w:lang w:eastAsia="id-ID"/>
+          <w14:ligatures w14:val="none"/>
+        </w:rPr>
+        <w:t>][</w:t>
+      </w:r>
+      <w:r>
+        <w:rPr>
+          <w:rFonts w:ascii="Consolas" w:eastAsia="Times New Roman" w:hAnsi="Consolas" w:cs="Times New Roman"/>
+          <w:color w:val="CE9178"/>
+          <w:sz w:val="21"/>
+          <w:szCs w:val="21"/>
+          <w:lang w:eastAsia="id-ID"/>
+          <w14:ligatures w14:val="none"/>
+        </w:rPr>
+        <w:t>'size'</w:t>
+      </w:r>
+      <w:r>
+        <w:rPr>
+          <w:rFonts w:ascii="Consolas" w:eastAsia="Times New Roman" w:hAnsi="Consolas" w:cs="Times New Roman"/>
+          <w:color w:val="D4D4D4"/>
+          <w:sz w:val="21"/>
+          <w:szCs w:val="21"/>
+          <w:lang w:eastAsia="id-ID"/>
+          <w14:ligatures w14:val="none"/>
+        </w:rPr>
+        <w:t>];</w:t>
+      </w:r>
+    </w:p>
+    <w:p>
+      <w:pPr>
+        <w:shd w:val="clear" w:color="auto" w:fill="1F1F1F"/>
+        <w:spacing w:after="0" w:line="285" w:lineRule="atLeast"/>
+        <w:rPr>
+          <w:rFonts w:ascii="Consolas" w:eastAsia="Times New Roman" w:hAnsi="Consolas" w:cs="Times New Roman"/>
+          <w:color w:val="CCCCCC"/>
+          <w:sz w:val="21"/>
+          <w:szCs w:val="21"/>
+          <w:lang w:eastAsia="id-ID"/>
+          <w14:ligatures w14:val="none"/>
+        </w:rPr>
+      </w:pPr>
+    </w:p>
+    <w:p>
+      <w:pPr>
+        <w:shd w:val="clear" w:color="auto" w:fill="1F1F1F"/>
+        <w:spacing w:after="0" w:line="285" w:lineRule="atLeast"/>
+        <w:rPr>
+          <w:rFonts w:ascii="Consolas" w:eastAsia="Times New Roman" w:hAnsi="Consolas" w:cs="Times New Roman"/>
+          <w:color w:val="CCCCCC"/>
+          <w:sz w:val="21"/>
+          <w:szCs w:val="21"/>
+          <w:lang w:eastAsia="id-ID"/>
+          <w14:ligatures w14:val="none"/>
+        </w:rPr>
+      </w:pPr>
+      <w:r>
+        <w:rPr>
+          <w:rFonts w:ascii="Consolas" w:eastAsia="Times New Roman" w:hAnsi="Consolas" w:cs="Times New Roman"/>
+          <w:color w:val="D4D4D4"/>
+          <w:sz w:val="21"/>
+          <w:szCs w:val="21"/>
+          <w:lang w:eastAsia="id-ID"/>
+          <w14:ligatures w14:val="none"/>
+        </w:rPr>
+        <w:t xml:space="preserve">    </w:t>
+      </w:r>
+      <w:r>
+        <w:rPr>
+          <w:rFonts w:ascii="Consolas" w:eastAsia="Times New Roman" w:hAnsi="Consolas" w:cs="Times New Roman"/>
+          <w:color w:val="9CDCFE"/>
+          <w:sz w:val="21"/>
+          <w:szCs w:val="21"/>
+          <w:lang w:eastAsia="id-ID"/>
+          <w14:ligatures w14:val="none"/>
+        </w:rPr>
+        <w:t>$ekstensiDibolehkan</w:t>
+      </w:r>
+      <w:r>
+        <w:rPr>
+          <w:rFonts w:ascii="Consolas" w:eastAsia="Times New Roman" w:hAnsi="Consolas" w:cs="Times New Roman"/>
+          <w:color w:val="D4D4D4"/>
+          <w:sz w:val="21"/>
+          <w:szCs w:val="21"/>
+          <w:lang w:eastAsia="id-ID"/>
+          <w14:ligatures w14:val="none"/>
+        </w:rPr>
+        <w:t xml:space="preserve"> = [</w:t>
+      </w:r>
+      <w:r>
+        <w:rPr>
+          <w:rFonts w:ascii="Consolas" w:eastAsia="Times New Roman" w:hAnsi="Consolas" w:cs="Times New Roman"/>
+          <w:color w:val="CE9178"/>
+          <w:sz w:val="21"/>
+          <w:szCs w:val="21"/>
+          <w:lang w:eastAsia="id-ID"/>
+          <w14:ligatures w14:val="none"/>
+        </w:rPr>
+        <w:t>"png"</w:t>
+      </w:r>
+      <w:r>
+        <w:rPr>
+          <w:rFonts w:ascii="Consolas" w:eastAsia="Times New Roman" w:hAnsi="Consolas" w:cs="Times New Roman"/>
+          <w:color w:val="D4D4D4"/>
+          <w:sz w:val="21"/>
+          <w:szCs w:val="21"/>
+          <w:lang w:eastAsia="id-ID"/>
+          <w14:ligatures w14:val="none"/>
+        </w:rPr>
+        <w:t xml:space="preserve">, </w:t>
+      </w:r>
+      <w:r>
+        <w:rPr>
+          <w:rFonts w:ascii="Consolas" w:eastAsia="Times New Roman" w:hAnsi="Consolas" w:cs="Times New Roman"/>
+          <w:color w:val="CE9178"/>
+          <w:sz w:val="21"/>
+          <w:szCs w:val="21"/>
+          <w:lang w:eastAsia="id-ID"/>
+          <w14:ligatures w14:val="none"/>
+        </w:rPr>
+        <w:t>"jpg"</w:t>
+      </w:r>
+      <w:r>
+        <w:rPr>
+          <w:rFonts w:ascii="Consolas" w:eastAsia="Times New Roman" w:hAnsi="Consolas" w:cs="Times New Roman"/>
+          <w:color w:val="D4D4D4"/>
+          <w:sz w:val="21"/>
+          <w:szCs w:val="21"/>
+          <w:lang w:eastAsia="id-ID"/>
+          <w14:ligatures w14:val="none"/>
+        </w:rPr>
+        <w:t xml:space="preserve">, </w:t>
+      </w:r>
+      <w:r>
+        <w:rPr>
+          <w:rFonts w:ascii="Consolas" w:eastAsia="Times New Roman" w:hAnsi="Consolas" w:cs="Times New Roman"/>
+          <w:color w:val="CE9178"/>
+          <w:sz w:val="21"/>
+          <w:szCs w:val="21"/>
+          <w:lang w:eastAsia="id-ID"/>
+          <w14:ligatures w14:val="none"/>
+        </w:rPr>
+        <w:t>"jpeg"</w:t>
+      </w:r>
+      <w:r>
+        <w:rPr>
+          <w:rFonts w:ascii="Consolas" w:eastAsia="Times New Roman" w:hAnsi="Consolas" w:cs="Times New Roman"/>
+          <w:color w:val="D4D4D4"/>
+          <w:sz w:val="21"/>
+          <w:szCs w:val="21"/>
+          <w:lang w:eastAsia="id-ID"/>
+          <w14:ligatures w14:val="none"/>
+        </w:rPr>
+        <w:t>];</w:t>
+      </w:r>
+    </w:p>
+    <w:p>
+      <w:pPr>
+        <w:shd w:val="clear" w:color="auto" w:fill="1F1F1F"/>
+        <w:spacing w:after="0" w:line="285" w:lineRule="atLeast"/>
+        <w:rPr>
+          <w:rFonts w:ascii="Consolas" w:eastAsia="Times New Roman" w:hAnsi="Consolas" w:cs="Times New Roman"/>
+          <w:color w:val="CCCCCC"/>
+          <w:sz w:val="21"/>
+          <w:szCs w:val="21"/>
+          <w:lang w:eastAsia="id-ID"/>
+          <w14:ligatures w14:val="none"/>
+        </w:rPr>
+      </w:pPr>
+      <w:r>
+        <w:rPr>
+          <w:rFonts w:ascii="Consolas" w:eastAsia="Times New Roman" w:hAnsi="Consolas" w:cs="Times New Roman"/>
+          <w:color w:val="D4D4D4"/>
+          <w:sz w:val="21"/>
+          <w:szCs w:val="21"/>
+          <w:lang w:eastAsia="id-ID"/>
+          <w14:ligatures w14:val="none"/>
+        </w:rPr>
+        <w:t xml:space="preserve">    </w:t>
+      </w:r>
+      <w:r>
+        <w:rPr>
+          <w:rFonts w:ascii="Consolas" w:eastAsia="Times New Roman" w:hAnsi="Consolas" w:cs="Times New Roman"/>
+          <w:color w:val="9CDCFE"/>
+          <w:sz w:val="21"/>
+          <w:szCs w:val="21"/>
+          <w:lang w:eastAsia="id-ID"/>
+          <w14:ligatures w14:val="none"/>
+        </w:rPr>
+        <w:t>$ekstensiGambar</w:t>
+      </w:r>
+      <w:r>
+        <w:rPr>
+          <w:rFonts w:ascii="Consolas" w:eastAsia="Times New Roman" w:hAnsi="Consolas" w:cs="Times New Roman"/>
+          <w:color w:val="D4D4D4"/>
+          <w:sz w:val="21"/>
+          <w:szCs w:val="21"/>
+          <w:lang w:eastAsia="id-ID"/>
+          <w14:ligatures w14:val="none"/>
+        </w:rPr>
+        <w:t xml:space="preserve"> = </w:t>
+      </w:r>
+      <w:r>
+        <w:rPr>
+          <w:rFonts w:ascii="Consolas" w:eastAsia="Times New Roman" w:hAnsi="Consolas" w:cs="Times New Roman"/>
+          <w:color w:val="DCDCAA"/>
+          <w:sz w:val="21"/>
+          <w:szCs w:val="21"/>
+          <w:lang w:eastAsia="id-ID"/>
+          <w14:ligatures w14:val="none"/>
+        </w:rPr>
+        <w:t>explode</w:t>
+      </w:r>
+      <w:r>
+        <w:rPr>
+          <w:rFonts w:ascii="Consolas" w:eastAsia="Times New Roman" w:hAnsi="Consolas" w:cs="Times New Roman"/>
+          <w:color w:val="D4D4D4"/>
+          <w:sz w:val="21"/>
+          <w:szCs w:val="21"/>
+          <w:lang w:eastAsia="id-ID"/>
+          <w14:ligatures w14:val="none"/>
+        </w:rPr>
+        <w:t>(</w:t>
+      </w:r>
+      <w:r>
+        <w:rPr>
+          <w:rFonts w:ascii="Consolas" w:eastAsia="Times New Roman" w:hAnsi="Consolas" w:cs="Times New Roman"/>
+          <w:color w:val="CE9178"/>
+          <w:sz w:val="21"/>
+          <w:szCs w:val="21"/>
+          <w:lang w:eastAsia="id-ID"/>
+          <w14:ligatures w14:val="none"/>
+        </w:rPr>
+        <w:t>"."</w:t>
+      </w:r>
+      <w:r>
+        <w:rPr>
+          <w:rFonts w:ascii="Consolas" w:eastAsia="Times New Roman" w:hAnsi="Consolas" w:cs="Times New Roman"/>
+          <w:color w:val="D4D4D4"/>
+          <w:sz w:val="21"/>
+          <w:szCs w:val="21"/>
+          <w:lang w:eastAsia="id-ID"/>
+          <w14:ligatures w14:val="none"/>
+        </w:rPr>
+        <w:t xml:space="preserve">, </w:t>
+      </w:r>
+      <w:r>
+        <w:rPr>
+          <w:rFonts w:ascii="Consolas" w:eastAsia="Times New Roman" w:hAnsi="Consolas" w:cs="Times New Roman"/>
+          <w:color w:val="9CDCFE"/>
+          <w:sz w:val="21"/>
+          <w:szCs w:val="21"/>
+          <w:lang w:eastAsia="id-ID"/>
+          <w14:ligatures w14:val="none"/>
+        </w:rPr>
+        <w:t>$namaGambar</w:t>
+      </w:r>
+      <w:r>
+        <w:rPr>
+          <w:rFonts w:ascii="Consolas" w:eastAsia="Times New Roman" w:hAnsi="Consolas" w:cs="Times New Roman"/>
+          <w:color w:val="D4D4D4"/>
+          <w:sz w:val="21"/>
+          <w:szCs w:val="21"/>
+          <w:lang w:eastAsia="id-ID"/>
+          <w14:ligatures w14:val="none"/>
+        </w:rPr>
+        <w:t>);</w:t>
+      </w:r>
+    </w:p>
+    <w:p>
+      <w:pPr>
+        <w:shd w:val="clear" w:color="auto" w:fill="1F1F1F"/>
+        <w:spacing w:after="0" w:line="285" w:lineRule="atLeast"/>
+        <w:rPr>
+          <w:rFonts w:ascii="Consolas" w:eastAsia="Times New Roman" w:hAnsi="Consolas" w:cs="Times New Roman"/>
+          <w:color w:val="CCCCCC"/>
+          <w:sz w:val="21"/>
+          <w:szCs w:val="21"/>
+          <w:lang w:eastAsia="id-ID"/>
+          <w14:ligatures w14:val="none"/>
+        </w:rPr>
+      </w:pPr>
+      <w:r>
+        <w:rPr>
+          <w:rFonts w:ascii="Consolas" w:eastAsia="Times New Roman" w:hAnsi="Consolas" w:cs="Times New Roman"/>
+          <w:color w:val="D4D4D4"/>
+          <w:sz w:val="21"/>
+          <w:szCs w:val="21"/>
+          <w:lang w:eastAsia="id-ID"/>
+          <w14:ligatures w14:val="none"/>
+        </w:rPr>
+        <w:t xml:space="preserve">    </w:t>
+      </w:r>
+      <w:r>
+        <w:rPr>
+          <w:rFonts w:ascii="Consolas" w:eastAsia="Times New Roman" w:hAnsi="Consolas" w:cs="Times New Roman"/>
+          <w:color w:val="9CDCFE"/>
+          <w:sz w:val="21"/>
+          <w:szCs w:val="21"/>
+          <w:lang w:eastAsia="id-ID"/>
+          <w14:ligatures w14:val="none"/>
+        </w:rPr>
+        <w:t>$ekstensiGambar</w:t>
+      </w:r>
+      <w:r>
+        <w:rPr>
+          <w:rFonts w:ascii="Consolas" w:eastAsia="Times New Roman" w:hAnsi="Consolas" w:cs="Times New Roman"/>
+          <w:color w:val="D4D4D4"/>
+          <w:sz w:val="21"/>
+          <w:szCs w:val="21"/>
+          <w:lang w:eastAsia="id-ID"/>
+          <w14:ligatures w14:val="none"/>
+        </w:rPr>
+        <w:t xml:space="preserve"> = </w:t>
+      </w:r>
+      <w:r>
+        <w:rPr>
+          <w:rFonts w:ascii="Consolas" w:eastAsia="Times New Roman" w:hAnsi="Consolas" w:cs="Times New Roman"/>
+          <w:color w:val="DCDCAA"/>
+          <w:sz w:val="21"/>
+          <w:szCs w:val="21"/>
+          <w:lang w:eastAsia="id-ID"/>
+          <w14:ligatures w14:val="none"/>
+        </w:rPr>
+        <w:t>strtolower</w:t>
+      </w:r>
+      <w:r>
+        <w:rPr>
+          <w:rFonts w:ascii="Consolas" w:eastAsia="Times New Roman" w:hAnsi="Consolas" w:cs="Times New Roman"/>
+          <w:color w:val="D4D4D4"/>
+          <w:sz w:val="21"/>
+          <w:szCs w:val="21"/>
+          <w:lang w:eastAsia="id-ID"/>
+          <w14:ligatures w14:val="none"/>
+        </w:rPr>
+        <w:t>(</w:t>
+      </w:r>
+      <w:r>
+        <w:rPr>
+          <w:rFonts w:ascii="Consolas" w:eastAsia="Times New Roman" w:hAnsi="Consolas" w:cs="Times New Roman"/>
+          <w:color w:val="DCDCAA"/>
+          <w:sz w:val="21"/>
+          <w:szCs w:val="21"/>
+          <w:lang w:eastAsia="id-ID"/>
+          <w14:ligatures w14:val="none"/>
+        </w:rPr>
+        <w:t>end</w:t>
+      </w:r>
+      <w:r>
+        <w:rPr>
+          <w:rFonts w:ascii="Consolas" w:eastAsia="Times New Roman" w:hAnsi="Consolas" w:cs="Times New Roman"/>
+          <w:color w:val="D4D4D4"/>
+          <w:sz w:val="21"/>
+          <w:szCs w:val="21"/>
+          <w:lang w:eastAsia="id-ID"/>
+          <w14:ligatures w14:val="none"/>
+        </w:rPr>
+        <w:t>(</w:t>
+      </w:r>
+      <w:r>
+        <w:rPr>
+          <w:rFonts w:ascii="Consolas" w:eastAsia="Times New Roman" w:hAnsi="Consolas" w:cs="Times New Roman"/>
+          <w:color w:val="9CDCFE"/>
+          <w:sz w:val="21"/>
+          <w:szCs w:val="21"/>
+          <w:lang w:eastAsia="id-ID"/>
+          <w14:ligatures w14:val="none"/>
+        </w:rPr>
+        <w:t>$ekstensiGambar</w:t>
+      </w:r>
+      <w:r>
+        <w:rPr>
+          <w:rFonts w:ascii="Consolas" w:eastAsia="Times New Roman" w:hAnsi="Consolas" w:cs="Times New Roman"/>
+          <w:color w:val="D4D4D4"/>
+          <w:sz w:val="21"/>
+          <w:szCs w:val="21"/>
+          <w:lang w:eastAsia="id-ID"/>
+          <w14:ligatures w14:val="none"/>
+        </w:rPr>
+        <w:t>));</w:t>
+      </w:r>
+    </w:p>
+    <w:p>
+      <w:pPr>
+        <w:shd w:val="clear" w:color="auto" w:fill="1F1F1F"/>
+        <w:spacing w:after="0" w:line="285" w:lineRule="atLeast"/>
+        <w:rPr>
+          <w:rFonts w:ascii="Consolas" w:eastAsia="Times New Roman" w:hAnsi="Consolas" w:cs="Times New Roman"/>
+          <w:color w:val="CCCCCC"/>
+          <w:sz w:val="21"/>
+          <w:szCs w:val="21"/>
+          <w:lang w:eastAsia="id-ID"/>
+          <w14:ligatures w14:val="none"/>
+        </w:rPr>
+      </w:pPr>
+      <w:r>
+        <w:rPr>
+          <w:rFonts w:ascii="Consolas" w:eastAsia="Times New Roman" w:hAnsi="Consolas" w:cs="Times New Roman"/>
+          <w:color w:val="D4D4D4"/>
+          <w:sz w:val="21"/>
+          <w:szCs w:val="21"/>
+          <w:lang w:eastAsia="id-ID"/>
+          <w14:ligatures w14:val="none"/>
+        </w:rPr>
+        <w:t xml:space="preserve">    </w:t>
+      </w:r>
+      <w:r>
+        <w:rPr>
+          <w:rFonts w:ascii="Consolas" w:eastAsia="Times New Roman" w:hAnsi="Consolas" w:cs="Times New Roman"/>
+          <w:color w:val="C586C0"/>
+          <w:sz w:val="21"/>
+          <w:szCs w:val="21"/>
+          <w:lang w:eastAsia="id-ID"/>
+          <w14:ligatures w14:val="none"/>
+        </w:rPr>
+        <w:t>if</w:t>
+      </w:r>
+      <w:r>
+        <w:rPr>
+          <w:rFonts w:ascii="Consolas" w:eastAsia="Times New Roman" w:hAnsi="Consolas" w:cs="Times New Roman"/>
+          <w:color w:val="D4D4D4"/>
+          <w:sz w:val="21"/>
+          <w:szCs w:val="21"/>
+          <w:lang w:eastAsia="id-ID"/>
+          <w14:ligatures w14:val="none"/>
+        </w:rPr>
+        <w:t xml:space="preserve"> (!</w:t>
+      </w:r>
+      <w:r>
+        <w:rPr>
+          <w:rFonts w:ascii="Consolas" w:eastAsia="Times New Roman" w:hAnsi="Consolas" w:cs="Times New Roman"/>
+          <w:color w:val="DCDCAA"/>
+          <w:sz w:val="21"/>
+          <w:szCs w:val="21"/>
+          <w:lang w:eastAsia="id-ID"/>
+          <w14:ligatures w14:val="none"/>
+        </w:rPr>
+        <w:t>in_array</w:t>
+      </w:r>
+      <w:r>
+        <w:rPr>
+          <w:rFonts w:ascii="Consolas" w:eastAsia="Times New Roman" w:hAnsi="Consolas" w:cs="Times New Roman"/>
+          <w:color w:val="D4D4D4"/>
+          <w:sz w:val="21"/>
+          <w:szCs w:val="21"/>
+          <w:lang w:eastAsia="id-ID"/>
+          <w14:ligatures w14:val="none"/>
+        </w:rPr>
+        <w:t>(</w:t>
+      </w:r>
+      <w:r>
+        <w:rPr>
+          <w:rFonts w:ascii="Consolas" w:eastAsia="Times New Roman" w:hAnsi="Consolas" w:cs="Times New Roman"/>
+          <w:color w:val="9CDCFE"/>
+          <w:sz w:val="21"/>
+          <w:szCs w:val="21"/>
+          <w:lang w:eastAsia="id-ID"/>
+          <w14:ligatures w14:val="none"/>
+        </w:rPr>
+        <w:t>$ekstensiGambar</w:t>
+      </w:r>
+      <w:r>
+        <w:rPr>
+          <w:rFonts w:ascii="Consolas" w:eastAsia="Times New Roman" w:hAnsi="Consolas" w:cs="Times New Roman"/>
+          <w:color w:val="D4D4D4"/>
+          <w:sz w:val="21"/>
+          <w:szCs w:val="21"/>
+          <w:lang w:eastAsia="id-ID"/>
+          <w14:ligatures w14:val="none"/>
+        </w:rPr>
+        <w:t xml:space="preserve">, </w:t>
+      </w:r>
+      <w:r>
+        <w:rPr>
+          <w:rFonts w:ascii="Consolas" w:eastAsia="Times New Roman" w:hAnsi="Consolas" w:cs="Times New Roman"/>
+          <w:color w:val="9CDCFE"/>
+          <w:sz w:val="21"/>
+          <w:szCs w:val="21"/>
+          <w:lang w:eastAsia="id-ID"/>
+          <w14:ligatures w14:val="none"/>
+        </w:rPr>
+        <w:t>$ekstensiDibolehkan</w:t>
+      </w:r>
+      <w:r>
+        <w:rPr>
+          <w:rFonts w:ascii="Consolas" w:eastAsia="Times New Roman" w:hAnsi="Consolas" w:cs="Times New Roman"/>
+          <w:color w:val="D4D4D4"/>
+          <w:sz w:val="21"/>
+          <w:szCs w:val="21"/>
+          <w:lang w:eastAsia="id-ID"/>
+          <w14:ligatures w14:val="none"/>
+        </w:rPr>
+        <w:t>)){</w:t>
+      </w:r>
+    </w:p>
+    <w:p>
+      <w:pPr>
+        <w:shd w:val="clear" w:color="auto" w:fill="1F1F1F"/>
+        <w:spacing w:after="0" w:line="285" w:lineRule="atLeast"/>
+        <w:rPr>
+          <w:rFonts w:ascii="Consolas" w:eastAsia="Times New Roman" w:hAnsi="Consolas" w:cs="Times New Roman"/>
+          <w:color w:val="CCCCCC"/>
+          <w:sz w:val="21"/>
+          <w:szCs w:val="21"/>
+          <w:lang w:eastAsia="id-ID"/>
+          <w14:ligatures w14:val="none"/>
+        </w:rPr>
+      </w:pPr>
+      <w:r>
+        <w:rPr>
+          <w:rFonts w:ascii="Consolas" w:eastAsia="Times New Roman" w:hAnsi="Consolas" w:cs="Times New Roman"/>
+          <w:color w:val="D4D4D4"/>
+          <w:sz w:val="21"/>
+          <w:szCs w:val="21"/>
+          <w:lang w:eastAsia="id-ID"/>
+          <w14:ligatures w14:val="none"/>
+        </w:rPr>
+        <w:t xml:space="preserve">        </w:t>
+      </w:r>
+      <w:r>
+        <w:rPr>
+          <w:rFonts w:ascii="Consolas" w:eastAsia="Times New Roman" w:hAnsi="Consolas" w:cs="Times New Roman"/>
+          <w:color w:val="DCDCAA"/>
+          <w:sz w:val="21"/>
+          <w:szCs w:val="21"/>
+          <w:lang w:eastAsia="id-ID"/>
+          <w14:ligatures w14:val="none"/>
+        </w:rPr>
+        <w:t>echo</w:t>
+      </w:r>
+      <w:r>
+        <w:rPr>
+          <w:rFonts w:ascii="Consolas" w:eastAsia="Times New Roman" w:hAnsi="Consolas" w:cs="Times New Roman"/>
+          <w:color w:val="D4D4D4"/>
+          <w:sz w:val="21"/>
+          <w:szCs w:val="21"/>
+          <w:lang w:eastAsia="id-ID"/>
+          <w14:ligatures w14:val="none"/>
+        </w:rPr>
+        <w:t xml:space="preserve"> </w:t>
+      </w:r>
+      <w:r>
+        <w:rPr>
+          <w:rFonts w:ascii="Consolas" w:eastAsia="Times New Roman" w:hAnsi="Consolas" w:cs="Times New Roman"/>
+          <w:color w:val="CE9178"/>
+          <w:sz w:val="21"/>
+          <w:szCs w:val="21"/>
+          <w:lang w:eastAsia="id-ID"/>
+          <w14:ligatures w14:val="none"/>
+        </w:rPr>
+        <w:t>"</w:t>
+      </w:r>
+    </w:p>
+    <w:p>
+      <w:pPr>
+        <w:shd w:val="clear" w:color="auto" w:fill="1F1F1F"/>
+        <w:spacing w:after="0" w:line="285" w:lineRule="atLeast"/>
+        <w:rPr>
+          <w:rFonts w:ascii="Consolas" w:eastAsia="Times New Roman" w:hAnsi="Consolas" w:cs="Times New Roman"/>
+          <w:color w:val="CCCCCC"/>
+          <w:sz w:val="21"/>
+          <w:szCs w:val="21"/>
+          <w:lang w:eastAsia="id-ID"/>
+          <w14:ligatures w14:val="none"/>
+        </w:rPr>
+      </w:pPr>
+      <w:r>
+        <w:rPr>
+          <w:rFonts w:ascii="Consolas" w:eastAsia="Times New Roman" w:hAnsi="Consolas" w:cs="Times New Roman"/>
+          <w:color w:val="CE9178"/>
+          <w:sz w:val="21"/>
+          <w:szCs w:val="21"/>
+          <w:lang w:eastAsia="id-ID"/>
+          <w14:ligatures w14:val="none"/>
+        </w:rPr>
+        <w:t>        &lt;script&gt;</w:t>
+      </w:r>
+    </w:p>
+    <w:p>
+      <w:pPr>
+        <w:shd w:val="clear" w:color="auto" w:fill="1F1F1F"/>
+        <w:spacing w:after="0" w:line="285" w:lineRule="atLeast"/>
+        <w:rPr>
+          <w:rFonts w:ascii="Consolas" w:eastAsia="Times New Roman" w:hAnsi="Consolas" w:cs="Times New Roman"/>
+          <w:color w:val="CCCCCC"/>
+          <w:sz w:val="21"/>
+          <w:szCs w:val="21"/>
+          <w:lang w:eastAsia="id-ID"/>
+          <w14:ligatures w14:val="none"/>
+        </w:rPr>
+      </w:pPr>
+      <w:r>
+        <w:rPr>
+          <w:rFonts w:ascii="Consolas" w:eastAsia="Times New Roman" w:hAnsi="Consolas" w:cs="Times New Roman"/>
+          <w:color w:val="CE9178"/>
+          <w:sz w:val="21"/>
+          <w:szCs w:val="21"/>
+          <w:lang w:eastAsia="id-ID"/>
+          <w14:ligatures w14:val="none"/>
+        </w:rPr>
+        <w:t>            alert('eror ekstensi gambar, note : ini bukan gambar!');</w:t>
+      </w:r>
+    </w:p>
+    <w:p>
+      <w:pPr>
+        <w:shd w:val="clear" w:color="auto" w:fill="1F1F1F"/>
+        <w:spacing w:after="0" w:line="285" w:lineRule="atLeast"/>
+        <w:rPr>
+          <w:rFonts w:ascii="Consolas" w:eastAsia="Times New Roman" w:hAnsi="Consolas" w:cs="Times New Roman"/>
+          <w:color w:val="CCCCCC"/>
+          <w:sz w:val="21"/>
+          <w:szCs w:val="21"/>
+          <w:lang w:eastAsia="id-ID"/>
+          <w14:ligatures w14:val="none"/>
+        </w:rPr>
+      </w:pPr>
+      <w:r>
+        <w:rPr>
+          <w:rFonts w:ascii="Consolas" w:eastAsia="Times New Roman" w:hAnsi="Consolas" w:cs="Times New Roman"/>
+          <w:color w:val="CE9178"/>
+          <w:sz w:val="21"/>
+          <w:szCs w:val="21"/>
+          <w:lang w:eastAsia="id-ID"/>
+          <w14:ligatures w14:val="none"/>
+        </w:rPr>
+        <w:t>            window.location.href = '../frontend/index.php';</w:t>
+      </w:r>
+    </w:p>
+    <w:p>
+      <w:pPr>
+        <w:shd w:val="clear" w:color="auto" w:fill="1F1F1F"/>
+        <w:spacing w:after="0" w:line="285" w:lineRule="atLeast"/>
+        <w:rPr>
+          <w:rFonts w:ascii="Consolas" w:eastAsia="Times New Roman" w:hAnsi="Consolas" w:cs="Times New Roman"/>
+          <w:color w:val="CCCCCC"/>
+          <w:sz w:val="21"/>
+          <w:szCs w:val="21"/>
+          <w:lang w:eastAsia="id-ID"/>
+          <w14:ligatures w14:val="none"/>
+        </w:rPr>
+      </w:pPr>
+      <w:r>
+        <w:rPr>
+          <w:rFonts w:ascii="Consolas" w:eastAsia="Times New Roman" w:hAnsi="Consolas" w:cs="Times New Roman"/>
+          <w:color w:val="CE9178"/>
+          <w:sz w:val="21"/>
+          <w:szCs w:val="21"/>
+          <w:lang w:eastAsia="id-ID"/>
+          <w14:ligatures w14:val="none"/>
+        </w:rPr>
+        <w:t>        &lt;/script&gt;</w:t>
+      </w:r>
+    </w:p>
+    <w:p>
+      <w:pPr>
+        <w:shd w:val="clear" w:color="auto" w:fill="1F1F1F"/>
+        <w:spacing w:after="0" w:line="285" w:lineRule="atLeast"/>
+        <w:rPr>
+          <w:rFonts w:ascii="Consolas" w:eastAsia="Times New Roman" w:hAnsi="Consolas" w:cs="Times New Roman"/>
+          <w:color w:val="CCCCCC"/>
+          <w:sz w:val="21"/>
+          <w:szCs w:val="21"/>
+          <w:lang w:eastAsia="id-ID"/>
+          <w14:ligatures w14:val="none"/>
+        </w:rPr>
+      </w:pPr>
+      <w:r>
+        <w:rPr>
+          <w:rFonts w:ascii="Consolas" w:eastAsia="Times New Roman" w:hAnsi="Consolas" w:cs="Times New Roman"/>
+          <w:color w:val="CE9178"/>
+          <w:sz w:val="21"/>
+          <w:szCs w:val="21"/>
+          <w:lang w:eastAsia="id-ID"/>
+          <w14:ligatures w14:val="none"/>
+        </w:rPr>
+        <w:lastRenderedPageBreak/>
+        <w:t>        "</w:t>
+      </w:r>
+      <w:r>
+        <w:rPr>
+          <w:rFonts w:ascii="Consolas" w:eastAsia="Times New Roman" w:hAnsi="Consolas" w:cs="Times New Roman"/>
+          <w:color w:val="D4D4D4"/>
+          <w:sz w:val="21"/>
+          <w:szCs w:val="21"/>
+          <w:lang w:eastAsia="id-ID"/>
+          <w14:ligatures w14:val="none"/>
+        </w:rPr>
+        <w:t>;</w:t>
+      </w:r>
+    </w:p>
+    <w:p>
+      <w:pPr>
+        <w:shd w:val="clear" w:color="auto" w:fill="1F1F1F"/>
+        <w:spacing w:after="0" w:line="285" w:lineRule="atLeast"/>
+        <w:rPr>
+          <w:rFonts w:ascii="Consolas" w:eastAsia="Times New Roman" w:hAnsi="Consolas" w:cs="Times New Roman"/>
+          <w:color w:val="CCCCCC"/>
+          <w:sz w:val="21"/>
+          <w:szCs w:val="21"/>
+          <w:lang w:eastAsia="id-ID"/>
+          <w14:ligatures w14:val="none"/>
+        </w:rPr>
+      </w:pPr>
+      <w:r>
+        <w:rPr>
+          <w:rFonts w:ascii="Consolas" w:eastAsia="Times New Roman" w:hAnsi="Consolas" w:cs="Times New Roman"/>
+          <w:color w:val="D4D4D4"/>
+          <w:sz w:val="21"/>
+          <w:szCs w:val="21"/>
+          <w:lang w:eastAsia="id-ID"/>
+          <w14:ligatures w14:val="none"/>
+        </w:rPr>
+        <w:t xml:space="preserve">        </w:t>
+      </w:r>
+      <w:r>
+        <w:rPr>
+          <w:rFonts w:ascii="Consolas" w:eastAsia="Times New Roman" w:hAnsi="Consolas" w:cs="Times New Roman"/>
+          <w:color w:val="C586C0"/>
+          <w:sz w:val="21"/>
+          <w:szCs w:val="21"/>
+          <w:lang w:eastAsia="id-ID"/>
+          <w14:ligatures w14:val="none"/>
+        </w:rPr>
+        <w:t>return</w:t>
+      </w:r>
+      <w:r>
+        <w:rPr>
+          <w:rFonts w:ascii="Consolas" w:eastAsia="Times New Roman" w:hAnsi="Consolas" w:cs="Times New Roman"/>
+          <w:color w:val="D4D4D4"/>
+          <w:sz w:val="21"/>
+          <w:szCs w:val="21"/>
+          <w:lang w:eastAsia="id-ID"/>
+          <w14:ligatures w14:val="none"/>
+        </w:rPr>
+        <w:t xml:space="preserve"> </w:t>
+      </w:r>
+      <w:r>
+        <w:rPr>
+          <w:rFonts w:ascii="Consolas" w:eastAsia="Times New Roman" w:hAnsi="Consolas" w:cs="Times New Roman"/>
+          <w:color w:val="569CD6"/>
+          <w:sz w:val="21"/>
+          <w:szCs w:val="21"/>
+          <w:lang w:eastAsia="id-ID"/>
+          <w14:ligatures w14:val="none"/>
+        </w:rPr>
+        <w:t>false</w:t>
+      </w:r>
+      <w:r>
+        <w:rPr>
+          <w:rFonts w:ascii="Consolas" w:eastAsia="Times New Roman" w:hAnsi="Consolas" w:cs="Times New Roman"/>
+          <w:color w:val="D4D4D4"/>
+          <w:sz w:val="21"/>
+          <w:szCs w:val="21"/>
+          <w:lang w:eastAsia="id-ID"/>
+          <w14:ligatures w14:val="none"/>
+        </w:rPr>
+        <w:t>;</w:t>
+      </w:r>
+    </w:p>
+    <w:p>
+      <w:pPr>
+        <w:shd w:val="clear" w:color="auto" w:fill="1F1F1F"/>
+        <w:spacing w:after="0" w:line="285" w:lineRule="atLeast"/>
+        <w:rPr>
+          <w:rFonts w:ascii="Consolas" w:eastAsia="Times New Roman" w:hAnsi="Consolas" w:cs="Times New Roman"/>
+          <w:color w:val="CCCCCC"/>
+          <w:sz w:val="21"/>
+          <w:szCs w:val="21"/>
+          <w:lang w:eastAsia="id-ID"/>
+          <w14:ligatures w14:val="none"/>
+        </w:rPr>
+      </w:pPr>
+      <w:r>
+        <w:rPr>
+          <w:rFonts w:ascii="Consolas" w:eastAsia="Times New Roman" w:hAnsi="Consolas" w:cs="Times New Roman"/>
+          <w:color w:val="D4D4D4"/>
+          <w:sz w:val="21"/>
+          <w:szCs w:val="21"/>
+          <w:lang w:eastAsia="id-ID"/>
+          <w14:ligatures w14:val="none"/>
+        </w:rPr>
+        <w:t>    }</w:t>
+      </w:r>
+    </w:p>
+    <w:p>
+      <w:pPr>
+        <w:shd w:val="clear" w:color="auto" w:fill="1F1F1F"/>
+        <w:spacing w:after="0" w:line="285" w:lineRule="atLeast"/>
+        <w:rPr>
+          <w:rFonts w:ascii="Consolas" w:eastAsia="Times New Roman" w:hAnsi="Consolas" w:cs="Times New Roman"/>
+          <w:color w:val="CCCCCC"/>
+          <w:sz w:val="21"/>
+          <w:szCs w:val="21"/>
+          <w:lang w:eastAsia="id-ID"/>
+          <w14:ligatures w14:val="none"/>
+        </w:rPr>
+      </w:pPr>
+    </w:p>
+    <w:p>
+      <w:pPr>
+        <w:shd w:val="clear" w:color="auto" w:fill="1F1F1F"/>
+        <w:spacing w:after="0" w:line="285" w:lineRule="atLeast"/>
+        <w:rPr>
+          <w:rFonts w:ascii="Consolas" w:eastAsia="Times New Roman" w:hAnsi="Consolas" w:cs="Times New Roman"/>
+          <w:color w:val="CCCCCC"/>
+          <w:sz w:val="21"/>
+          <w:szCs w:val="21"/>
+          <w:lang w:eastAsia="id-ID"/>
+          <w14:ligatures w14:val="none"/>
+        </w:rPr>
+      </w:pPr>
+      <w:r>
+        <w:rPr>
+          <w:rFonts w:ascii="Consolas" w:eastAsia="Times New Roman" w:hAnsi="Consolas" w:cs="Times New Roman"/>
+          <w:color w:val="D4D4D4"/>
+          <w:sz w:val="21"/>
+          <w:szCs w:val="21"/>
+          <w:lang w:eastAsia="id-ID"/>
+          <w14:ligatures w14:val="none"/>
+        </w:rPr>
+        <w:t xml:space="preserve">    </w:t>
+      </w:r>
+      <w:r>
+        <w:rPr>
+          <w:rFonts w:ascii="Consolas" w:eastAsia="Times New Roman" w:hAnsi="Consolas" w:cs="Times New Roman"/>
+          <w:color w:val="6A9955"/>
+          <w:sz w:val="21"/>
+          <w:szCs w:val="21"/>
+          <w:lang w:eastAsia="id-ID"/>
+          <w14:ligatures w14:val="none"/>
+        </w:rPr>
+        <w:t>// Bikin nama unik biar tidak nabrak</w:t>
+      </w:r>
+    </w:p>
+    <w:p>
+      <w:pPr>
+        <w:shd w:val="clear" w:color="auto" w:fill="1F1F1F"/>
+        <w:spacing w:after="0" w:line="285" w:lineRule="atLeast"/>
+        <w:rPr>
+          <w:rFonts w:ascii="Consolas" w:eastAsia="Times New Roman" w:hAnsi="Consolas" w:cs="Times New Roman"/>
+          <w:color w:val="CCCCCC"/>
+          <w:sz w:val="21"/>
+          <w:szCs w:val="21"/>
+          <w:lang w:eastAsia="id-ID"/>
+          <w14:ligatures w14:val="none"/>
+        </w:rPr>
+      </w:pPr>
+      <w:r>
+        <w:rPr>
+          <w:rFonts w:ascii="Consolas" w:eastAsia="Times New Roman" w:hAnsi="Consolas" w:cs="Times New Roman"/>
+          <w:color w:val="D4D4D4"/>
+          <w:sz w:val="21"/>
+          <w:szCs w:val="21"/>
+          <w:lang w:eastAsia="id-ID"/>
+          <w14:ligatures w14:val="none"/>
+        </w:rPr>
+        <w:t xml:space="preserve">    </w:t>
+      </w:r>
+      <w:r>
+        <w:rPr>
+          <w:rFonts w:ascii="Consolas" w:eastAsia="Times New Roman" w:hAnsi="Consolas" w:cs="Times New Roman"/>
+          <w:color w:val="9CDCFE"/>
+          <w:sz w:val="21"/>
+          <w:szCs w:val="21"/>
+          <w:lang w:eastAsia="id-ID"/>
+          <w14:ligatures w14:val="none"/>
+        </w:rPr>
+        <w:t>$namaGambarBaru</w:t>
+      </w:r>
+      <w:r>
+        <w:rPr>
+          <w:rFonts w:ascii="Consolas" w:eastAsia="Times New Roman" w:hAnsi="Consolas" w:cs="Times New Roman"/>
+          <w:color w:val="D4D4D4"/>
+          <w:sz w:val="21"/>
+          <w:szCs w:val="21"/>
+          <w:lang w:eastAsia="id-ID"/>
+          <w14:ligatures w14:val="none"/>
+        </w:rPr>
+        <w:t xml:space="preserve"> = </w:t>
+      </w:r>
+      <w:r>
+        <w:rPr>
+          <w:rFonts w:ascii="Consolas" w:eastAsia="Times New Roman" w:hAnsi="Consolas" w:cs="Times New Roman"/>
+          <w:color w:val="DCDCAA"/>
+          <w:sz w:val="21"/>
+          <w:szCs w:val="21"/>
+          <w:lang w:eastAsia="id-ID"/>
+          <w14:ligatures w14:val="none"/>
+        </w:rPr>
+        <w:t>uniqid</w:t>
+      </w:r>
+      <w:r>
+        <w:rPr>
+          <w:rFonts w:ascii="Consolas" w:eastAsia="Times New Roman" w:hAnsi="Consolas" w:cs="Times New Roman"/>
+          <w:color w:val="D4D4D4"/>
+          <w:sz w:val="21"/>
+          <w:szCs w:val="21"/>
+          <w:lang w:eastAsia="id-ID"/>
+          <w14:ligatures w14:val="none"/>
+        </w:rPr>
+        <w:t xml:space="preserve">() . </w:t>
+      </w:r>
+      <w:r>
+        <w:rPr>
+          <w:rFonts w:ascii="Consolas" w:eastAsia="Times New Roman" w:hAnsi="Consolas" w:cs="Times New Roman"/>
+          <w:color w:val="CE9178"/>
+          <w:sz w:val="21"/>
+          <w:szCs w:val="21"/>
+          <w:lang w:eastAsia="id-ID"/>
+          <w14:ligatures w14:val="none"/>
+        </w:rPr>
+        <w:t>"."</w:t>
+      </w:r>
+      <w:r>
+        <w:rPr>
+          <w:rFonts w:ascii="Consolas" w:eastAsia="Times New Roman" w:hAnsi="Consolas" w:cs="Times New Roman"/>
+          <w:color w:val="D4D4D4"/>
+          <w:sz w:val="21"/>
+          <w:szCs w:val="21"/>
+          <w:lang w:eastAsia="id-ID"/>
+          <w14:ligatures w14:val="none"/>
+        </w:rPr>
+        <w:t xml:space="preserve"> . </w:t>
+      </w:r>
+      <w:r>
+        <w:rPr>
+          <w:rFonts w:ascii="Consolas" w:eastAsia="Times New Roman" w:hAnsi="Consolas" w:cs="Times New Roman"/>
+          <w:color w:val="9CDCFE"/>
+          <w:sz w:val="21"/>
+          <w:szCs w:val="21"/>
+          <w:lang w:eastAsia="id-ID"/>
+          <w14:ligatures w14:val="none"/>
+        </w:rPr>
+        <w:t>$ekstensiGambar</w:t>
+      </w:r>
+      <w:r>
+        <w:rPr>
+          <w:rFonts w:ascii="Consolas" w:eastAsia="Times New Roman" w:hAnsi="Consolas" w:cs="Times New Roman"/>
+          <w:color w:val="D4D4D4"/>
+          <w:sz w:val="21"/>
+          <w:szCs w:val="21"/>
+          <w:lang w:eastAsia="id-ID"/>
+          <w14:ligatures w14:val="none"/>
+        </w:rPr>
+        <w:t>;</w:t>
+      </w:r>
+    </w:p>
+    <w:p>
+      <w:pPr>
+        <w:shd w:val="clear" w:color="auto" w:fill="1F1F1F"/>
+        <w:spacing w:after="0" w:line="285" w:lineRule="atLeast"/>
+        <w:rPr>
+          <w:rFonts w:ascii="Consolas" w:eastAsia="Times New Roman" w:hAnsi="Consolas" w:cs="Times New Roman"/>
+          <w:color w:val="CCCCCC"/>
+          <w:sz w:val="21"/>
+          <w:szCs w:val="21"/>
+          <w:lang w:eastAsia="id-ID"/>
+          <w14:ligatures w14:val="none"/>
+        </w:rPr>
+      </w:pPr>
+    </w:p>
+    <w:p>
+      <w:pPr>
+        <w:shd w:val="clear" w:color="auto" w:fill="1F1F1F"/>
+        <w:spacing w:after="0" w:line="285" w:lineRule="atLeast"/>
+        <w:rPr>
+          <w:rFonts w:ascii="Consolas" w:eastAsia="Times New Roman" w:hAnsi="Consolas" w:cs="Times New Roman"/>
+          <w:color w:val="CCCCCC"/>
+          <w:sz w:val="21"/>
+          <w:szCs w:val="21"/>
+          <w:lang w:eastAsia="id-ID"/>
+          <w14:ligatures w14:val="none"/>
+        </w:rPr>
+      </w:pPr>
+      <w:r>
+        <w:rPr>
+          <w:rFonts w:ascii="Consolas" w:eastAsia="Times New Roman" w:hAnsi="Consolas" w:cs="Times New Roman"/>
+          <w:color w:val="D4D4D4"/>
+          <w:sz w:val="21"/>
+          <w:szCs w:val="21"/>
+          <w:lang w:eastAsia="id-ID"/>
+          <w14:ligatures w14:val="none"/>
+        </w:rPr>
+        <w:t xml:space="preserve">    </w:t>
+      </w:r>
+      <w:r>
+        <w:rPr>
+          <w:rFonts w:ascii="Consolas" w:eastAsia="Times New Roman" w:hAnsi="Consolas" w:cs="Times New Roman"/>
+          <w:color w:val="6A9955"/>
+          <w:sz w:val="21"/>
+          <w:szCs w:val="21"/>
+          <w:lang w:eastAsia="id-ID"/>
+          <w14:ligatures w14:val="none"/>
+        </w:rPr>
+        <w:t>// Upload gambar baru</w:t>
+      </w:r>
+    </w:p>
+    <w:p>
+      <w:pPr>
+        <w:shd w:val="clear" w:color="auto" w:fill="1F1F1F"/>
+        <w:spacing w:after="0" w:line="285" w:lineRule="atLeast"/>
+        <w:rPr>
+          <w:rFonts w:ascii="Consolas" w:eastAsia="Times New Roman" w:hAnsi="Consolas" w:cs="Times New Roman"/>
+          <w:color w:val="CCCCCC"/>
+          <w:sz w:val="21"/>
+          <w:szCs w:val="21"/>
+          <w:lang w:eastAsia="id-ID"/>
+          <w14:ligatures w14:val="none"/>
+        </w:rPr>
+      </w:pPr>
+      <w:r>
+        <w:rPr>
+          <w:rFonts w:ascii="Consolas" w:eastAsia="Times New Roman" w:hAnsi="Consolas" w:cs="Times New Roman"/>
+          <w:color w:val="D4D4D4"/>
+          <w:sz w:val="21"/>
+          <w:szCs w:val="21"/>
+          <w:lang w:eastAsia="id-ID"/>
+          <w14:ligatures w14:val="none"/>
+        </w:rPr>
+        <w:t xml:space="preserve">    </w:t>
+      </w:r>
+      <w:r>
+        <w:rPr>
+          <w:rFonts w:ascii="Consolas" w:eastAsia="Times New Roman" w:hAnsi="Consolas" w:cs="Times New Roman"/>
+          <w:color w:val="DCDCAA"/>
+          <w:sz w:val="21"/>
+          <w:szCs w:val="21"/>
+          <w:lang w:eastAsia="id-ID"/>
+          <w14:ligatures w14:val="none"/>
+        </w:rPr>
+        <w:t>move_uploaded_file</w:t>
+      </w:r>
+      <w:r>
+        <w:rPr>
+          <w:rFonts w:ascii="Consolas" w:eastAsia="Times New Roman" w:hAnsi="Consolas" w:cs="Times New Roman"/>
+          <w:color w:val="D4D4D4"/>
+          <w:sz w:val="21"/>
+          <w:szCs w:val="21"/>
+          <w:lang w:eastAsia="id-ID"/>
+          <w14:ligatures w14:val="none"/>
+        </w:rPr>
+        <w:t>(</w:t>
+      </w:r>
+      <w:r>
+        <w:rPr>
+          <w:rFonts w:ascii="Consolas" w:eastAsia="Times New Roman" w:hAnsi="Consolas" w:cs="Times New Roman"/>
+          <w:color w:val="9CDCFE"/>
+          <w:sz w:val="21"/>
+          <w:szCs w:val="21"/>
+          <w:lang w:eastAsia="id-ID"/>
+          <w14:ligatures w14:val="none"/>
+        </w:rPr>
+        <w:t>$tmpGambar</w:t>
+      </w:r>
+      <w:r>
+        <w:rPr>
+          <w:rFonts w:ascii="Consolas" w:eastAsia="Times New Roman" w:hAnsi="Consolas" w:cs="Times New Roman"/>
+          <w:color w:val="D4D4D4"/>
+          <w:sz w:val="21"/>
+          <w:szCs w:val="21"/>
+          <w:lang w:eastAsia="id-ID"/>
+          <w14:ligatures w14:val="none"/>
+        </w:rPr>
+        <w:t xml:space="preserve">, </w:t>
+      </w:r>
+      <w:r>
+        <w:rPr>
+          <w:rFonts w:ascii="Consolas" w:eastAsia="Times New Roman" w:hAnsi="Consolas" w:cs="Times New Roman"/>
+          <w:color w:val="CE9178"/>
+          <w:sz w:val="21"/>
+          <w:szCs w:val="21"/>
+          <w:lang w:eastAsia="id-ID"/>
+          <w14:ligatures w14:val="none"/>
+        </w:rPr>
+        <w:t>"../img/"</w:t>
+      </w:r>
+      <w:r>
+        <w:rPr>
+          <w:rFonts w:ascii="Consolas" w:eastAsia="Times New Roman" w:hAnsi="Consolas" w:cs="Times New Roman"/>
+          <w:color w:val="D4D4D4"/>
+          <w:sz w:val="21"/>
+          <w:szCs w:val="21"/>
+          <w:lang w:eastAsia="id-ID"/>
+          <w14:ligatures w14:val="none"/>
+        </w:rPr>
+        <w:t xml:space="preserve"> . </w:t>
+      </w:r>
+      <w:r>
+        <w:rPr>
+          <w:rFonts w:ascii="Consolas" w:eastAsia="Times New Roman" w:hAnsi="Consolas" w:cs="Times New Roman"/>
+          <w:color w:val="9CDCFE"/>
+          <w:sz w:val="21"/>
+          <w:szCs w:val="21"/>
+          <w:lang w:eastAsia="id-ID"/>
+          <w14:ligatures w14:val="none"/>
+        </w:rPr>
+        <w:t>$namaGambarBaru</w:t>
+      </w:r>
+      <w:r>
+        <w:rPr>
+          <w:rFonts w:ascii="Consolas" w:eastAsia="Times New Roman" w:hAnsi="Consolas" w:cs="Times New Roman"/>
+          <w:color w:val="D4D4D4"/>
+          <w:sz w:val="21"/>
+          <w:szCs w:val="21"/>
+          <w:lang w:eastAsia="id-ID"/>
+          <w14:ligatures w14:val="none"/>
+        </w:rPr>
+        <w:t>);</w:t>
+      </w:r>
+    </w:p>
+    <w:p>
+      <w:pPr>
+        <w:shd w:val="clear" w:color="auto" w:fill="1F1F1F"/>
+        <w:spacing w:after="0" w:line="285" w:lineRule="atLeast"/>
+        <w:rPr>
+          <w:rFonts w:ascii="Consolas" w:eastAsia="Times New Roman" w:hAnsi="Consolas" w:cs="Times New Roman"/>
+          <w:color w:val="CCCCCC"/>
+          <w:sz w:val="21"/>
+          <w:szCs w:val="21"/>
+          <w:lang w:eastAsia="id-ID"/>
+          <w14:ligatures w14:val="none"/>
+        </w:rPr>
+      </w:pPr>
+    </w:p>
+    <w:p>
+      <w:pPr>
+        <w:shd w:val="clear" w:color="auto" w:fill="1F1F1F"/>
+        <w:spacing w:after="0" w:line="285" w:lineRule="atLeast"/>
+        <w:rPr>
+          <w:rFonts w:ascii="Consolas" w:eastAsia="Times New Roman" w:hAnsi="Consolas" w:cs="Times New Roman"/>
+          <w:color w:val="CCCCCC"/>
+          <w:sz w:val="21"/>
+          <w:szCs w:val="21"/>
+          <w:lang w:eastAsia="id-ID"/>
+          <w14:ligatures w14:val="none"/>
+        </w:rPr>
+      </w:pPr>
+      <w:r>
+        <w:rPr>
+          <w:rFonts w:ascii="Consolas" w:eastAsia="Times New Roman" w:hAnsi="Consolas" w:cs="Times New Roman"/>
+          <w:color w:val="D4D4D4"/>
+          <w:sz w:val="21"/>
+          <w:szCs w:val="21"/>
+          <w:lang w:eastAsia="id-ID"/>
+          <w14:ligatures w14:val="none"/>
+        </w:rPr>
+        <w:t xml:space="preserve">    </w:t>
+      </w:r>
+      <w:r>
+        <w:rPr>
+          <w:rFonts w:ascii="Consolas" w:eastAsia="Times New Roman" w:hAnsi="Consolas" w:cs="Times New Roman"/>
+          <w:color w:val="6A9955"/>
+          <w:sz w:val="21"/>
+          <w:szCs w:val="21"/>
+          <w:lang w:eastAsia="id-ID"/>
+          <w14:ligatures w14:val="none"/>
+        </w:rPr>
+        <w:t>// Hapus gambar lama kalau ada</w:t>
+      </w:r>
+    </w:p>
+    <w:p>
+      <w:pPr>
+        <w:shd w:val="clear" w:color="auto" w:fill="1F1F1F"/>
+        <w:spacing w:after="0" w:line="285" w:lineRule="atLeast"/>
+        <w:rPr>
+          <w:rFonts w:ascii="Consolas" w:eastAsia="Times New Roman" w:hAnsi="Consolas" w:cs="Times New Roman"/>
+          <w:color w:val="CCCCCC"/>
+          <w:sz w:val="21"/>
+          <w:szCs w:val="21"/>
+          <w:lang w:eastAsia="id-ID"/>
+          <w14:ligatures w14:val="none"/>
+        </w:rPr>
+      </w:pPr>
+      <w:r>
+        <w:rPr>
+          <w:rFonts w:ascii="Consolas" w:eastAsia="Times New Roman" w:hAnsi="Consolas" w:cs="Times New Roman"/>
+          <w:color w:val="D4D4D4"/>
+          <w:sz w:val="21"/>
+          <w:szCs w:val="21"/>
+          <w:lang w:eastAsia="id-ID"/>
+          <w14:ligatures w14:val="none"/>
+        </w:rPr>
+        <w:t xml:space="preserve">    </w:t>
+      </w:r>
+      <w:r>
+        <w:rPr>
+          <w:rFonts w:ascii="Consolas" w:eastAsia="Times New Roman" w:hAnsi="Consolas" w:cs="Times New Roman"/>
+          <w:color w:val="C586C0"/>
+          <w:sz w:val="21"/>
+          <w:szCs w:val="21"/>
+          <w:lang w:eastAsia="id-ID"/>
+          <w14:ligatures w14:val="none"/>
+        </w:rPr>
+        <w:t>if</w:t>
+      </w:r>
+      <w:r>
+        <w:rPr>
+          <w:rFonts w:ascii="Consolas" w:eastAsia="Times New Roman" w:hAnsi="Consolas" w:cs="Times New Roman"/>
+          <w:color w:val="D4D4D4"/>
+          <w:sz w:val="21"/>
+          <w:szCs w:val="21"/>
+          <w:lang w:eastAsia="id-ID"/>
+          <w14:ligatures w14:val="none"/>
+        </w:rPr>
+        <w:t xml:space="preserve"> (</w:t>
+      </w:r>
+      <w:r>
+        <w:rPr>
+          <w:rFonts w:ascii="Consolas" w:eastAsia="Times New Roman" w:hAnsi="Consolas" w:cs="Times New Roman"/>
+          <w:color w:val="9CDCFE"/>
+          <w:sz w:val="21"/>
+          <w:szCs w:val="21"/>
+          <w:lang w:eastAsia="id-ID"/>
+          <w14:ligatures w14:val="none"/>
+        </w:rPr>
+        <w:t>$gambarLama</w:t>
+      </w:r>
+      <w:r>
+        <w:rPr>
+          <w:rFonts w:ascii="Consolas" w:eastAsia="Times New Roman" w:hAnsi="Consolas" w:cs="Times New Roman"/>
+          <w:color w:val="D4D4D4"/>
+          <w:sz w:val="21"/>
+          <w:szCs w:val="21"/>
+          <w:lang w:eastAsia="id-ID"/>
+          <w14:ligatures w14:val="none"/>
+        </w:rPr>
+        <w:t xml:space="preserve"> &amp;&amp; </w:t>
+      </w:r>
+      <w:r>
+        <w:rPr>
+          <w:rFonts w:ascii="Consolas" w:eastAsia="Times New Roman" w:hAnsi="Consolas" w:cs="Times New Roman"/>
+          <w:color w:val="DCDCAA"/>
+          <w:sz w:val="21"/>
+          <w:szCs w:val="21"/>
+          <w:lang w:eastAsia="id-ID"/>
+          <w14:ligatures w14:val="none"/>
+        </w:rPr>
+        <w:t>file_exists</w:t>
+      </w:r>
+      <w:r>
+        <w:rPr>
+          <w:rFonts w:ascii="Consolas" w:eastAsia="Times New Roman" w:hAnsi="Consolas" w:cs="Times New Roman"/>
+          <w:color w:val="D4D4D4"/>
+          <w:sz w:val="21"/>
+          <w:szCs w:val="21"/>
+          <w:lang w:eastAsia="id-ID"/>
+          <w14:ligatures w14:val="none"/>
+        </w:rPr>
+        <w:t>(</w:t>
+      </w:r>
+      <w:r>
+        <w:rPr>
+          <w:rFonts w:ascii="Consolas" w:eastAsia="Times New Roman" w:hAnsi="Consolas" w:cs="Times New Roman"/>
+          <w:color w:val="CE9178"/>
+          <w:sz w:val="21"/>
+          <w:szCs w:val="21"/>
+          <w:lang w:eastAsia="id-ID"/>
+          <w14:ligatures w14:val="none"/>
+        </w:rPr>
+        <w:t>"../img/"</w:t>
+      </w:r>
+      <w:r>
+        <w:rPr>
+          <w:rFonts w:ascii="Consolas" w:eastAsia="Times New Roman" w:hAnsi="Consolas" w:cs="Times New Roman"/>
+          <w:color w:val="D4D4D4"/>
+          <w:sz w:val="21"/>
+          <w:szCs w:val="21"/>
+          <w:lang w:eastAsia="id-ID"/>
+          <w14:ligatures w14:val="none"/>
+        </w:rPr>
+        <w:t xml:space="preserve"> . </w:t>
+      </w:r>
+      <w:r>
+        <w:rPr>
+          <w:rFonts w:ascii="Consolas" w:eastAsia="Times New Roman" w:hAnsi="Consolas" w:cs="Times New Roman"/>
+          <w:color w:val="9CDCFE"/>
+          <w:sz w:val="21"/>
+          <w:szCs w:val="21"/>
+          <w:lang w:eastAsia="id-ID"/>
+          <w14:ligatures w14:val="none"/>
+        </w:rPr>
+        <w:t>$gambarLama</w:t>
+      </w:r>
+      <w:r>
+        <w:rPr>
+          <w:rFonts w:ascii="Consolas" w:eastAsia="Times New Roman" w:hAnsi="Consolas" w:cs="Times New Roman"/>
+          <w:color w:val="D4D4D4"/>
+          <w:sz w:val="21"/>
+          <w:szCs w:val="21"/>
+          <w:lang w:eastAsia="id-ID"/>
+          <w14:ligatures w14:val="none"/>
+        </w:rPr>
+        <w:t>)) {</w:t>
+      </w:r>
+    </w:p>
+    <w:p>
+      <w:pPr>
+        <w:shd w:val="clear" w:color="auto" w:fill="1F1F1F"/>
+        <w:spacing w:after="0" w:line="285" w:lineRule="atLeast"/>
+        <w:rPr>
+          <w:rFonts w:ascii="Consolas" w:eastAsia="Times New Roman" w:hAnsi="Consolas" w:cs="Times New Roman"/>
+          <w:color w:val="CCCCCC"/>
+          <w:sz w:val="21"/>
+          <w:szCs w:val="21"/>
+          <w:lang w:eastAsia="id-ID"/>
+          <w14:ligatures w14:val="none"/>
+        </w:rPr>
+      </w:pPr>
+      <w:r>
+        <w:rPr>
+          <w:rFonts w:ascii="Consolas" w:eastAsia="Times New Roman" w:hAnsi="Consolas" w:cs="Times New Roman"/>
+          <w:color w:val="D4D4D4"/>
+          <w:sz w:val="21"/>
+          <w:szCs w:val="21"/>
+          <w:lang w:eastAsia="id-ID"/>
+          <w14:ligatures w14:val="none"/>
+        </w:rPr>
+        <w:t xml:space="preserve">        </w:t>
+      </w:r>
+      <w:r>
+        <w:rPr>
+          <w:rFonts w:ascii="Consolas" w:eastAsia="Times New Roman" w:hAnsi="Consolas" w:cs="Times New Roman"/>
+          <w:color w:val="DCDCAA"/>
+          <w:sz w:val="21"/>
+          <w:szCs w:val="21"/>
+          <w:lang w:eastAsia="id-ID"/>
+          <w14:ligatures w14:val="none"/>
+        </w:rPr>
+        <w:t>unlink</w:t>
+      </w:r>
+      <w:r>
+        <w:rPr>
+          <w:rFonts w:ascii="Consolas" w:eastAsia="Times New Roman" w:hAnsi="Consolas" w:cs="Times New Roman"/>
+          <w:color w:val="D4D4D4"/>
+          <w:sz w:val="21"/>
+          <w:szCs w:val="21"/>
+          <w:lang w:eastAsia="id-ID"/>
+          <w14:ligatures w14:val="none"/>
+        </w:rPr>
+        <w:t>(</w:t>
+      </w:r>
+      <w:r>
+        <w:rPr>
+          <w:rFonts w:ascii="Consolas" w:eastAsia="Times New Roman" w:hAnsi="Consolas" w:cs="Times New Roman"/>
+          <w:color w:val="CE9178"/>
+          <w:sz w:val="21"/>
+          <w:szCs w:val="21"/>
+          <w:lang w:eastAsia="id-ID"/>
+          <w14:ligatures w14:val="none"/>
+        </w:rPr>
+        <w:t>"../img/"</w:t>
+      </w:r>
+      <w:r>
+        <w:rPr>
+          <w:rFonts w:ascii="Consolas" w:eastAsia="Times New Roman" w:hAnsi="Consolas" w:cs="Times New Roman"/>
+          <w:color w:val="D4D4D4"/>
+          <w:sz w:val="21"/>
+          <w:szCs w:val="21"/>
+          <w:lang w:eastAsia="id-ID"/>
+          <w14:ligatures w14:val="none"/>
+        </w:rPr>
+        <w:t xml:space="preserve"> . </w:t>
+      </w:r>
+      <w:r>
+        <w:rPr>
+          <w:rFonts w:ascii="Consolas" w:eastAsia="Times New Roman" w:hAnsi="Consolas" w:cs="Times New Roman"/>
+          <w:color w:val="9CDCFE"/>
+          <w:sz w:val="21"/>
+          <w:szCs w:val="21"/>
+          <w:lang w:eastAsia="id-ID"/>
+          <w14:ligatures w14:val="none"/>
+        </w:rPr>
+        <w:t>$gambarLama</w:t>
+      </w:r>
+      <w:r>
+        <w:rPr>
+          <w:rFonts w:ascii="Consolas" w:eastAsia="Times New Roman" w:hAnsi="Consolas" w:cs="Times New Roman"/>
+          <w:color w:val="D4D4D4"/>
+          <w:sz w:val="21"/>
+          <w:szCs w:val="21"/>
+          <w:lang w:eastAsia="id-ID"/>
+          <w14:ligatures w14:val="none"/>
+        </w:rPr>
+        <w:t>);</w:t>
+      </w:r>
+    </w:p>
+    <w:p>
+      <w:pPr>
+        <w:shd w:val="clear" w:color="auto" w:fill="1F1F1F"/>
+        <w:spacing w:after="0" w:line="285" w:lineRule="atLeast"/>
+        <w:rPr>
+          <w:rFonts w:ascii="Consolas" w:eastAsia="Times New Roman" w:hAnsi="Consolas" w:cs="Times New Roman"/>
+          <w:color w:val="CCCCCC"/>
+          <w:sz w:val="21"/>
+          <w:szCs w:val="21"/>
+          <w:lang w:eastAsia="id-ID"/>
+          <w14:ligatures w14:val="none"/>
+        </w:rPr>
+      </w:pPr>
+      <w:r>
+        <w:rPr>
+          <w:rFonts w:ascii="Consolas" w:eastAsia="Times New Roman" w:hAnsi="Consolas" w:cs="Times New Roman"/>
+          <w:color w:val="D4D4D4"/>
+          <w:sz w:val="21"/>
+          <w:szCs w:val="21"/>
+          <w:lang w:eastAsia="id-ID"/>
+          <w14:ligatures w14:val="none"/>
+        </w:rPr>
+        <w:t>    }</w:t>
+      </w:r>
+    </w:p>
+    <w:p>
+      <w:pPr>
+        <w:shd w:val="clear" w:color="auto" w:fill="1F1F1F"/>
+        <w:spacing w:after="0" w:line="285" w:lineRule="atLeast"/>
+        <w:rPr>
+          <w:rFonts w:ascii="Consolas" w:eastAsia="Times New Roman" w:hAnsi="Consolas" w:cs="Times New Roman"/>
+          <w:color w:val="CCCCCC"/>
+          <w:sz w:val="21"/>
+          <w:szCs w:val="21"/>
+          <w:lang w:eastAsia="id-ID"/>
+          <w14:ligatures w14:val="none"/>
+        </w:rPr>
+      </w:pPr>
+      <w:r>
+        <w:rPr>
+          <w:rFonts w:ascii="Consolas" w:eastAsia="Times New Roman" w:hAnsi="Consolas" w:cs="Times New Roman"/>
+          <w:color w:val="D4D4D4"/>
+          <w:sz w:val="21"/>
+          <w:szCs w:val="21"/>
+          <w:lang w:eastAsia="id-ID"/>
+          <w14:ligatures w14:val="none"/>
+        </w:rPr>
+        <w:t>}</w:t>
+      </w:r>
+    </w:p>
+    <w:p>
+      <w:pPr>
+        <w:spacing w:after="0"/>
+        <w:jc w:val="both"/>
+        <w:rPr>
+          <w:lang w:val="en-US"/>
+        </w:rPr>
+      </w:pPr>
+      <w:r>
+        <w:rPr>
+          <w:lang w:val="en-US"/>
+        </w:rPr>
+        <w:t xml:space="preserve">Pada kode di atas dijelaskan bahwa: </w:t>
+      </w:r>
+    </w:p>
+    <w:p>
+      <w:pPr>
+        <w:pStyle w:val="ListParagraph"/>
+        <w:numPr>
+          <w:ilvl w:val="0"/>
+          <w:numId w:val="15"/>
+        </w:numPr>
+        <w:spacing w:after="0"/>
+        <w:ind w:left="426" w:hanging="426"/>
+        <w:jc w:val="both"/>
+        <w:rPr>
+          <w:lang w:val="en-US"/>
+        </w:rPr>
+      </w:pPr>
+      <w:r>
+        <w:rPr>
+          <w:lang w:val="en-US"/>
+        </w:rPr>
+        <w:t>Pengambilan nama gambar bedasarkan array multidimensi dari $_FILES gambar yang berisi index name, tmp_name, size.</w:t>
+      </w:r>
+    </w:p>
+    <w:p>
+      <w:pPr>
+        <w:pStyle w:val="ListParagraph"/>
+        <w:numPr>
+          <w:ilvl w:val="0"/>
+          <w:numId w:val="15"/>
+        </w:numPr>
+        <w:spacing w:after="0"/>
+        <w:ind w:left="426" w:hanging="426"/>
+        <w:jc w:val="both"/>
+        <w:rPr>
+          <w:lang w:val="en-US"/>
+        </w:rPr>
+      </w:pPr>
+      <w:r>
+        <w:rPr>
+          <w:lang w:val="en-US"/>
+        </w:rPr>
+        <w:t>Membuat suatu tampungan yang berbentuk array yakni file gambar apa saja di bolehkan ?</w:t>
+      </w:r>
+    </w:p>
+    <w:p>
+      <w:pPr>
+        <w:pStyle w:val="ListParagraph"/>
+        <w:numPr>
+          <w:ilvl w:val="0"/>
+          <w:numId w:val="15"/>
+        </w:numPr>
+        <w:spacing w:after="0"/>
+        <w:ind w:left="426" w:hanging="426"/>
+        <w:jc w:val="both"/>
+        <w:rPr>
+          <w:lang w:val="en-US"/>
+        </w:rPr>
+      </w:pPr>
+      <w:r>
+        <w:rPr>
+          <w:lang w:val="en-US"/>
+        </w:rPr>
+        <w:t>Memecah nama gambar dengan patokan “.” Contoh = Manusia.jpg = “Manusia” “jpg”</w:t>
+      </w:r>
+    </w:p>
+    <w:p>
+      <w:pPr>
+        <w:pStyle w:val="ListParagraph"/>
+        <w:numPr>
+          <w:ilvl w:val="0"/>
+          <w:numId w:val="15"/>
+        </w:numPr>
+        <w:spacing w:after="0"/>
+        <w:ind w:left="426" w:hanging="426"/>
+        <w:jc w:val="both"/>
+        <w:rPr>
+          <w:lang w:val="en-US"/>
+        </w:rPr>
+      </w:pPr>
+      <w:r>
+        <w:rPr>
+          <w:lang w:val="en-US"/>
+        </w:rPr>
+        <w:t>Mengubah semua kata menjadi huruf kecil , Contoh = Manusia =&gt; manusia. Serta mengambil index paling belakang dari array yang sudah di pecah.</w:t>
+      </w:r>
+    </w:p>
+    <w:p>
+      <w:pPr>
+        <w:pStyle w:val="ListParagraph"/>
+        <w:numPr>
+          <w:ilvl w:val="0"/>
+          <w:numId w:val="15"/>
+        </w:numPr>
+        <w:spacing w:after="0"/>
+        <w:ind w:left="426" w:hanging="426"/>
+        <w:jc w:val="both"/>
+        <w:rPr>
+          <w:lang w:val="en-US"/>
+        </w:rPr>
+      </w:pPr>
+      <w:r>
+        <w:rPr>
+          <w:lang w:val="en-US"/>
+        </w:rPr>
+        <w:t>Mengecek apakah index paling belakang array yang tadi itu ada di sekumpulan array “esktensi yang diperbolehkan”. Metode “mencari jarum pada jerami”</w:t>
+      </w:r>
+    </w:p>
+    <w:p>
+      <w:pPr>
+        <w:pStyle w:val="ListParagraph"/>
+        <w:numPr>
+          <w:ilvl w:val="0"/>
+          <w:numId w:val="15"/>
+        </w:numPr>
+        <w:spacing w:after="0"/>
+        <w:ind w:left="426" w:hanging="426"/>
+        <w:jc w:val="both"/>
+        <w:rPr>
+          <w:lang w:val="en-US"/>
+        </w:rPr>
+      </w:pPr>
+      <w:r>
+        <w:rPr>
+          <w:lang w:val="en-US"/>
+        </w:rPr>
+        <w:t>Kerena menggunakan metode flase maka jika tidak ada maka tampilkan eror dan hentikan kode.</w:t>
+      </w:r>
+    </w:p>
+    <w:p>
+      <w:pPr>
+        <w:pStyle w:val="ListParagraph"/>
+        <w:numPr>
+          <w:ilvl w:val="0"/>
+          <w:numId w:val="15"/>
+        </w:numPr>
+        <w:spacing w:after="0"/>
+        <w:ind w:left="426" w:hanging="426"/>
+        <w:jc w:val="both"/>
+        <w:rPr>
+          <w:lang w:val="en-US"/>
+        </w:rPr>
+      </w:pPr>
+      <w:r>
+        <w:rPr>
+          <w:lang w:val="en-US"/>
+        </w:rPr>
+        <w:t>Jika kode yang tadi aman maka jalankan :</w:t>
+      </w:r>
+    </w:p>
+    <w:p>
+      <w:pPr>
+        <w:pStyle w:val="ListParagraph"/>
+        <w:numPr>
+          <w:ilvl w:val="0"/>
+          <w:numId w:val="15"/>
+        </w:numPr>
+        <w:spacing w:after="0"/>
+        <w:ind w:left="426" w:hanging="426"/>
+        <w:jc w:val="both"/>
+        <w:rPr>
+          <w:lang w:val="en-US"/>
+        </w:rPr>
+      </w:pPr>
+      <w:r>
+        <w:rPr>
+          <w:lang w:val="en-US"/>
+        </w:rPr>
+        <w:t>Mengeubah nama file dengan id unik serta di tempelkan “.” Dan juga ekstensi gambar yang tadi</w:t>
+      </w:r>
+    </w:p>
+    <w:p>
+      <w:pPr>
+        <w:pStyle w:val="ListParagraph"/>
+        <w:numPr>
+          <w:ilvl w:val="0"/>
+          <w:numId w:val="15"/>
+        </w:numPr>
+        <w:spacing w:after="0"/>
+        <w:ind w:left="426" w:hanging="426"/>
+        <w:jc w:val="both"/>
+        <w:rPr>
+          <w:lang w:val="en-US"/>
+        </w:rPr>
+      </w:pPr>
+      <w:r>
+        <w:rPr>
+          <w:lang w:val="en-US"/>
+        </w:rPr>
+        <w:t>Memindahkan file dari tmp ke ../img/ dengna nama file.</w:t>
+      </w:r>
+    </w:p>
+    <w:p>
+      <w:pPr>
+        <w:pStyle w:val="ListParagraph"/>
+        <w:numPr>
+          <w:ilvl w:val="0"/>
+          <w:numId w:val="15"/>
+        </w:numPr>
+        <w:spacing w:after="0"/>
+        <w:ind w:left="426" w:hanging="426"/>
+        <w:jc w:val="both"/>
+        <w:rPr>
+          <w:lang w:val="en-US"/>
+        </w:rPr>
+      </w:pPr>
+      <w:r>
+        <w:rPr>
+          <w:lang w:val="en-US"/>
+        </w:rPr>
+        <w:t>Jika ada gambar lama dan ada di file maka unlink alias hapus.</w:t>
+      </w:r>
+    </w:p>
+    <w:p>
+      <w:pPr>
         <w:pStyle w:val="ListParagraph"/>
         <w:spacing w:after="0"/>
         <w:jc w:val="both"/>
@@ -22871,23 +25741,741 @@
     </w:p>
     <w:p>
       <w:pPr>
-        <w:pStyle w:val="ListParagraph"/>
         <w:spacing w:after="0"/>
         <w:jc w:val="both"/>
         <w:rPr>
+          <w:b/>
+          <w:bCs/>
+          <w:caps/>
           <w:lang w:val="en-US"/>
         </w:rPr>
       </w:pPr>
+      <w:r>
+        <w:rPr>
+          <w:b/>
+          <w:bCs/>
+          <w:caps/>
+          <w:lang w:val="en-US"/>
+        </w:rPr>
+        <w:t>SISTEM MENGHAPUS GAMBAR</w:t>
+      </w:r>
     </w:p>
     <w:p>
       <w:pPr>
         <w:spacing w:after="0"/>
         <w:jc w:val="both"/>
         <w:rPr>
+          <w:b/>
+          <w:bCs/>
           <w:caps/>
           <w:lang w:val="en-US"/>
         </w:rPr>
       </w:pPr>
+      <w:r>
+        <w:rPr>
+          <w:b/>
+          <w:bCs/>
+          <w:caps/>
+          <w:lang w:val="en-US"/>
+        </w:rPr>
+        <w:t xml:space="preserve">1. Pengambilan data gambar dari mysql. </w:t>
+      </w:r>
+    </w:p>
+    <w:p>
+      <w:pPr>
+        <w:spacing w:after="0"/>
+        <w:jc w:val="both"/>
+        <w:rPr>
+          <w:lang w:val="en-US"/>
+        </w:rPr>
+      </w:pPr>
+      <w:r>
+        <w:rPr>
+          <w:lang w:val="en-US"/>
+        </w:rPr>
+        <w:t>Data ini di ambil dari mysql dari tabel stok dengan kolom gambar bedasarkan id yang ada. Ini dijalankan dengan mysqli_query. Setelah diambil, data akan dijadikan menjadi array asosisatif</w:t>
+      </w:r>
+      <w:r>
+        <w:rPr>
+          <w:lang w:val="en-US"/>
+        </w:rPr>
+        <w:t>. Ini akan menjadikan $dataGambar[‘gambar’]</w:t>
+      </w:r>
+    </w:p>
+    <w:p>
+      <w:pPr>
+        <w:shd w:val="clear" w:color="auto" w:fill="1F1F1F"/>
+        <w:spacing w:after="0" w:line="285" w:lineRule="atLeast"/>
+        <w:rPr>
+          <w:rFonts w:ascii="Consolas" w:eastAsia="Times New Roman" w:hAnsi="Consolas" w:cs="Times New Roman"/>
+          <w:color w:val="CCCCCC"/>
+          <w:sz w:val="21"/>
+          <w:szCs w:val="21"/>
+          <w:lang w:eastAsia="id-ID"/>
+          <w14:ligatures w14:val="none"/>
+        </w:rPr>
+      </w:pPr>
+      <w:r>
+        <w:rPr>
+          <w:rFonts w:ascii="Consolas" w:eastAsia="Times New Roman" w:hAnsi="Consolas" w:cs="Times New Roman"/>
+          <w:color w:val="6A9955"/>
+          <w:sz w:val="21"/>
+          <w:szCs w:val="21"/>
+          <w:lang w:eastAsia="id-ID"/>
+          <w14:ligatures w14:val="none"/>
+        </w:rPr>
+        <w:t>// Ambil nama file gambar dulu</w:t>
+      </w:r>
+    </w:p>
+    <w:p>
+      <w:pPr>
+        <w:shd w:val="clear" w:color="auto" w:fill="1F1F1F"/>
+        <w:spacing w:after="0" w:line="285" w:lineRule="atLeast"/>
+        <w:rPr>
+          <w:rFonts w:ascii="Consolas" w:eastAsia="Times New Roman" w:hAnsi="Consolas" w:cs="Times New Roman"/>
+          <w:color w:val="CCCCCC"/>
+          <w:sz w:val="21"/>
+          <w:szCs w:val="21"/>
+          <w:lang w:eastAsia="id-ID"/>
+          <w14:ligatures w14:val="none"/>
+        </w:rPr>
+      </w:pPr>
+      <w:r>
+        <w:rPr>
+          <w:rFonts w:ascii="Consolas" w:eastAsia="Times New Roman" w:hAnsi="Consolas" w:cs="Times New Roman"/>
+          <w:color w:val="9CDCFE"/>
+          <w:sz w:val="21"/>
+          <w:szCs w:val="21"/>
+          <w:lang w:eastAsia="id-ID"/>
+          <w14:ligatures w14:val="none"/>
+        </w:rPr>
+        <w:t>$queryGambar</w:t>
+      </w:r>
+      <w:r>
+        <w:rPr>
+          <w:rFonts w:ascii="Consolas" w:eastAsia="Times New Roman" w:hAnsi="Consolas" w:cs="Times New Roman"/>
+          <w:color w:val="D4D4D4"/>
+          <w:sz w:val="21"/>
+          <w:szCs w:val="21"/>
+          <w:lang w:eastAsia="id-ID"/>
+          <w14:ligatures w14:val="none"/>
+        </w:rPr>
+        <w:t xml:space="preserve"> = </w:t>
+      </w:r>
+      <w:r>
+        <w:rPr>
+          <w:rFonts w:ascii="Consolas" w:eastAsia="Times New Roman" w:hAnsi="Consolas" w:cs="Times New Roman"/>
+          <w:color w:val="DCDCAA"/>
+          <w:sz w:val="21"/>
+          <w:szCs w:val="21"/>
+          <w:lang w:eastAsia="id-ID"/>
+          <w14:ligatures w14:val="none"/>
+        </w:rPr>
+        <w:t>mysqli_query</w:t>
+      </w:r>
+      <w:r>
+        <w:rPr>
+          <w:rFonts w:ascii="Consolas" w:eastAsia="Times New Roman" w:hAnsi="Consolas" w:cs="Times New Roman"/>
+          <w:color w:val="D4D4D4"/>
+          <w:sz w:val="21"/>
+          <w:szCs w:val="21"/>
+          <w:lang w:eastAsia="id-ID"/>
+          <w14:ligatures w14:val="none"/>
+        </w:rPr>
+        <w:t>(</w:t>
+      </w:r>
+      <w:r>
+        <w:rPr>
+          <w:rFonts w:ascii="Consolas" w:eastAsia="Times New Roman" w:hAnsi="Consolas" w:cs="Times New Roman"/>
+          <w:color w:val="9CDCFE"/>
+          <w:sz w:val="21"/>
+          <w:szCs w:val="21"/>
+          <w:lang w:eastAsia="id-ID"/>
+          <w14:ligatures w14:val="none"/>
+        </w:rPr>
+        <w:t>$koneksi</w:t>
+      </w:r>
+      <w:r>
+        <w:rPr>
+          <w:rFonts w:ascii="Consolas" w:eastAsia="Times New Roman" w:hAnsi="Consolas" w:cs="Times New Roman"/>
+          <w:color w:val="D4D4D4"/>
+          <w:sz w:val="21"/>
+          <w:szCs w:val="21"/>
+          <w:lang w:eastAsia="id-ID"/>
+          <w14:ligatures w14:val="none"/>
+        </w:rPr>
+        <w:t xml:space="preserve">, </w:t>
+      </w:r>
+      <w:r>
+        <w:rPr>
+          <w:rFonts w:ascii="Consolas" w:eastAsia="Times New Roman" w:hAnsi="Consolas" w:cs="Times New Roman"/>
+          <w:color w:val="CE9178"/>
+          <w:sz w:val="21"/>
+          <w:szCs w:val="21"/>
+          <w:lang w:eastAsia="id-ID"/>
+          <w14:ligatures w14:val="none"/>
+        </w:rPr>
+        <w:t>"</w:t>
+      </w:r>
+      <w:r>
+        <w:rPr>
+          <w:rFonts w:ascii="Consolas" w:eastAsia="Times New Roman" w:hAnsi="Consolas" w:cs="Times New Roman"/>
+          <w:color w:val="569CD6"/>
+          <w:sz w:val="21"/>
+          <w:szCs w:val="21"/>
+          <w:lang w:eastAsia="id-ID"/>
+          <w14:ligatures w14:val="none"/>
+        </w:rPr>
+        <w:t>SELECT</w:t>
+      </w:r>
+      <w:r>
+        <w:rPr>
+          <w:rFonts w:ascii="Consolas" w:eastAsia="Times New Roman" w:hAnsi="Consolas" w:cs="Times New Roman"/>
+          <w:color w:val="CE9178"/>
+          <w:sz w:val="21"/>
+          <w:szCs w:val="21"/>
+          <w:lang w:eastAsia="id-ID"/>
+          <w14:ligatures w14:val="none"/>
+        </w:rPr>
+        <w:t xml:space="preserve"> gambar </w:t>
+      </w:r>
+      <w:r>
+        <w:rPr>
+          <w:rFonts w:ascii="Consolas" w:eastAsia="Times New Roman" w:hAnsi="Consolas" w:cs="Times New Roman"/>
+          <w:color w:val="569CD6"/>
+          <w:sz w:val="21"/>
+          <w:szCs w:val="21"/>
+          <w:lang w:eastAsia="id-ID"/>
+          <w14:ligatures w14:val="none"/>
+        </w:rPr>
+        <w:t>FROM</w:t>
+      </w:r>
+      <w:r>
+        <w:rPr>
+          <w:rFonts w:ascii="Consolas" w:eastAsia="Times New Roman" w:hAnsi="Consolas" w:cs="Times New Roman"/>
+          <w:color w:val="CE9178"/>
+          <w:sz w:val="21"/>
+          <w:szCs w:val="21"/>
+          <w:lang w:eastAsia="id-ID"/>
+          <w14:ligatures w14:val="none"/>
+        </w:rPr>
+        <w:t xml:space="preserve"> stok </w:t>
+      </w:r>
+      <w:r>
+        <w:rPr>
+          <w:rFonts w:ascii="Consolas" w:eastAsia="Times New Roman" w:hAnsi="Consolas" w:cs="Times New Roman"/>
+          <w:color w:val="569CD6"/>
+          <w:sz w:val="21"/>
+          <w:szCs w:val="21"/>
+          <w:lang w:eastAsia="id-ID"/>
+          <w14:ligatures w14:val="none"/>
+        </w:rPr>
+        <w:t>WHERE</w:t>
+      </w:r>
+      <w:r>
+        <w:rPr>
+          <w:rFonts w:ascii="Consolas" w:eastAsia="Times New Roman" w:hAnsi="Consolas" w:cs="Times New Roman"/>
+          <w:color w:val="CE9178"/>
+          <w:sz w:val="21"/>
+          <w:szCs w:val="21"/>
+          <w:lang w:eastAsia="id-ID"/>
+          <w14:ligatures w14:val="none"/>
+        </w:rPr>
+        <w:t xml:space="preserve"> id </w:t>
+      </w:r>
+      <w:r>
+        <w:rPr>
+          <w:rFonts w:ascii="Consolas" w:eastAsia="Times New Roman" w:hAnsi="Consolas" w:cs="Times New Roman"/>
+          <w:color w:val="D4D4D4"/>
+          <w:sz w:val="21"/>
+          <w:szCs w:val="21"/>
+          <w:lang w:eastAsia="id-ID"/>
+          <w14:ligatures w14:val="none"/>
+        </w:rPr>
+        <w:t>=</w:t>
+      </w:r>
+      <w:r>
+        <w:rPr>
+          <w:rFonts w:ascii="Consolas" w:eastAsia="Times New Roman" w:hAnsi="Consolas" w:cs="Times New Roman"/>
+          <w:color w:val="CE9178"/>
+          <w:sz w:val="21"/>
+          <w:szCs w:val="21"/>
+          <w:lang w:eastAsia="id-ID"/>
+          <w14:ligatures w14:val="none"/>
+        </w:rPr>
+        <w:t xml:space="preserve"> '</w:t>
+      </w:r>
+      <w:r>
+        <w:rPr>
+          <w:rFonts w:ascii="Consolas" w:eastAsia="Times New Roman" w:hAnsi="Consolas" w:cs="Times New Roman"/>
+          <w:color w:val="9CDCFE"/>
+          <w:sz w:val="21"/>
+          <w:szCs w:val="21"/>
+          <w:lang w:eastAsia="id-ID"/>
+          <w14:ligatures w14:val="none"/>
+        </w:rPr>
+        <w:t>$id</w:t>
+      </w:r>
+      <w:r>
+        <w:rPr>
+          <w:rFonts w:ascii="Consolas" w:eastAsia="Times New Roman" w:hAnsi="Consolas" w:cs="Times New Roman"/>
+          <w:color w:val="CE9178"/>
+          <w:sz w:val="21"/>
+          <w:szCs w:val="21"/>
+          <w:lang w:eastAsia="id-ID"/>
+          <w14:ligatures w14:val="none"/>
+        </w:rPr>
+        <w:t>'"</w:t>
+      </w:r>
+      <w:r>
+        <w:rPr>
+          <w:rFonts w:ascii="Consolas" w:eastAsia="Times New Roman" w:hAnsi="Consolas" w:cs="Times New Roman"/>
+          <w:color w:val="D4D4D4"/>
+          <w:sz w:val="21"/>
+          <w:szCs w:val="21"/>
+          <w:lang w:eastAsia="id-ID"/>
+          <w14:ligatures w14:val="none"/>
+        </w:rPr>
+        <w:t>);</w:t>
+      </w:r>
+    </w:p>
+    <w:p>
+      <w:pPr>
+        <w:shd w:val="clear" w:color="auto" w:fill="1F1F1F"/>
+        <w:spacing w:after="0" w:line="285" w:lineRule="atLeast"/>
+        <w:rPr>
+          <w:rFonts w:ascii="Consolas" w:eastAsia="Times New Roman" w:hAnsi="Consolas" w:cs="Times New Roman"/>
+          <w:color w:val="CCCCCC"/>
+          <w:sz w:val="21"/>
+          <w:szCs w:val="21"/>
+          <w:lang w:eastAsia="id-ID"/>
+          <w14:ligatures w14:val="none"/>
+        </w:rPr>
+      </w:pPr>
+      <w:r>
+        <w:rPr>
+          <w:rFonts w:ascii="Consolas" w:eastAsia="Times New Roman" w:hAnsi="Consolas" w:cs="Times New Roman"/>
+          <w:color w:val="9CDCFE"/>
+          <w:sz w:val="21"/>
+          <w:szCs w:val="21"/>
+          <w:lang w:eastAsia="id-ID"/>
+          <w14:ligatures w14:val="none"/>
+        </w:rPr>
+        <w:t>$dataGambar</w:t>
+      </w:r>
+      <w:r>
+        <w:rPr>
+          <w:rFonts w:ascii="Consolas" w:eastAsia="Times New Roman" w:hAnsi="Consolas" w:cs="Times New Roman"/>
+          <w:color w:val="D4D4D4"/>
+          <w:sz w:val="21"/>
+          <w:szCs w:val="21"/>
+          <w:lang w:eastAsia="id-ID"/>
+          <w14:ligatures w14:val="none"/>
+        </w:rPr>
+        <w:t xml:space="preserve"> = </w:t>
+      </w:r>
+      <w:r>
+        <w:rPr>
+          <w:rFonts w:ascii="Consolas" w:eastAsia="Times New Roman" w:hAnsi="Consolas" w:cs="Times New Roman"/>
+          <w:color w:val="DCDCAA"/>
+          <w:sz w:val="21"/>
+          <w:szCs w:val="21"/>
+          <w:lang w:eastAsia="id-ID"/>
+          <w14:ligatures w14:val="none"/>
+        </w:rPr>
+        <w:t>mysqli_fetch_assoc</w:t>
+      </w:r>
+      <w:r>
+        <w:rPr>
+          <w:rFonts w:ascii="Consolas" w:eastAsia="Times New Roman" w:hAnsi="Consolas" w:cs="Times New Roman"/>
+          <w:color w:val="D4D4D4"/>
+          <w:sz w:val="21"/>
+          <w:szCs w:val="21"/>
+          <w:lang w:eastAsia="id-ID"/>
+          <w14:ligatures w14:val="none"/>
+        </w:rPr>
+        <w:t>(</w:t>
+      </w:r>
+      <w:r>
+        <w:rPr>
+          <w:rFonts w:ascii="Consolas" w:eastAsia="Times New Roman" w:hAnsi="Consolas" w:cs="Times New Roman"/>
+          <w:color w:val="9CDCFE"/>
+          <w:sz w:val="21"/>
+          <w:szCs w:val="21"/>
+          <w:lang w:eastAsia="id-ID"/>
+          <w14:ligatures w14:val="none"/>
+        </w:rPr>
+        <w:t>$queryGambar</w:t>
+      </w:r>
+      <w:r>
+        <w:rPr>
+          <w:rFonts w:ascii="Consolas" w:eastAsia="Times New Roman" w:hAnsi="Consolas" w:cs="Times New Roman"/>
+          <w:color w:val="D4D4D4"/>
+          <w:sz w:val="21"/>
+          <w:szCs w:val="21"/>
+          <w:lang w:eastAsia="id-ID"/>
+          <w14:ligatures w14:val="none"/>
+        </w:rPr>
+        <w:t>);</w:t>
+      </w:r>
+    </w:p>
+    <w:p>
+      <w:pPr>
+        <w:spacing w:after="0"/>
+        <w:jc w:val="both"/>
+        <w:rPr>
+          <w:b/>
+          <w:bCs/>
+          <w:caps/>
+          <w:lang w:val="en-US"/>
+        </w:rPr>
+      </w:pPr>
+    </w:p>
+    <w:p>
+      <w:pPr>
+        <w:spacing w:after="0"/>
+        <w:jc w:val="both"/>
+        <w:rPr>
+          <w:b/>
+          <w:bCs/>
+          <w:caps/>
+          <w:lang w:val="en-US"/>
+        </w:rPr>
+      </w:pPr>
+      <w:r>
+        <w:rPr>
+          <w:b/>
+          <w:bCs/>
+          <w:caps/>
+          <w:lang w:val="en-US"/>
+        </w:rPr>
+        <w:t>2. Penghapusan</w:t>
+      </w:r>
+    </w:p>
+    <w:p>
+      <w:pPr>
+        <w:shd w:val="clear" w:color="auto" w:fill="1F1F1F"/>
+        <w:spacing w:after="0" w:line="285" w:lineRule="atLeast"/>
+        <w:rPr>
+          <w:rFonts w:ascii="Consolas" w:eastAsia="Times New Roman" w:hAnsi="Consolas" w:cs="Times New Roman"/>
+          <w:color w:val="CCCCCC"/>
+          <w:sz w:val="21"/>
+          <w:szCs w:val="21"/>
+          <w:lang w:eastAsia="id-ID"/>
+          <w14:ligatures w14:val="none"/>
+        </w:rPr>
+      </w:pPr>
+      <w:r>
+        <w:rPr>
+          <w:rFonts w:ascii="Consolas" w:eastAsia="Times New Roman" w:hAnsi="Consolas" w:cs="Times New Roman"/>
+          <w:color w:val="D4D4D4"/>
+          <w:sz w:val="21"/>
+          <w:szCs w:val="21"/>
+          <w:lang w:eastAsia="id-ID"/>
+          <w14:ligatures w14:val="none"/>
+        </w:rPr>
+        <w:t xml:space="preserve">    </w:t>
+      </w:r>
+      <w:r>
+        <w:rPr>
+          <w:rFonts w:ascii="Consolas" w:eastAsia="Times New Roman" w:hAnsi="Consolas" w:cs="Times New Roman"/>
+          <w:color w:val="C586C0"/>
+          <w:sz w:val="21"/>
+          <w:szCs w:val="21"/>
+          <w:lang w:eastAsia="id-ID"/>
+          <w14:ligatures w14:val="none"/>
+        </w:rPr>
+        <w:t>if</w:t>
+      </w:r>
+      <w:r>
+        <w:rPr>
+          <w:rFonts w:ascii="Consolas" w:eastAsia="Times New Roman" w:hAnsi="Consolas" w:cs="Times New Roman"/>
+          <w:color w:val="D4D4D4"/>
+          <w:sz w:val="21"/>
+          <w:szCs w:val="21"/>
+          <w:lang w:eastAsia="id-ID"/>
+          <w14:ligatures w14:val="none"/>
+        </w:rPr>
+        <w:t xml:space="preserve"> (</w:t>
+      </w:r>
+      <w:r>
+        <w:rPr>
+          <w:rFonts w:ascii="Consolas" w:eastAsia="Times New Roman" w:hAnsi="Consolas" w:cs="Times New Roman"/>
+          <w:color w:val="9CDCFE"/>
+          <w:sz w:val="21"/>
+          <w:szCs w:val="21"/>
+          <w:lang w:eastAsia="id-ID"/>
+          <w14:ligatures w14:val="none"/>
+        </w:rPr>
+        <w:t>$dataGambar</w:t>
+      </w:r>
+      <w:r>
+        <w:rPr>
+          <w:rFonts w:ascii="Consolas" w:eastAsia="Times New Roman" w:hAnsi="Consolas" w:cs="Times New Roman"/>
+          <w:color w:val="D4D4D4"/>
+          <w:sz w:val="21"/>
+          <w:szCs w:val="21"/>
+          <w:lang w:eastAsia="id-ID"/>
+          <w14:ligatures w14:val="none"/>
+        </w:rPr>
+        <w:t xml:space="preserve"> &amp;&amp; </w:t>
+      </w:r>
+      <w:r>
+        <w:rPr>
+          <w:rFonts w:ascii="Consolas" w:eastAsia="Times New Roman" w:hAnsi="Consolas" w:cs="Times New Roman"/>
+          <w:color w:val="DCDCAA"/>
+          <w:sz w:val="21"/>
+          <w:szCs w:val="21"/>
+          <w:lang w:eastAsia="id-ID"/>
+          <w14:ligatures w14:val="none"/>
+        </w:rPr>
+        <w:t>file_exists</w:t>
+      </w:r>
+      <w:r>
+        <w:rPr>
+          <w:rFonts w:ascii="Consolas" w:eastAsia="Times New Roman" w:hAnsi="Consolas" w:cs="Times New Roman"/>
+          <w:color w:val="D4D4D4"/>
+          <w:sz w:val="21"/>
+          <w:szCs w:val="21"/>
+          <w:lang w:eastAsia="id-ID"/>
+          <w14:ligatures w14:val="none"/>
+        </w:rPr>
+        <w:t>(</w:t>
+      </w:r>
+      <w:r>
+        <w:rPr>
+          <w:rFonts w:ascii="Consolas" w:eastAsia="Times New Roman" w:hAnsi="Consolas" w:cs="Times New Roman"/>
+          <w:color w:val="CE9178"/>
+          <w:sz w:val="21"/>
+          <w:szCs w:val="21"/>
+          <w:lang w:eastAsia="id-ID"/>
+          <w14:ligatures w14:val="none"/>
+        </w:rPr>
+        <w:t>"../img/"</w:t>
+      </w:r>
+      <w:r>
+        <w:rPr>
+          <w:rFonts w:ascii="Consolas" w:eastAsia="Times New Roman" w:hAnsi="Consolas" w:cs="Times New Roman"/>
+          <w:color w:val="D4D4D4"/>
+          <w:sz w:val="21"/>
+          <w:szCs w:val="21"/>
+          <w:lang w:eastAsia="id-ID"/>
+          <w14:ligatures w14:val="none"/>
+        </w:rPr>
+        <w:t xml:space="preserve"> . </w:t>
+      </w:r>
+      <w:r>
+        <w:rPr>
+          <w:rFonts w:ascii="Consolas" w:eastAsia="Times New Roman" w:hAnsi="Consolas" w:cs="Times New Roman"/>
+          <w:color w:val="9CDCFE"/>
+          <w:sz w:val="21"/>
+          <w:szCs w:val="21"/>
+          <w:lang w:eastAsia="id-ID"/>
+          <w14:ligatures w14:val="none"/>
+        </w:rPr>
+        <w:t>$dataGambar</w:t>
+      </w:r>
+      <w:r>
+        <w:rPr>
+          <w:rFonts w:ascii="Consolas" w:eastAsia="Times New Roman" w:hAnsi="Consolas" w:cs="Times New Roman"/>
+          <w:color w:val="D4D4D4"/>
+          <w:sz w:val="21"/>
+          <w:szCs w:val="21"/>
+          <w:lang w:eastAsia="id-ID"/>
+          <w14:ligatures w14:val="none"/>
+        </w:rPr>
+        <w:t>[</w:t>
+      </w:r>
+      <w:r>
+        <w:rPr>
+          <w:rFonts w:ascii="Consolas" w:eastAsia="Times New Roman" w:hAnsi="Consolas" w:cs="Times New Roman"/>
+          <w:color w:val="CE9178"/>
+          <w:sz w:val="21"/>
+          <w:szCs w:val="21"/>
+          <w:lang w:eastAsia="id-ID"/>
+          <w14:ligatures w14:val="none"/>
+        </w:rPr>
+        <w:t>'gambar'</w:t>
+      </w:r>
+      <w:r>
+        <w:rPr>
+          <w:rFonts w:ascii="Consolas" w:eastAsia="Times New Roman" w:hAnsi="Consolas" w:cs="Times New Roman"/>
+          <w:color w:val="D4D4D4"/>
+          <w:sz w:val="21"/>
+          <w:szCs w:val="21"/>
+          <w:lang w:eastAsia="id-ID"/>
+          <w14:ligatures w14:val="none"/>
+        </w:rPr>
+        <w:t>])) {</w:t>
+      </w:r>
+    </w:p>
+    <w:p>
+      <w:pPr>
+        <w:shd w:val="clear" w:color="auto" w:fill="1F1F1F"/>
+        <w:spacing w:after="0" w:line="285" w:lineRule="atLeast"/>
+        <w:rPr>
+          <w:rFonts w:ascii="Consolas" w:eastAsia="Times New Roman" w:hAnsi="Consolas" w:cs="Times New Roman"/>
+          <w:color w:val="CCCCCC"/>
+          <w:sz w:val="21"/>
+          <w:szCs w:val="21"/>
+          <w:lang w:eastAsia="id-ID"/>
+          <w14:ligatures w14:val="none"/>
+        </w:rPr>
+      </w:pPr>
+      <w:r>
+        <w:rPr>
+          <w:rFonts w:ascii="Consolas" w:eastAsia="Times New Roman" w:hAnsi="Consolas" w:cs="Times New Roman"/>
+          <w:color w:val="D4D4D4"/>
+          <w:sz w:val="21"/>
+          <w:szCs w:val="21"/>
+          <w:lang w:eastAsia="id-ID"/>
+          <w14:ligatures w14:val="none"/>
+        </w:rPr>
+        <w:t xml:space="preserve">        </w:t>
+      </w:r>
+      <w:r>
+        <w:rPr>
+          <w:rFonts w:ascii="Consolas" w:eastAsia="Times New Roman" w:hAnsi="Consolas" w:cs="Times New Roman"/>
+          <w:color w:val="DCDCAA"/>
+          <w:sz w:val="21"/>
+          <w:szCs w:val="21"/>
+          <w:lang w:eastAsia="id-ID"/>
+          <w14:ligatures w14:val="none"/>
+        </w:rPr>
+        <w:t>unlink</w:t>
+      </w:r>
+      <w:r>
+        <w:rPr>
+          <w:rFonts w:ascii="Consolas" w:eastAsia="Times New Roman" w:hAnsi="Consolas" w:cs="Times New Roman"/>
+          <w:color w:val="D4D4D4"/>
+          <w:sz w:val="21"/>
+          <w:szCs w:val="21"/>
+          <w:lang w:eastAsia="id-ID"/>
+          <w14:ligatures w14:val="none"/>
+        </w:rPr>
+        <w:t>(</w:t>
+      </w:r>
+      <w:r>
+        <w:rPr>
+          <w:rFonts w:ascii="Consolas" w:eastAsia="Times New Roman" w:hAnsi="Consolas" w:cs="Times New Roman"/>
+          <w:color w:val="CE9178"/>
+          <w:sz w:val="21"/>
+          <w:szCs w:val="21"/>
+          <w:lang w:eastAsia="id-ID"/>
+          <w14:ligatures w14:val="none"/>
+        </w:rPr>
+        <w:t>"../img/"</w:t>
+      </w:r>
+      <w:r>
+        <w:rPr>
+          <w:rFonts w:ascii="Consolas" w:eastAsia="Times New Roman" w:hAnsi="Consolas" w:cs="Times New Roman"/>
+          <w:color w:val="D4D4D4"/>
+          <w:sz w:val="21"/>
+          <w:szCs w:val="21"/>
+          <w:lang w:eastAsia="id-ID"/>
+          <w14:ligatures w14:val="none"/>
+        </w:rPr>
+        <w:t xml:space="preserve"> . </w:t>
+      </w:r>
+      <w:r>
+        <w:rPr>
+          <w:rFonts w:ascii="Consolas" w:eastAsia="Times New Roman" w:hAnsi="Consolas" w:cs="Times New Roman"/>
+          <w:color w:val="9CDCFE"/>
+          <w:sz w:val="21"/>
+          <w:szCs w:val="21"/>
+          <w:lang w:eastAsia="id-ID"/>
+          <w14:ligatures w14:val="none"/>
+        </w:rPr>
+        <w:t>$dataGambar</w:t>
+      </w:r>
+      <w:r>
+        <w:rPr>
+          <w:rFonts w:ascii="Consolas" w:eastAsia="Times New Roman" w:hAnsi="Consolas" w:cs="Times New Roman"/>
+          <w:color w:val="D4D4D4"/>
+          <w:sz w:val="21"/>
+          <w:szCs w:val="21"/>
+          <w:lang w:eastAsia="id-ID"/>
+          <w14:ligatures w14:val="none"/>
+        </w:rPr>
+        <w:t>[</w:t>
+      </w:r>
+      <w:r>
+        <w:rPr>
+          <w:rFonts w:ascii="Consolas" w:eastAsia="Times New Roman" w:hAnsi="Consolas" w:cs="Times New Roman"/>
+          <w:color w:val="CE9178"/>
+          <w:sz w:val="21"/>
+          <w:szCs w:val="21"/>
+          <w:lang w:eastAsia="id-ID"/>
+          <w14:ligatures w14:val="none"/>
+        </w:rPr>
+        <w:t>'gambar'</w:t>
+      </w:r>
+      <w:r>
+        <w:rPr>
+          <w:rFonts w:ascii="Consolas" w:eastAsia="Times New Roman" w:hAnsi="Consolas" w:cs="Times New Roman"/>
+          <w:color w:val="D4D4D4"/>
+          <w:sz w:val="21"/>
+          <w:szCs w:val="21"/>
+          <w:lang w:eastAsia="id-ID"/>
+          <w14:ligatures w14:val="none"/>
+        </w:rPr>
+        <w:t>]);</w:t>
+      </w:r>
+    </w:p>
+    <w:p>
+      <w:pPr>
+        <w:shd w:val="clear" w:color="auto" w:fill="1F1F1F"/>
+        <w:spacing w:after="0" w:line="285" w:lineRule="atLeast"/>
+        <w:rPr>
+          <w:rFonts w:ascii="Consolas" w:eastAsia="Times New Roman" w:hAnsi="Consolas" w:cs="Times New Roman"/>
+          <w:color w:val="CCCCCC"/>
+          <w:sz w:val="21"/>
+          <w:szCs w:val="21"/>
+          <w:lang w:eastAsia="id-ID"/>
+          <w14:ligatures w14:val="none"/>
+        </w:rPr>
+      </w:pPr>
+      <w:r>
+        <w:rPr>
+          <w:rFonts w:ascii="Consolas" w:eastAsia="Times New Roman" w:hAnsi="Consolas" w:cs="Times New Roman"/>
+          <w:color w:val="D4D4D4"/>
+          <w:sz w:val="21"/>
+          <w:szCs w:val="21"/>
+          <w:lang w:eastAsia="id-ID"/>
+          <w14:ligatures w14:val="none"/>
+        </w:rPr>
+        <w:t>    }</w:t>
+      </w:r>
+    </w:p>
+    <w:p>
+      <w:pPr>
+        <w:spacing w:after="0"/>
+        <w:jc w:val="both"/>
+        <w:rPr>
+          <w:caps/>
+          <w:lang w:val="en-US"/>
+        </w:rPr>
+      </w:pPr>
+      <w:r>
+        <w:rPr>
+          <w:lang w:val="en-US"/>
+        </w:rPr>
+        <w:t xml:space="preserve">Pada kode ini terdapat jika data gambar ada, dan jika file ../img/ yang disambungkan dengan dataGambar[‘gambar] </w:t>
+      </w:r>
+      <w:r>
+        <w:rPr>
+          <w:b/>
+          <w:bCs/>
+          <w:lang w:val="en-US"/>
+        </w:rPr>
+        <w:t>terdapat di mysqli</w:t>
+      </w:r>
+      <w:r>
+        <w:rPr>
+          <w:lang w:val="en-US"/>
+        </w:rPr>
+        <w:t xml:space="preserve"> maka akan mengahpus data gambar yang ada di komputer server bedasarkan data gambar yang sama dengan yang ada di sql.</w:t>
+      </w:r>
     </w:p>
     <w:sectPr>
       <w:pgSz w:w="11906" w:h="16838"/>
@@ -22902,6 +26490,92 @@
 <file path=word/numbering.xml><?xml version="1.0" encoding="utf-8"?>
 <w:numbering xmlns:wpc="http://schemas.microsoft.com/office/word/2010/wordprocessingCanvas" xmlns:cx="http://schemas.microsoft.com/office/drawing/2014/chartex" xmlns:cx1="http://schemas.microsoft.com/office/drawing/2015/9/8/chartex" xmlns:cx2="http://schemas.microsoft.com/office/drawing/2015/10/21/chartex" xmlns:cx3="http://schemas.microsoft.com/office/drawing/2016/5/9/chartex" xmlns:cx4="http://schemas.microsoft.com/office/drawing/2016/5/10/chartex" xmlns:cx5="http://schemas.microsoft.com/office/drawing/2016/5/11/chartex" xmlns:cx6="http://schemas.microsoft.com/office/drawing/2016/5/12/chartex" xmlns:cx7="http://schemas.microsoft.com/office/drawing/2016/5/13/chartex" xmlns:cx8="http://schemas.microsoft.com/office/drawing/2016/5/14/chartex" xmlns:mc="http://schemas.openxmlformats.org/markup-compatibility/2006" xmlns:aink="http://schemas.microsoft.com/office/drawing/2016/ink" xmlns:am3d="http://schemas.microsoft.com/office/drawing/2017/model3d" xmlns:o="urn:schemas-microsoft-com:office:office" xmlns:oel="http://schemas.microsoft.com/office/2019/extlst" xmlns:r="http://schemas.openxmlformats.org/officeDocument/2006/relationships" xmlns:m="http://schemas.openxmlformats.org/officeDocument/2006/math" xmlns:v="urn:schemas-microsoft-com:vml" xmlns:wp14="http://schemas.microsoft.com/office/word/2010/wordprocessingDrawing" xmlns:wp="http://schemas.openxmlformats.org/drawingml/2006/wordprocessingDrawing" xmlns:w10="urn:schemas-microsoft-com:office:word" xmlns:w="http://schemas.openxmlformats.org/wordprocessingml/2006/main" xmlns:w14="http://schemas.microsoft.com/office/word/2010/wordml" xmlns:w15="http://schemas.microsoft.com/office/word/2012/wordml" xmlns:w16cex="http://schemas.microsoft.com/office/word/2018/wordml/cex" xmlns:w16cid="http://schemas.microsoft.com/office/word/2016/wordml/cid" xmlns:w16="http://schemas.microsoft.com/office/word/2018/wordml" xmlns:w16du="http://schemas.microsoft.com/office/word/2023/wordml/word16du" xmlns:w16sdtdh="http://schemas.microsoft.com/office/word/2020/wordml/sdtdatahash" xmlns:w16se="http://schemas.microsoft.com/office/word/2015/wordml/symex" xmlns:wpg="http://schemas.microsoft.com/office/word/2010/wordprocessingGroup" xmlns:wpi="http://schemas.microsoft.com/office/word/2010/wordprocessingInk" xmlns:wne="http://schemas.microsoft.com/office/word/2006/wordml" xmlns:wps="http://schemas.microsoft.com/office/word/2010/wordprocessingShape" mc:Ignorable="w14 w15 w16se w16cid w16 w16cex w16sdtdh wp14">
   <w:abstractNum w:abstractNumId="0" w15:restartNumberingAfterBreak="0">
+    <w:nsid w:val="01082D50"/>
+    <w:multiLevelType w:val="hybridMultilevel"/>
+    <w:tmpl w:val="30CA2A6A"/>
+    <w:lvl w:ilvl="0" w:tplc="3809000F">
+      <w:start w:val="1"/>
+      <w:numFmt w:val="decimal"/>
+      <w:lvlText w:val="%1."/>
+      <w:lvlJc w:val="left"/>
+      <w:pPr>
+        <w:ind w:left="720" w:hanging="360"/>
+      </w:pPr>
+    </w:lvl>
+    <w:lvl w:ilvl="1" w:tplc="04210019" w:tentative="1">
+      <w:start w:val="1"/>
+      <w:numFmt w:val="lowerLetter"/>
+      <w:lvlText w:val="%2."/>
+      <w:lvlJc w:val="left"/>
+      <w:pPr>
+        <w:ind w:left="1440" w:hanging="360"/>
+      </w:pPr>
+    </w:lvl>
+    <w:lvl w:ilvl="2" w:tplc="0421001B" w:tentative="1">
+      <w:start w:val="1"/>
+      <w:numFmt w:val="lowerRoman"/>
+      <w:lvlText w:val="%3."/>
+      <w:lvlJc w:val="right"/>
+      <w:pPr>
+        <w:ind w:left="2160" w:hanging="180"/>
+      </w:pPr>
+    </w:lvl>
+    <w:lvl w:ilvl="3" w:tplc="0421000F" w:tentative="1">
+      <w:start w:val="1"/>
+      <w:numFmt w:val="decimal"/>
+      <w:lvlText w:val="%4."/>
+      <w:lvlJc w:val="left"/>
+      <w:pPr>
+        <w:ind w:left="2880" w:hanging="360"/>
+      </w:pPr>
+    </w:lvl>
+    <w:lvl w:ilvl="4" w:tplc="04210019" w:tentative="1">
+      <w:start w:val="1"/>
+      <w:numFmt w:val="lowerLetter"/>
+      <w:lvlText w:val="%5."/>
+      <w:lvlJc w:val="left"/>
+      <w:pPr>
+        <w:ind w:left="3600" w:hanging="360"/>
+      </w:pPr>
+    </w:lvl>
+    <w:lvl w:ilvl="5" w:tplc="0421001B" w:tentative="1">
+      <w:start w:val="1"/>
+      <w:numFmt w:val="lowerRoman"/>
+      <w:lvlText w:val="%6."/>
+      <w:lvlJc w:val="right"/>
+      <w:pPr>
+        <w:ind w:left="4320" w:hanging="180"/>
+      </w:pPr>
+    </w:lvl>
+    <w:lvl w:ilvl="6" w:tplc="0421000F" w:tentative="1">
+      <w:start w:val="1"/>
+      <w:numFmt w:val="decimal"/>
+      <w:lvlText w:val="%7."/>
+      <w:lvlJc w:val="left"/>
+      <w:pPr>
+        <w:ind w:left="5040" w:hanging="360"/>
+      </w:pPr>
+    </w:lvl>
+    <w:lvl w:ilvl="7" w:tplc="04210019" w:tentative="1">
+      <w:start w:val="1"/>
+      <w:numFmt w:val="lowerLetter"/>
+      <w:lvlText w:val="%8."/>
+      <w:lvlJc w:val="left"/>
+      <w:pPr>
+        <w:ind w:left="5760" w:hanging="360"/>
+      </w:pPr>
+    </w:lvl>
+    <w:lvl w:ilvl="8" w:tplc="0421001B" w:tentative="1">
+      <w:start w:val="1"/>
+      <w:numFmt w:val="lowerRoman"/>
+      <w:lvlText w:val="%9."/>
+      <w:lvlJc w:val="right"/>
+      <w:pPr>
+        <w:ind w:left="6480" w:hanging="180"/>
+      </w:pPr>
+    </w:lvl>
+  </w:abstractNum>
+  <w:abstractNum w:abstractNumId="1" w15:restartNumberingAfterBreak="0">
     <w:nsid w:val="12ED3200"/>
     <w:multiLevelType w:val="hybridMultilevel"/>
     <w:tmpl w:val="E4BEEABC"/>
@@ -22990,13 +26664,13 @@
       </w:pPr>
     </w:lvl>
   </w:abstractNum>
-  <w:abstractNum w:abstractNumId="1" w15:restartNumberingAfterBreak="0">
-    <w:nsid w:val="28591A33"/>
+  <w:abstractNum w:abstractNumId="2" w15:restartNumberingAfterBreak="0">
+    <w:nsid w:val="165A4018"/>
     <w:multiLevelType w:val="hybridMultilevel"/>
-    <w:tmpl w:val="DC8C6EB0"/>
-    <w:lvl w:ilvl="0" w:tplc="0421000F">
+    <w:tmpl w:val="2012C596"/>
+    <w:lvl w:ilvl="0" w:tplc="04210019">
       <w:start w:val="1"/>
-      <w:numFmt w:val="decimal"/>
+      <w:numFmt w:val="lowerLetter"/>
       <w:lvlText w:val="%1."/>
       <w:lvlJc w:val="left"/>
       <w:pPr>
@@ -23079,10 +26753,10 @@
       </w:pPr>
     </w:lvl>
   </w:abstractNum>
-  <w:abstractNum w:abstractNumId="2" w15:restartNumberingAfterBreak="0">
-    <w:nsid w:val="2F336B59"/>
+  <w:abstractNum w:abstractNumId="3" w15:restartNumberingAfterBreak="0">
+    <w:nsid w:val="1742617E"/>
     <w:multiLevelType w:val="hybridMultilevel"/>
-    <w:tmpl w:val="AB4C1772"/>
+    <w:tmpl w:val="DDEADA96"/>
     <w:lvl w:ilvl="0" w:tplc="0421000F">
       <w:start w:val="1"/>
       <w:numFmt w:val="decimal"/>
@@ -23168,7 +26842,185 @@
       </w:pPr>
     </w:lvl>
   </w:abstractNum>
-  <w:abstractNum w:abstractNumId="3" w15:restartNumberingAfterBreak="0">
+  <w:abstractNum w:abstractNumId="4" w15:restartNumberingAfterBreak="0">
+    <w:nsid w:val="28591A33"/>
+    <w:multiLevelType w:val="hybridMultilevel"/>
+    <w:tmpl w:val="DC8C6EB0"/>
+    <w:lvl w:ilvl="0" w:tplc="0421000F">
+      <w:start w:val="1"/>
+      <w:numFmt w:val="decimal"/>
+      <w:lvlText w:val="%1."/>
+      <w:lvlJc w:val="left"/>
+      <w:pPr>
+        <w:ind w:left="720" w:hanging="360"/>
+      </w:pPr>
+      <w:rPr>
+        <w:rFonts w:hint="default"/>
+      </w:rPr>
+    </w:lvl>
+    <w:lvl w:ilvl="1" w:tplc="04210019" w:tentative="1">
+      <w:start w:val="1"/>
+      <w:numFmt w:val="lowerLetter"/>
+      <w:lvlText w:val="%2."/>
+      <w:lvlJc w:val="left"/>
+      <w:pPr>
+        <w:ind w:left="1440" w:hanging="360"/>
+      </w:pPr>
+    </w:lvl>
+    <w:lvl w:ilvl="2" w:tplc="0421001B" w:tentative="1">
+      <w:start w:val="1"/>
+      <w:numFmt w:val="lowerRoman"/>
+      <w:lvlText w:val="%3."/>
+      <w:lvlJc w:val="right"/>
+      <w:pPr>
+        <w:ind w:left="2160" w:hanging="180"/>
+      </w:pPr>
+    </w:lvl>
+    <w:lvl w:ilvl="3" w:tplc="0421000F" w:tentative="1">
+      <w:start w:val="1"/>
+      <w:numFmt w:val="decimal"/>
+      <w:lvlText w:val="%4."/>
+      <w:lvlJc w:val="left"/>
+      <w:pPr>
+        <w:ind w:left="2880" w:hanging="360"/>
+      </w:pPr>
+    </w:lvl>
+    <w:lvl w:ilvl="4" w:tplc="04210019" w:tentative="1">
+      <w:start w:val="1"/>
+      <w:numFmt w:val="lowerLetter"/>
+      <w:lvlText w:val="%5."/>
+      <w:lvlJc w:val="left"/>
+      <w:pPr>
+        <w:ind w:left="3600" w:hanging="360"/>
+      </w:pPr>
+    </w:lvl>
+    <w:lvl w:ilvl="5" w:tplc="0421001B" w:tentative="1">
+      <w:start w:val="1"/>
+      <w:numFmt w:val="lowerRoman"/>
+      <w:lvlText w:val="%6."/>
+      <w:lvlJc w:val="right"/>
+      <w:pPr>
+        <w:ind w:left="4320" w:hanging="180"/>
+      </w:pPr>
+    </w:lvl>
+    <w:lvl w:ilvl="6" w:tplc="0421000F" w:tentative="1">
+      <w:start w:val="1"/>
+      <w:numFmt w:val="decimal"/>
+      <w:lvlText w:val="%7."/>
+      <w:lvlJc w:val="left"/>
+      <w:pPr>
+        <w:ind w:left="5040" w:hanging="360"/>
+      </w:pPr>
+    </w:lvl>
+    <w:lvl w:ilvl="7" w:tplc="04210019" w:tentative="1">
+      <w:start w:val="1"/>
+      <w:numFmt w:val="lowerLetter"/>
+      <w:lvlText w:val="%8."/>
+      <w:lvlJc w:val="left"/>
+      <w:pPr>
+        <w:ind w:left="5760" w:hanging="360"/>
+      </w:pPr>
+    </w:lvl>
+    <w:lvl w:ilvl="8" w:tplc="0421001B" w:tentative="1">
+      <w:start w:val="1"/>
+      <w:numFmt w:val="lowerRoman"/>
+      <w:lvlText w:val="%9."/>
+      <w:lvlJc w:val="right"/>
+      <w:pPr>
+        <w:ind w:left="6480" w:hanging="180"/>
+      </w:pPr>
+    </w:lvl>
+  </w:abstractNum>
+  <w:abstractNum w:abstractNumId="5" w15:restartNumberingAfterBreak="0">
+    <w:nsid w:val="2F336B59"/>
+    <w:multiLevelType w:val="hybridMultilevel"/>
+    <w:tmpl w:val="AB4C1772"/>
+    <w:lvl w:ilvl="0" w:tplc="0421000F">
+      <w:start w:val="1"/>
+      <w:numFmt w:val="decimal"/>
+      <w:lvlText w:val="%1."/>
+      <w:lvlJc w:val="left"/>
+      <w:pPr>
+        <w:ind w:left="720" w:hanging="360"/>
+      </w:pPr>
+      <w:rPr>
+        <w:rFonts w:hint="default"/>
+      </w:rPr>
+    </w:lvl>
+    <w:lvl w:ilvl="1" w:tplc="04210019" w:tentative="1">
+      <w:start w:val="1"/>
+      <w:numFmt w:val="lowerLetter"/>
+      <w:lvlText w:val="%2."/>
+      <w:lvlJc w:val="left"/>
+      <w:pPr>
+        <w:ind w:left="1440" w:hanging="360"/>
+      </w:pPr>
+    </w:lvl>
+    <w:lvl w:ilvl="2" w:tplc="0421001B" w:tentative="1">
+      <w:start w:val="1"/>
+      <w:numFmt w:val="lowerRoman"/>
+      <w:lvlText w:val="%3."/>
+      <w:lvlJc w:val="right"/>
+      <w:pPr>
+        <w:ind w:left="2160" w:hanging="180"/>
+      </w:pPr>
+    </w:lvl>
+    <w:lvl w:ilvl="3" w:tplc="0421000F" w:tentative="1">
+      <w:start w:val="1"/>
+      <w:numFmt w:val="decimal"/>
+      <w:lvlText w:val="%4."/>
+      <w:lvlJc w:val="left"/>
+      <w:pPr>
+        <w:ind w:left="2880" w:hanging="360"/>
+      </w:pPr>
+    </w:lvl>
+    <w:lvl w:ilvl="4" w:tplc="04210019" w:tentative="1">
+      <w:start w:val="1"/>
+      <w:numFmt w:val="lowerLetter"/>
+      <w:lvlText w:val="%5."/>
+      <w:lvlJc w:val="left"/>
+      <w:pPr>
+        <w:ind w:left="3600" w:hanging="360"/>
+      </w:pPr>
+    </w:lvl>
+    <w:lvl w:ilvl="5" w:tplc="0421001B" w:tentative="1">
+      <w:start w:val="1"/>
+      <w:numFmt w:val="lowerRoman"/>
+      <w:lvlText w:val="%6."/>
+      <w:lvlJc w:val="right"/>
+      <w:pPr>
+        <w:ind w:left="4320" w:hanging="180"/>
+      </w:pPr>
+    </w:lvl>
+    <w:lvl w:ilvl="6" w:tplc="0421000F" w:tentative="1">
+      <w:start w:val="1"/>
+      <w:numFmt w:val="decimal"/>
+      <w:lvlText w:val="%7."/>
+      <w:lvlJc w:val="left"/>
+      <w:pPr>
+        <w:ind w:left="5040" w:hanging="360"/>
+      </w:pPr>
+    </w:lvl>
+    <w:lvl w:ilvl="7" w:tplc="04210019" w:tentative="1">
+      <w:start w:val="1"/>
+      <w:numFmt w:val="lowerLetter"/>
+      <w:lvlText w:val="%8."/>
+      <w:lvlJc w:val="left"/>
+      <w:pPr>
+        <w:ind w:left="5760" w:hanging="360"/>
+      </w:pPr>
+    </w:lvl>
+    <w:lvl w:ilvl="8" w:tplc="0421001B" w:tentative="1">
+      <w:start w:val="1"/>
+      <w:numFmt w:val="lowerRoman"/>
+      <w:lvlText w:val="%9."/>
+      <w:lvlJc w:val="right"/>
+      <w:pPr>
+        <w:ind w:left="6480" w:hanging="180"/>
+      </w:pPr>
+    </w:lvl>
+  </w:abstractNum>
+  <w:abstractNum w:abstractNumId="6" w15:restartNumberingAfterBreak="0">
     <w:nsid w:val="30601830"/>
     <w:multiLevelType w:val="hybridMultilevel"/>
     <w:tmpl w:val="DC9E3532"/>
@@ -23257,7 +27109,7 @@
       </w:pPr>
     </w:lvl>
   </w:abstractNum>
-  <w:abstractNum w:abstractNumId="4" w15:restartNumberingAfterBreak="0">
+  <w:abstractNum w:abstractNumId="7" w15:restartNumberingAfterBreak="0">
     <w:nsid w:val="306D09A4"/>
     <w:multiLevelType w:val="hybridMultilevel"/>
     <w:tmpl w:val="FD401030"/>
@@ -23346,7 +27198,7 @@
       </w:pPr>
     </w:lvl>
   </w:abstractNum>
-  <w:abstractNum w:abstractNumId="5" w15:restartNumberingAfterBreak="0">
+  <w:abstractNum w:abstractNumId="8" w15:restartNumberingAfterBreak="0">
     <w:nsid w:val="3B4B6651"/>
     <w:multiLevelType w:val="hybridMultilevel"/>
     <w:tmpl w:val="FB323DC0"/>
@@ -23435,7 +27287,7 @@
       </w:pPr>
     </w:lvl>
   </w:abstractNum>
-  <w:abstractNum w:abstractNumId="6" w15:restartNumberingAfterBreak="0">
+  <w:abstractNum w:abstractNumId="9" w15:restartNumberingAfterBreak="0">
     <w:nsid w:val="4E083E33"/>
     <w:multiLevelType w:val="hybridMultilevel"/>
     <w:tmpl w:val="31004A06"/>
@@ -23524,7 +27376,7 @@
       </w:pPr>
     </w:lvl>
   </w:abstractNum>
-  <w:abstractNum w:abstractNumId="7" w15:restartNumberingAfterBreak="0">
+  <w:abstractNum w:abstractNumId="10" w15:restartNumberingAfterBreak="0">
     <w:nsid w:val="563D2C01"/>
     <w:multiLevelType w:val="hybridMultilevel"/>
     <w:tmpl w:val="6CFA362C"/>
@@ -23613,7 +27465,7 @@
       </w:pPr>
     </w:lvl>
   </w:abstractNum>
-  <w:abstractNum w:abstractNumId="8" w15:restartNumberingAfterBreak="0">
+  <w:abstractNum w:abstractNumId="11" w15:restartNumberingAfterBreak="0">
     <w:nsid w:val="60AC696E"/>
     <w:multiLevelType w:val="hybridMultilevel"/>
     <w:tmpl w:val="91AC109A"/>
@@ -23702,7 +27554,7 @@
       </w:pPr>
     </w:lvl>
   </w:abstractNum>
-  <w:abstractNum w:abstractNumId="9" w15:restartNumberingAfterBreak="0">
+  <w:abstractNum w:abstractNumId="12" w15:restartNumberingAfterBreak="0">
     <w:nsid w:val="6B4E5C27"/>
     <w:multiLevelType w:val="hybridMultilevel"/>
     <w:tmpl w:val="84DC80FA"/>
@@ -23791,7 +27643,7 @@
       </w:pPr>
     </w:lvl>
   </w:abstractNum>
-  <w:abstractNum w:abstractNumId="10" w15:restartNumberingAfterBreak="0">
+  <w:abstractNum w:abstractNumId="13" w15:restartNumberingAfterBreak="0">
     <w:nsid w:val="6E212F81"/>
     <w:multiLevelType w:val="hybridMultilevel"/>
     <w:tmpl w:val="55B8D962"/>
@@ -23880,7 +27732,7 @@
       </w:pPr>
     </w:lvl>
   </w:abstractNum>
-  <w:abstractNum w:abstractNumId="11" w15:restartNumberingAfterBreak="0">
+  <w:abstractNum w:abstractNumId="14" w15:restartNumberingAfterBreak="0">
     <w:nsid w:val="77C04F74"/>
     <w:multiLevelType w:val="hybridMultilevel"/>
     <w:tmpl w:val="DFF68CEA"/>
@@ -23970,39 +27822,48 @@
     </w:lvl>
   </w:abstractNum>
   <w:num w:numId="1" w16cid:durableId="2026127686">
+    <w:abstractNumId w:val="5"/>
+  </w:num>
+  <w:num w:numId="2" w16cid:durableId="216089123">
+    <w:abstractNumId w:val="4"/>
+  </w:num>
+  <w:num w:numId="3" w16cid:durableId="1579943710">
+    <w:abstractNumId w:val="10"/>
+  </w:num>
+  <w:num w:numId="4" w16cid:durableId="740254025">
+    <w:abstractNumId w:val="14"/>
+  </w:num>
+  <w:num w:numId="5" w16cid:durableId="227500508">
+    <w:abstractNumId w:val="7"/>
+  </w:num>
+  <w:num w:numId="6" w16cid:durableId="896942242">
+    <w:abstractNumId w:val="12"/>
+  </w:num>
+  <w:num w:numId="7" w16cid:durableId="1048802266">
+    <w:abstractNumId w:val="11"/>
+  </w:num>
+  <w:num w:numId="8" w16cid:durableId="91049922">
+    <w:abstractNumId w:val="9"/>
+  </w:num>
+  <w:num w:numId="9" w16cid:durableId="340015697">
+    <w:abstractNumId w:val="6"/>
+  </w:num>
+  <w:num w:numId="10" w16cid:durableId="1800372125">
+    <w:abstractNumId w:val="8"/>
+  </w:num>
+  <w:num w:numId="11" w16cid:durableId="404956296">
+    <w:abstractNumId w:val="13"/>
+  </w:num>
+  <w:num w:numId="12" w16cid:durableId="1546864750">
+    <w:abstractNumId w:val="1"/>
+  </w:num>
+  <w:num w:numId="13" w16cid:durableId="975797472">
+    <w:abstractNumId w:val="3"/>
+  </w:num>
+  <w:num w:numId="14" w16cid:durableId="1657148233">
     <w:abstractNumId w:val="2"/>
   </w:num>
-  <w:num w:numId="2" w16cid:durableId="216089123">
-    <w:abstractNumId w:val="1"/>
-  </w:num>
-  <w:num w:numId="3" w16cid:durableId="1579943710">
-    <w:abstractNumId w:val="7"/>
-  </w:num>
-  <w:num w:numId="4" w16cid:durableId="740254025">
-    <w:abstractNumId w:val="11"/>
-  </w:num>
-  <w:num w:numId="5" w16cid:durableId="227500508">
-    <w:abstractNumId w:val="4"/>
-  </w:num>
-  <w:num w:numId="6" w16cid:durableId="896942242">
-    <w:abstractNumId w:val="9"/>
-  </w:num>
-  <w:num w:numId="7" w16cid:durableId="1048802266">
-    <w:abstractNumId w:val="8"/>
-  </w:num>
-  <w:num w:numId="8" w16cid:durableId="91049922">
-    <w:abstractNumId w:val="6"/>
-  </w:num>
-  <w:num w:numId="9" w16cid:durableId="340015697">
-    <w:abstractNumId w:val="3"/>
-  </w:num>
-  <w:num w:numId="10" w16cid:durableId="1800372125">
-    <w:abstractNumId w:val="5"/>
-  </w:num>
-  <w:num w:numId="11" w16cid:durableId="404956296">
-    <w:abstractNumId w:val="10"/>
-  </w:num>
-  <w:num w:numId="12" w16cid:durableId="1546864750">
+  <w:num w:numId="15" w16cid:durableId="773090364">
     <w:abstractNumId w:val="0"/>
   </w:num>
 </w:numbering>

</xml_diff>